<commit_message>
Added reporting capability of vault items
</commit_message>
<xml_diff>
--- a/data/attachments/default-report-template.docx
+++ b/data/attachments/default-report-template.docx
@@ -1332,6 +1332,156 @@
     </w:p>
     <w:p>
       <w:pPr>
+        <w:spacing w:after="140" w:line="276" w:lineRule="auto"/>
+        <w:rPr/>
+      </w:pPr>
+      <w:r>
+        <w:rPr>
+          <w:rtl w:val="0"/>
+        </w:rPr>
+      </w:r>
+    </w:p>
+    <w:tbl>
+      <w:tblPr>
+        <w:tblStyle w:val="Table2"/>
+        <w:tblW w:w="6461.674540682416" w:type="dxa"/>
+        <w:jc w:val="left"/>
+        <w:tblInd w:w="0.0" w:type="dxa"/>
+        <w:tblLayout w:type="fixed"/>
+        <w:tblLook w:val="0000"/>
+      </w:tblPr>
+      <w:tblGrid>
+        <w:gridCol w:w="3230.837270341208"/>
+        <w:gridCol w:w="3230.837270341208"/>
+        <w:tblGridChange w:id="0">
+          <w:tblGrid>
+            <w:gridCol w:w="3230.837270341208"/>
+            <w:gridCol w:w="3230.837270341208"/>
+          </w:tblGrid>
+        </w:tblGridChange>
+      </w:tblGrid>
+      <w:tr>
+        <w:trPr>
+          <w:cantSplit w:val="0"/>
+          <w:tblHeader w:val="0"/>
+        </w:trPr>
+        <w:tc>
+          <w:tcPr>
+            <w:tcBorders>
+              <w:top w:color="000000" w:space="0" w:sz="4" w:val="single"/>
+              <w:left w:color="000000" w:space="0" w:sz="4" w:val="single"/>
+              <w:bottom w:color="000000" w:space="0" w:sz="4" w:val="single"/>
+            </w:tcBorders>
+          </w:tcPr>
+          <w:p>
+            <w:pPr>
+              <w:widowControl w:val="0"/>
+              <w:rPr>
+                <w:b w:val="1"/>
+              </w:rPr>
+            </w:pPr>
+            <w:r>
+              <w:rPr>
+                <w:b w:val="1"/>
+                <w:rtl w:val="0"/>
+              </w:rPr>
+              <w:t xml:space="preserve">Name</w:t>
+            </w:r>
+          </w:p>
+        </w:tc>
+        <w:tc>
+          <w:tcPr>
+            <w:tcBorders>
+              <w:top w:color="000000" w:space="0" w:sz="4" w:val="single"/>
+              <w:left w:color="000000" w:space="0" w:sz="4" w:val="single"/>
+              <w:bottom w:color="000000" w:space="0" w:sz="4" w:val="single"/>
+              <w:right w:color="000000" w:space="0" w:sz="4" w:val="single"/>
+            </w:tcBorders>
+          </w:tcPr>
+          <w:p>
+            <w:pPr>
+              <w:widowControl w:val="0"/>
+              <w:rPr>
+                <w:b w:val="1"/>
+              </w:rPr>
+            </w:pPr>
+            <w:r>
+              <w:rPr>
+                <w:b w:val="1"/>
+                <w:rtl w:val="0"/>
+              </w:rPr>
+              <w:t xml:space="preserve">Bio</w:t>
+            </w:r>
+          </w:p>
+        </w:tc>
+      </w:tr>
+      <w:tr>
+        <w:trPr>
+          <w:cantSplit w:val="0"/>
+          <w:tblHeader w:val="0"/>
+        </w:trPr>
+        <w:tc>
+          <w:tcPr>
+            <w:tcBorders>
+              <w:left w:color="000000" w:space="0" w:sz="4" w:val="single"/>
+              <w:bottom w:color="000000" w:space="0" w:sz="4" w:val="single"/>
+            </w:tcBorders>
+          </w:tcPr>
+          <w:p>
+            <w:pPr>
+              <w:widowControl w:val="0"/>
+              <w:rPr/>
+            </w:pPr>
+            <w:r>
+              <w:rPr>
+                <w:b w:val="1"/>
+                <w:rtl w:val="0"/>
+              </w:rPr>
+              <w:t xml:space="preserve">${user.full_name}</w:t>
+            </w:r>
+            <w:r>
+              <w:rPr>
+                <w:rtl w:val="0"/>
+              </w:rPr>
+            </w:r>
+          </w:p>
+        </w:tc>
+        <w:tc>
+          <w:tcPr>
+            <w:tcBorders>
+              <w:left w:color="000000" w:space="0" w:sz="4" w:val="single"/>
+              <w:bottom w:color="000000" w:space="0" w:sz="4" w:val="single"/>
+              <w:right w:color="000000" w:space="0" w:sz="4" w:val="single"/>
+            </w:tcBorders>
+          </w:tcPr>
+          <w:p>
+            <w:pPr>
+              <w:widowControl w:val="0"/>
+              <w:rPr/>
+            </w:pPr>
+            <w:r>
+              <w:rPr>
+                <w:rtl w:val="0"/>
+              </w:rPr>
+              <w:t xml:space="preserve">${user.short_bio}</w:t>
+            </w:r>
+          </w:p>
+        </w:tc>
+      </w:tr>
+    </w:tbl>
+    <w:p>
+      <w:pPr>
+        <w:spacing w:after="140" w:line="276" w:lineRule="auto"/>
+        <w:rPr/>
+      </w:pPr>
+      <w:r>
+        <w:rPr>
+          <w:rtl w:val="0"/>
+        </w:rPr>
+      </w:r>
+    </w:p>
+    <w:p>
+      <w:pPr>
         <w:keepNext w:val="0"/>
         <w:keepLines w:val="0"/>
         <w:pageBreakBefore w:val="0"/>
@@ -1399,21 +1549,255 @@
         </w:rPr>
       </w:pPr>
       <w:r>
-        <w:rPr>
-          <w:rFonts w:ascii="Liberation Serif" w:cs="Liberation Serif" w:eastAsia="Liberation Serif" w:hAnsi="Liberation Serif"/>
-          <w:b w:val="0"/>
-          <w:i w:val="0"/>
-          <w:smallCaps w:val="0"/>
-          <w:strike w:val="0"/>
-          <w:color w:val="000000"/>
-          <w:sz w:val="24"/>
-          <w:szCs w:val="24"/>
-          <w:u w:val="none"/>
-          <w:shd w:fill="auto" w:val="clear"/>
-          <w:vertAlign w:val="baseline"/>
-          <w:rtl w:val="0"/>
-        </w:rPr>
-        <w:t xml:space="preserve">${users}</w:t>
+        <w:br w:type="page"/>
+      </w:r>
+      <w:r>
+        <w:rPr>
+          <w:rtl w:val="0"/>
+        </w:rPr>
+      </w:r>
+    </w:p>
+    <w:p>
+      <w:pPr>
+        <w:pStyle w:val="Heading1"/>
+        <w:numPr>
+          <w:ilvl w:val="0"/>
+          <w:numId w:val="1"/>
+        </w:numPr>
+      </w:pPr>
+      <w:bookmarkStart w:colFirst="0" w:colLast="0" w:name="_heading=h.6cgj07p9fyi7" w:id="8"/>
+      <w:bookmarkEnd w:id="8"/>
+      <w:r>
+        <w:rPr>
+          <w:rtl w:val="0"/>
+        </w:rPr>
+        <w:t xml:space="preserve">Discovered credentials</w:t>
+      </w:r>
+    </w:p>
+    <w:p>
+      <w:pPr>
+        <w:spacing w:after="140" w:line="276" w:lineRule="auto"/>
+        <w:rPr/>
+      </w:pPr>
+      <w:r>
+        <w:rPr>
+          <w:rtl w:val="0"/>
+        </w:rPr>
+      </w:r>
+    </w:p>
+    <w:tbl>
+      <w:tblPr>
+        <w:tblStyle w:val="Table3"/>
+        <w:tblW w:w="9692.511811023624" w:type="dxa"/>
+        <w:jc w:val="left"/>
+        <w:tblInd w:w="0.0" w:type="dxa"/>
+        <w:tblLayout w:type="fixed"/>
+        <w:tblLook w:val="0000"/>
+      </w:tblPr>
+      <w:tblGrid>
+        <w:gridCol w:w="3230.837270341208"/>
+        <w:gridCol w:w="3230.837270341208"/>
+        <w:gridCol w:w="3230.837270341208"/>
+        <w:tblGridChange w:id="0">
+          <w:tblGrid>
+            <w:gridCol w:w="3230.837270341208"/>
+            <w:gridCol w:w="3230.837270341208"/>
+            <w:gridCol w:w="3230.837270341208"/>
+          </w:tblGrid>
+        </w:tblGridChange>
+      </w:tblGrid>
+      <w:tr>
+        <w:trPr>
+          <w:cantSplit w:val="0"/>
+          <w:tblHeader w:val="0"/>
+        </w:trPr>
+        <w:tc>
+          <w:tcPr>
+            <w:tcBorders>
+              <w:top w:color="000000" w:space="0" w:sz="4" w:val="single"/>
+              <w:left w:color="000000" w:space="0" w:sz="4" w:val="single"/>
+              <w:bottom w:color="000000" w:space="0" w:sz="4" w:val="single"/>
+            </w:tcBorders>
+          </w:tcPr>
+          <w:p>
+            <w:pPr>
+              <w:widowControl w:val="0"/>
+              <w:rPr>
+                <w:b w:val="1"/>
+              </w:rPr>
+            </w:pPr>
+            <w:r>
+              <w:rPr>
+                <w:b w:val="1"/>
+                <w:rtl w:val="0"/>
+              </w:rPr>
+              <w:t xml:space="preserve">Name</w:t>
+            </w:r>
+          </w:p>
+        </w:tc>
+        <w:tc>
+          <w:tcPr>
+            <w:tcBorders>
+              <w:top w:color="000000" w:space="0" w:sz="4" w:val="single"/>
+              <w:left w:color="000000" w:space="0" w:sz="4" w:val="single"/>
+              <w:bottom w:color="000000" w:space="0" w:sz="4" w:val="single"/>
+              <w:right w:color="000000" w:space="0" w:sz="4" w:val="single"/>
+            </w:tcBorders>
+          </w:tcPr>
+          <w:p>
+            <w:pPr>
+              <w:widowControl w:val="0"/>
+              <w:rPr>
+                <w:b w:val="1"/>
+              </w:rPr>
+            </w:pPr>
+            <w:r>
+              <w:rPr>
+                <w:b w:val="1"/>
+                <w:rtl w:val="0"/>
+              </w:rPr>
+              <w:t xml:space="preserve">Note</w:t>
+            </w:r>
+          </w:p>
+        </w:tc>
+        <w:tc>
+          <w:tcPr>
+            <w:tcBorders>
+              <w:top w:color="000000" w:space="0" w:sz="4" w:val="single"/>
+              <w:left w:color="000000" w:space="0" w:sz="4" w:val="single"/>
+              <w:bottom w:color="000000" w:space="0" w:sz="4" w:val="single"/>
+              <w:right w:color="000000" w:space="0" w:sz="4" w:val="single"/>
+            </w:tcBorders>
+          </w:tcPr>
+          <w:p>
+            <w:pPr>
+              <w:widowControl w:val="0"/>
+              <w:rPr>
+                <w:b w:val="1"/>
+              </w:rPr>
+            </w:pPr>
+            <w:r>
+              <w:rPr>
+                <w:b w:val="1"/>
+                <w:rtl w:val="0"/>
+              </w:rPr>
+              <w:t xml:space="preserve">Type</w:t>
+            </w:r>
+          </w:p>
+        </w:tc>
+      </w:tr>
+      <w:tr>
+        <w:trPr>
+          <w:cantSplit w:val="0"/>
+          <w:tblHeader w:val="0"/>
+        </w:trPr>
+        <w:tc>
+          <w:tcPr>
+            <w:tcBorders>
+              <w:left w:color="000000" w:space="0" w:sz="4" w:val="single"/>
+              <w:bottom w:color="000000" w:space="0" w:sz="4" w:val="single"/>
+            </w:tcBorders>
+          </w:tcPr>
+          <w:p>
+            <w:pPr>
+              <w:widowControl w:val="0"/>
+              <w:rPr/>
+            </w:pPr>
+            <w:r>
+              <w:rPr>
+                <w:rtl w:val="0"/>
+              </w:rPr>
+              <w:t xml:space="preserve">${vault.name}</w:t>
+            </w:r>
+          </w:p>
+        </w:tc>
+        <w:tc>
+          <w:tcPr>
+            <w:tcBorders>
+              <w:left w:color="000000" w:space="0" w:sz="4" w:val="single"/>
+              <w:bottom w:color="000000" w:space="0" w:sz="4" w:val="single"/>
+              <w:right w:color="000000" w:space="0" w:sz="4" w:val="single"/>
+            </w:tcBorders>
+          </w:tcPr>
+          <w:p>
+            <w:pPr>
+              <w:widowControl w:val="0"/>
+              <w:rPr/>
+            </w:pPr>
+            <w:r>
+              <w:rPr>
+                <w:rtl w:val="0"/>
+              </w:rPr>
+              <w:t xml:space="preserve">${vault.note}</w:t>
+            </w:r>
+          </w:p>
+        </w:tc>
+        <w:tc>
+          <w:tcPr>
+            <w:tcBorders>
+              <w:left w:color="000000" w:space="0" w:sz="4" w:val="single"/>
+              <w:bottom w:color="000000" w:space="0" w:sz="4" w:val="single"/>
+              <w:right w:color="000000" w:space="0" w:sz="4" w:val="single"/>
+            </w:tcBorders>
+          </w:tcPr>
+          <w:p>
+            <w:pPr>
+              <w:widowControl w:val="0"/>
+              <w:rPr/>
+            </w:pPr>
+            <w:r>
+              <w:rPr>
+                <w:rtl w:val="0"/>
+              </w:rPr>
+              <w:t xml:space="preserve">${vault.type}</w:t>
+            </w:r>
+          </w:p>
+        </w:tc>
+      </w:tr>
+    </w:tbl>
+    <w:p>
+      <w:pPr>
+        <w:spacing w:after="140" w:line="276" w:lineRule="auto"/>
+        <w:rPr/>
+      </w:pPr>
+      <w:r>
+        <w:rPr>
+          <w:rtl w:val="0"/>
+        </w:rPr>
+      </w:r>
+    </w:p>
+    <w:p>
+      <w:pPr>
+        <w:spacing w:after="140" w:line="276" w:lineRule="auto"/>
+        <w:rPr/>
+      </w:pPr>
+      <w:r>
+        <w:br w:type="page"/>
+      </w:r>
+      <w:r>
+        <w:rPr>
+          <w:rtl w:val="0"/>
+        </w:rPr>
+      </w:r>
+    </w:p>
+    <w:p>
+      <w:pPr>
+        <w:pStyle w:val="Heading1"/>
+        <w:numPr>
+          <w:ilvl w:val="0"/>
+          <w:numId w:val="1"/>
+        </w:numPr>
+        <w:ind w:left="0" w:firstLine="0"/>
+        <w:jc w:val="left"/>
+        <w:rPr/>
+      </w:pPr>
+      <w:bookmarkStart w:colFirst="0" w:colLast="0" w:name="_heading=h.vzkuatekypfa" w:id="9"/>
+      <w:bookmarkEnd w:id="9"/>
+      <w:r>
+        <w:rPr>
+          <w:rtl w:val="0"/>
+        </w:rPr>
+        <w:t xml:space="preserve">Targets</w:t>
       </w:r>
     </w:p>
     <w:p>
@@ -1435,55 +1819,6 @@
         <w:jc w:val="left"/>
         <w:rPr>
           <w:rFonts w:ascii="Liberation Serif" w:cs="Liberation Serif" w:eastAsia="Liberation Serif" w:hAnsi="Liberation Serif"/>
-          <w:b w:val="1"/>
-          <w:i w:val="0"/>
-          <w:smallCaps w:val="0"/>
-          <w:strike w:val="0"/>
-          <w:color w:val="000000"/>
-          <w:sz w:val="24"/>
-          <w:szCs w:val="24"/>
-          <w:u w:val="none"/>
-          <w:shd w:fill="auto" w:val="clear"/>
-          <w:vertAlign w:val="baseline"/>
-        </w:rPr>
-      </w:pPr>
-      <w:r>
-        <w:rPr>
-          <w:rFonts w:ascii="Liberation Serif" w:cs="Liberation Serif" w:eastAsia="Liberation Serif" w:hAnsi="Liberation Serif"/>
-          <w:b w:val="1"/>
-          <w:i w:val="0"/>
-          <w:smallCaps w:val="0"/>
-          <w:strike w:val="0"/>
-          <w:color w:val="000000"/>
-          <w:sz w:val="24"/>
-          <w:szCs w:val="24"/>
-          <w:u w:val="none"/>
-          <w:shd w:fill="auto" w:val="clear"/>
-          <w:vertAlign w:val="baseline"/>
-          <w:rtl w:val="0"/>
-        </w:rPr>
-        <w:t xml:space="preserve">${user.full_name}</w:t>
-      </w:r>
-    </w:p>
-    <w:p>
-      <w:pPr>
-        <w:keepNext w:val="0"/>
-        <w:keepLines w:val="0"/>
-        <w:pageBreakBefore w:val="0"/>
-        <w:widowControl w:val="1"/>
-        <w:pBdr>
-          <w:top w:space="0" w:sz="0" w:val="nil"/>
-          <w:left w:space="0" w:sz="0" w:val="nil"/>
-          <w:bottom w:space="0" w:sz="0" w:val="nil"/>
-          <w:right w:space="0" w:sz="0" w:val="nil"/>
-          <w:between w:space="0" w:sz="0" w:val="nil"/>
-        </w:pBdr>
-        <w:shd w:fill="auto" w:val="clear"/>
-        <w:spacing w:after="140" w:before="0" w:line="276" w:lineRule="auto"/>
-        <w:ind w:left="0" w:right="0" w:firstLine="0"/>
-        <w:jc w:val="left"/>
-        <w:rPr>
-          <w:rFonts w:ascii="Liberation Serif" w:cs="Liberation Serif" w:eastAsia="Liberation Serif" w:hAnsi="Liberation Serif"/>
           <w:b w:val="0"/>
           <w:i w:val="0"/>
           <w:smallCaps w:val="0"/>
@@ -1498,171 +1833,13 @@
       </w:pPr>
       <w:r>
         <w:rPr>
-          <w:rFonts w:ascii="Liberation Serif" w:cs="Liberation Serif" w:eastAsia="Liberation Serif" w:hAnsi="Liberation Serif"/>
-          <w:b w:val="0"/>
-          <w:i w:val="0"/>
-          <w:smallCaps w:val="0"/>
-          <w:strike w:val="0"/>
-          <w:color w:val="000000"/>
-          <w:sz w:val="24"/>
-          <w:szCs w:val="24"/>
-          <w:u w:val="none"/>
-          <w:shd w:fill="auto" w:val="clear"/>
-          <w:vertAlign w:val="baseline"/>
-          <w:rtl w:val="0"/>
-        </w:rPr>
-        <w:t xml:space="preserve">${user.short_bio}</w:t>
-      </w:r>
-    </w:p>
-    <w:p>
-      <w:pPr>
-        <w:keepNext w:val="0"/>
-        <w:keepLines w:val="0"/>
-        <w:pageBreakBefore w:val="0"/>
-        <w:widowControl w:val="1"/>
-        <w:pBdr>
-          <w:top w:space="0" w:sz="0" w:val="nil"/>
-          <w:left w:space="0" w:sz="0" w:val="nil"/>
-          <w:bottom w:space="0" w:sz="0" w:val="nil"/>
-          <w:right w:space="0" w:sz="0" w:val="nil"/>
-          <w:between w:space="0" w:sz="0" w:val="nil"/>
-        </w:pBdr>
-        <w:shd w:fill="auto" w:val="clear"/>
-        <w:spacing w:after="140" w:before="0" w:line="276" w:lineRule="auto"/>
-        <w:ind w:left="0" w:right="0" w:firstLine="0"/>
-        <w:jc w:val="left"/>
-        <w:rPr>
-          <w:rFonts w:ascii="Liberation Serif" w:cs="Liberation Serif" w:eastAsia="Liberation Serif" w:hAnsi="Liberation Serif"/>
-          <w:b w:val="0"/>
-          <w:i w:val="0"/>
-          <w:smallCaps w:val="0"/>
-          <w:strike w:val="0"/>
-          <w:color w:val="000000"/>
-          <w:sz w:val="24"/>
-          <w:szCs w:val="24"/>
-          <w:u w:val="none"/>
-          <w:shd w:fill="auto" w:val="clear"/>
-          <w:vertAlign w:val="baseline"/>
-        </w:rPr>
-      </w:pPr>
-      <w:r>
-        <w:rPr>
-          <w:rFonts w:ascii="Liberation Serif" w:cs="Liberation Serif" w:eastAsia="Liberation Serif" w:hAnsi="Liberation Serif"/>
-          <w:b w:val="0"/>
-          <w:i w:val="0"/>
-          <w:smallCaps w:val="0"/>
-          <w:strike w:val="0"/>
-          <w:color w:val="000000"/>
-          <w:sz w:val="24"/>
-          <w:szCs w:val="24"/>
-          <w:u w:val="none"/>
-          <w:shd w:fill="auto" w:val="clear"/>
-          <w:vertAlign w:val="baseline"/>
-          <w:rtl w:val="0"/>
-        </w:rPr>
-        <w:t xml:space="preserve">${/users}</w:t>
-      </w:r>
-    </w:p>
-    <w:p>
-      <w:pPr>
-        <w:keepNext w:val="0"/>
-        <w:keepLines w:val="0"/>
-        <w:pageBreakBefore w:val="0"/>
-        <w:widowControl w:val="1"/>
-        <w:pBdr>
-          <w:top w:space="0" w:sz="0" w:val="nil"/>
-          <w:left w:space="0" w:sz="0" w:val="nil"/>
-          <w:bottom w:space="0" w:sz="0" w:val="nil"/>
-          <w:right w:space="0" w:sz="0" w:val="nil"/>
-          <w:between w:space="0" w:sz="0" w:val="nil"/>
-        </w:pBdr>
-        <w:shd w:fill="auto" w:val="clear"/>
-        <w:spacing w:after="140" w:before="0" w:line="276" w:lineRule="auto"/>
-        <w:ind w:left="0" w:right="0" w:firstLine="0"/>
-        <w:jc w:val="left"/>
-        <w:rPr>
-          <w:rFonts w:ascii="Liberation Serif" w:cs="Liberation Serif" w:eastAsia="Liberation Serif" w:hAnsi="Liberation Serif"/>
-          <w:b w:val="0"/>
-          <w:i w:val="0"/>
-          <w:smallCaps w:val="0"/>
-          <w:strike w:val="0"/>
-          <w:color w:val="000000"/>
-          <w:sz w:val="24"/>
-          <w:szCs w:val="24"/>
-          <w:u w:val="none"/>
-          <w:shd w:fill="auto" w:val="clear"/>
-          <w:vertAlign w:val="baseline"/>
-        </w:rPr>
-      </w:pPr>
-      <w:r>
-        <w:br w:type="page"/>
-      </w:r>
-      <w:r>
-        <w:rPr>
-          <w:rtl w:val="0"/>
-        </w:rPr>
-      </w:r>
-    </w:p>
-    <w:p>
-      <w:pPr>
-        <w:pStyle w:val="Heading1"/>
-        <w:numPr>
-          <w:ilvl w:val="0"/>
-          <w:numId w:val="1"/>
-        </w:numPr>
-        <w:ind w:left="0" w:firstLine="0"/>
-        <w:jc w:val="left"/>
-        <w:rPr/>
-      </w:pPr>
-      <w:bookmarkStart w:colFirst="0" w:colLast="0" w:name="_heading=h.4d34og8" w:id="8"/>
-      <w:bookmarkEnd w:id="8"/>
-      <w:r>
-        <w:rPr>
-          <w:rtl w:val="0"/>
-        </w:rPr>
-        <w:t xml:space="preserve">Targets</w:t>
-      </w:r>
-    </w:p>
-    <w:p>
-      <w:pPr>
-        <w:keepNext w:val="0"/>
-        <w:keepLines w:val="0"/>
-        <w:pageBreakBefore w:val="0"/>
-        <w:widowControl w:val="1"/>
-        <w:pBdr>
-          <w:top w:space="0" w:sz="0" w:val="nil"/>
-          <w:left w:space="0" w:sz="0" w:val="nil"/>
-          <w:bottom w:space="0" w:sz="0" w:val="nil"/>
-          <w:right w:space="0" w:sz="0" w:val="nil"/>
-          <w:between w:space="0" w:sz="0" w:val="nil"/>
-        </w:pBdr>
-        <w:shd w:fill="auto" w:val="clear"/>
-        <w:spacing w:after="140" w:before="0" w:line="276" w:lineRule="auto"/>
-        <w:ind w:left="0" w:right="0" w:firstLine="0"/>
-        <w:jc w:val="left"/>
-        <w:rPr>
-          <w:rFonts w:ascii="Liberation Serif" w:cs="Liberation Serif" w:eastAsia="Liberation Serif" w:hAnsi="Liberation Serif"/>
-          <w:b w:val="0"/>
-          <w:i w:val="0"/>
-          <w:smallCaps w:val="0"/>
-          <w:strike w:val="0"/>
-          <w:color w:val="000000"/>
-          <w:sz w:val="24"/>
-          <w:szCs w:val="24"/>
-          <w:u w:val="none"/>
-          <w:shd w:fill="auto" w:val="clear"/>
-          <w:vertAlign w:val="baseline"/>
-        </w:rPr>
-      </w:pPr>
-      <w:r>
-        <w:rPr>
           <w:rtl w:val="0"/>
         </w:rPr>
       </w:r>
     </w:p>
     <w:tbl>
       <w:tblPr>
-        <w:tblStyle w:val="Table2"/>
+        <w:tblStyle w:val="Table4"/>
         <w:tblW w:w="9638.0" w:type="dxa"/>
         <w:jc w:val="left"/>
         <w:tblInd w:w="0.0" w:type="dxa"/>
@@ -2012,8 +2189,8 @@
         <w:jc w:val="left"/>
         <w:rPr/>
       </w:pPr>
-      <w:bookmarkStart w:colFirst="0" w:colLast="0" w:name="_heading=h.2s8eyo1" w:id="9"/>
-      <w:bookmarkEnd w:id="9"/>
+      <w:bookmarkStart w:colFirst="0" w:colLast="0" w:name="_heading=h.2s8eyo1" w:id="10"/>
+      <w:bookmarkEnd w:id="10"/>
       <w:r>
         <w:rPr>
           <w:rtl w:val="0"/>
@@ -2023,7 +2200,7 @@
     </w:p>
     <w:tbl>
       <w:tblPr>
-        <w:tblStyle w:val="Table3"/>
+        <w:tblStyle w:val="Table5"/>
         <w:tblW w:w="9645.0" w:type="dxa"/>
         <w:jc w:val="left"/>
         <w:tblInd w:w="0.0" w:type="dxa"/>
@@ -2144,8 +2321,8 @@
                 <w:vertAlign w:val="baseline"/>
               </w:rPr>
             </w:pPr>
-            <w:bookmarkStart w:colFirst="0" w:colLast="0" w:name="_heading=h.17dp8vu" w:id="10"/>
-            <w:bookmarkEnd w:id="10"/>
+            <w:bookmarkStart w:colFirst="0" w:colLast="0" w:name="_heading=h.17dp8vu" w:id="11"/>
+            <w:bookmarkEnd w:id="11"/>
             <w:r>
               <w:rPr>
                 <w:rFonts w:ascii="Liberation Serif" w:cs="Liberation Serif" w:eastAsia="Liberation Serif" w:hAnsi="Liberation Serif"/>
@@ -2621,8 +2798,8 @@
         <w:jc w:val="left"/>
         <w:rPr/>
       </w:pPr>
-      <w:bookmarkStart w:colFirst="0" w:colLast="0" w:name="_heading=h.3rdcrjn" w:id="11"/>
-      <w:bookmarkEnd w:id="11"/>
+      <w:bookmarkStart w:colFirst="0" w:colLast="0" w:name="_heading=h.3rdcrjn" w:id="12"/>
+      <w:bookmarkEnd w:id="12"/>
       <w:r>
         <w:rPr>
           <w:rtl w:val="0"/>
@@ -2727,8 +2904,8 @@
         <w:jc w:val="left"/>
         <w:rPr/>
       </w:pPr>
-      <w:bookmarkStart w:colFirst="0" w:colLast="0" w:name="_heading=h.26in1rg" w:id="12"/>
-      <w:bookmarkEnd w:id="12"/>
+      <w:bookmarkStart w:colFirst="0" w:colLast="0" w:name="_heading=h.26in1rg" w:id="13"/>
+      <w:bookmarkEnd w:id="13"/>
       <w:r>
         <w:rPr>
           <w:rtl w:val="0"/>
@@ -2881,6 +3058,30 @@
           <w:rtl w:val="0"/>
         </w:rPr>
         <w:t xml:space="preserve">CVSS score: ${vulnerability.cvss_score}</w:t>
+      </w:r>
+    </w:p>
+    <w:p>
+      <w:pPr>
+        <w:spacing w:after="140" w:line="276" w:lineRule="auto"/>
+        <w:rPr/>
+      </w:pPr>
+      <w:r>
+        <w:rPr>
+          <w:rtl w:val="0"/>
+        </w:rPr>
+        <w:t xml:space="preserve">OWASP vector: ${vulnerability.owasp_vector}</w:t>
+      </w:r>
+    </w:p>
+    <w:p>
+      <w:pPr>
+        <w:spacing w:after="140" w:line="276" w:lineRule="auto"/>
+        <w:rPr/>
+      </w:pPr>
+      <w:r>
+        <w:rPr>
+          <w:rtl w:val="0"/>
+        </w:rPr>
+        <w:t xml:space="preserve">OWASP overall rating: ${vulnerability.owasp_overall}</w:t>
       </w:r>
     </w:p>
     <w:p>
@@ -3265,8 +3466,8 @@
           <w:szCs w:val="36"/>
         </w:rPr>
       </w:pPr>
-      <w:bookmarkStart w:colFirst="0" w:colLast="0" w:name="_heading=h.k1tqdyxtueae" w:id="13"/>
-      <w:bookmarkEnd w:id="13"/>
+      <w:bookmarkStart w:colFirst="0" w:colLast="0" w:name="_heading=h.k1tqdyxtueae" w:id="14"/>
+      <w:bookmarkEnd w:id="14"/>
       <w:r>
         <w:rPr>
           <w:rtl w:val="0"/>
@@ -3567,7 +3768,7 @@
   </w:p>
   <w:tbl>
     <w:tblPr>
-      <w:tblStyle w:val="Table4"/>
+      <w:tblStyle w:val="Table6"/>
       <w:tblW w:w="9638.0" w:type="dxa"/>
       <w:jc w:val="left"/>
       <w:tblInd w:w="0.0" w:type="dxa"/>
@@ -4249,6 +4450,32 @@
       </w:tblCellMar>
     </w:tblPr>
   </w:style>
+  <w:style w:type="table" w:styleId="Table5">
+    <w:basedOn w:val="TableNormal"/>
+    <w:tblPr>
+      <w:tblStyleRowBandSize w:val="1"/>
+      <w:tblStyleColBandSize w:val="1"/>
+      <w:tblCellMar>
+        <w:top w:w="55.0" w:type="dxa"/>
+        <w:left w:w="55.0" w:type="dxa"/>
+        <w:bottom w:w="55.0" w:type="dxa"/>
+        <w:right w:w="55.0" w:type="dxa"/>
+      </w:tblCellMar>
+    </w:tblPr>
+  </w:style>
+  <w:style w:type="table" w:styleId="Table6">
+    <w:basedOn w:val="TableNormal"/>
+    <w:tblPr>
+      <w:tblStyleRowBandSize w:val="1"/>
+      <w:tblStyleColBandSize w:val="1"/>
+      <w:tblCellMar>
+        <w:top w:w="55.0" w:type="dxa"/>
+        <w:left w:w="55.0" w:type="dxa"/>
+        <w:bottom w:w="55.0" w:type="dxa"/>
+        <w:right w:w="55.0" w:type="dxa"/>
+      </w:tblCellMar>
+    </w:tblPr>
+  </w:style>
 </w:styles>
 </file>
 
@@ -4574,7 +4801,7 @@
 
 <file path=customXML/item1.xml><?xml version="1.0" encoding="utf-8"?>
 <go:gDocsCustomXmlDataStorage xmlns:go="http://customooxmlschemas.google.com/" xmlns:r="http://schemas.openxmlformats.org/officeDocument/2006/relationships">
-  <go:docsCustomData xmlns:go="http://customooxmlschemas.google.com/" roundtripDataSignature="AMtx7mhaXVvhqlxg2tiuQ/UElYxYxVHn8A==">AMUW2mVidd0e31kr7JnbpyprCHKIyVrbAE/FyMx8xoTQwvlvK4XPRMf8dK50J9UXuU11uivn6Wr7wom5nguhiQNapzWWqBgZ4KHrA7WBiCr+Qsp8kP4z1yv0ve+MRaACbPmexNH9N0WlSlK3W8GkgLruFAIoapub2RJnPMYreAq+6wW3f2F83S8QCE/TbMANlNMrxAEfrPefTPYldaETjlLGumEo0YFiCMfKnOYF8++faAc7GojqUGDkoWllG3pmkImw3mQ+dA5fIQ7n6ZinJOOWh6KNnCzgVPo9FMSm4wFDNQD7xJ/99PIvZoCaD7bZzGjPCA9fLasp</go:docsCustomData>
+  <go:docsCustomData xmlns:go="http://customooxmlschemas.google.com/" roundtripDataSignature="AMtx7mjOaBGgBJZN4lxqGX4c/XxpAo56wA==">AMUW2mWoQ66ipwYvD2sqrj6AYY/wu6d7JxwMEeQdgqRpl9issUfViDZH5/kA0IQKRVWPJXFRVHGA/UCVKzHyhimeGzQrwTH97lmBxVoyEoKZ5K9xBOZshUo0uzH2Gn3ExW/bMp0M0hLsWQ9ApjadLsxa8OS6YzCDxYSr93CBR9fVaj0xNhggyQlKhoCkk/HCE92OstGitrNUtFFIAxsybEucnDTBCwKNw23FM9QI5eRakz/vsSI3RL9NMIr+nCg4g47XY4NeyWb+lpmZxWOht5gH8O1PVP0HMAmDFAlOfoGsIF1jEhXH/pQ2PV5jKDPzoAl2CQvev872Yerh61U86lE1tU7THp8sug==</go:docsCustomData>
 </go:gDocsCustomXmlDataStorage>
 </file>
 

</xml_diff>

<commit_message>
Issue98 create project vault (#39)
* Vault - basic add and remove item

* Delete vault item checks if it is in the correct project

* Updated audit log message when deleted vault item

* Encrypt stored password

* Read all project items, except password

* Read specific vault item. TODO: wrong password fix

* Added capability of updating vault item

* Added CreateVaultItemControllerTest

* Added tests for DeleteVaultItemController

* Added tests for ReadProjectVaultController

* Added tests for ReadVaultItemController

* Fixed indentation in CreateVaultItemControllerTest

* Added tests for UpdateVaultItemController

* Added logging capability to repositories

* Updated vault to use search criteria

* Fixed an error when incorrect password was added

* Added reporting capability of vault items

* Fixed ReportDataCollectorTest to reflect vault changes

* Fixed a small bug in the reportable field
</commit_message>
<xml_diff>
--- a/data/attachments/default-report-template.docx
+++ b/data/attachments/default-report-template.docx
@@ -1332,6 +1332,156 @@
     </w:p>
     <w:p>
       <w:pPr>
+        <w:spacing w:after="140" w:line="276" w:lineRule="auto"/>
+        <w:rPr/>
+      </w:pPr>
+      <w:r>
+        <w:rPr>
+          <w:rtl w:val="0"/>
+        </w:rPr>
+      </w:r>
+    </w:p>
+    <w:tbl>
+      <w:tblPr>
+        <w:tblStyle w:val="Table2"/>
+        <w:tblW w:w="6461.674540682416" w:type="dxa"/>
+        <w:jc w:val="left"/>
+        <w:tblInd w:w="0.0" w:type="dxa"/>
+        <w:tblLayout w:type="fixed"/>
+        <w:tblLook w:val="0000"/>
+      </w:tblPr>
+      <w:tblGrid>
+        <w:gridCol w:w="3230.837270341208"/>
+        <w:gridCol w:w="3230.837270341208"/>
+        <w:tblGridChange w:id="0">
+          <w:tblGrid>
+            <w:gridCol w:w="3230.837270341208"/>
+            <w:gridCol w:w="3230.837270341208"/>
+          </w:tblGrid>
+        </w:tblGridChange>
+      </w:tblGrid>
+      <w:tr>
+        <w:trPr>
+          <w:cantSplit w:val="0"/>
+          <w:tblHeader w:val="0"/>
+        </w:trPr>
+        <w:tc>
+          <w:tcPr>
+            <w:tcBorders>
+              <w:top w:color="000000" w:space="0" w:sz="4" w:val="single"/>
+              <w:left w:color="000000" w:space="0" w:sz="4" w:val="single"/>
+              <w:bottom w:color="000000" w:space="0" w:sz="4" w:val="single"/>
+            </w:tcBorders>
+          </w:tcPr>
+          <w:p>
+            <w:pPr>
+              <w:widowControl w:val="0"/>
+              <w:rPr>
+                <w:b w:val="1"/>
+              </w:rPr>
+            </w:pPr>
+            <w:r>
+              <w:rPr>
+                <w:b w:val="1"/>
+                <w:rtl w:val="0"/>
+              </w:rPr>
+              <w:t xml:space="preserve">Name</w:t>
+            </w:r>
+          </w:p>
+        </w:tc>
+        <w:tc>
+          <w:tcPr>
+            <w:tcBorders>
+              <w:top w:color="000000" w:space="0" w:sz="4" w:val="single"/>
+              <w:left w:color="000000" w:space="0" w:sz="4" w:val="single"/>
+              <w:bottom w:color="000000" w:space="0" w:sz="4" w:val="single"/>
+              <w:right w:color="000000" w:space="0" w:sz="4" w:val="single"/>
+            </w:tcBorders>
+          </w:tcPr>
+          <w:p>
+            <w:pPr>
+              <w:widowControl w:val="0"/>
+              <w:rPr>
+                <w:b w:val="1"/>
+              </w:rPr>
+            </w:pPr>
+            <w:r>
+              <w:rPr>
+                <w:b w:val="1"/>
+                <w:rtl w:val="0"/>
+              </w:rPr>
+              <w:t xml:space="preserve">Bio</w:t>
+            </w:r>
+          </w:p>
+        </w:tc>
+      </w:tr>
+      <w:tr>
+        <w:trPr>
+          <w:cantSplit w:val="0"/>
+          <w:tblHeader w:val="0"/>
+        </w:trPr>
+        <w:tc>
+          <w:tcPr>
+            <w:tcBorders>
+              <w:left w:color="000000" w:space="0" w:sz="4" w:val="single"/>
+              <w:bottom w:color="000000" w:space="0" w:sz="4" w:val="single"/>
+            </w:tcBorders>
+          </w:tcPr>
+          <w:p>
+            <w:pPr>
+              <w:widowControl w:val="0"/>
+              <w:rPr/>
+            </w:pPr>
+            <w:r>
+              <w:rPr>
+                <w:b w:val="1"/>
+                <w:rtl w:val="0"/>
+              </w:rPr>
+              <w:t xml:space="preserve">${user.full_name}</w:t>
+            </w:r>
+            <w:r>
+              <w:rPr>
+                <w:rtl w:val="0"/>
+              </w:rPr>
+            </w:r>
+          </w:p>
+        </w:tc>
+        <w:tc>
+          <w:tcPr>
+            <w:tcBorders>
+              <w:left w:color="000000" w:space="0" w:sz="4" w:val="single"/>
+              <w:bottom w:color="000000" w:space="0" w:sz="4" w:val="single"/>
+              <w:right w:color="000000" w:space="0" w:sz="4" w:val="single"/>
+            </w:tcBorders>
+          </w:tcPr>
+          <w:p>
+            <w:pPr>
+              <w:widowControl w:val="0"/>
+              <w:rPr/>
+            </w:pPr>
+            <w:r>
+              <w:rPr>
+                <w:rtl w:val="0"/>
+              </w:rPr>
+              <w:t xml:space="preserve">${user.short_bio}</w:t>
+            </w:r>
+          </w:p>
+        </w:tc>
+      </w:tr>
+    </w:tbl>
+    <w:p>
+      <w:pPr>
+        <w:spacing w:after="140" w:line="276" w:lineRule="auto"/>
+        <w:rPr/>
+      </w:pPr>
+      <w:r>
+        <w:rPr>
+          <w:rtl w:val="0"/>
+        </w:rPr>
+      </w:r>
+    </w:p>
+    <w:p>
+      <w:pPr>
         <w:keepNext w:val="0"/>
         <w:keepLines w:val="0"/>
         <w:pageBreakBefore w:val="0"/>
@@ -1399,21 +1549,255 @@
         </w:rPr>
       </w:pPr>
       <w:r>
-        <w:rPr>
-          <w:rFonts w:ascii="Liberation Serif" w:cs="Liberation Serif" w:eastAsia="Liberation Serif" w:hAnsi="Liberation Serif"/>
-          <w:b w:val="0"/>
-          <w:i w:val="0"/>
-          <w:smallCaps w:val="0"/>
-          <w:strike w:val="0"/>
-          <w:color w:val="000000"/>
-          <w:sz w:val="24"/>
-          <w:szCs w:val="24"/>
-          <w:u w:val="none"/>
-          <w:shd w:fill="auto" w:val="clear"/>
-          <w:vertAlign w:val="baseline"/>
-          <w:rtl w:val="0"/>
-        </w:rPr>
-        <w:t xml:space="preserve">${users}</w:t>
+        <w:br w:type="page"/>
+      </w:r>
+      <w:r>
+        <w:rPr>
+          <w:rtl w:val="0"/>
+        </w:rPr>
+      </w:r>
+    </w:p>
+    <w:p>
+      <w:pPr>
+        <w:pStyle w:val="Heading1"/>
+        <w:numPr>
+          <w:ilvl w:val="0"/>
+          <w:numId w:val="1"/>
+        </w:numPr>
+      </w:pPr>
+      <w:bookmarkStart w:colFirst="0" w:colLast="0" w:name="_heading=h.6cgj07p9fyi7" w:id="8"/>
+      <w:bookmarkEnd w:id="8"/>
+      <w:r>
+        <w:rPr>
+          <w:rtl w:val="0"/>
+        </w:rPr>
+        <w:t xml:space="preserve">Discovered credentials</w:t>
+      </w:r>
+    </w:p>
+    <w:p>
+      <w:pPr>
+        <w:spacing w:after="140" w:line="276" w:lineRule="auto"/>
+        <w:rPr/>
+      </w:pPr>
+      <w:r>
+        <w:rPr>
+          <w:rtl w:val="0"/>
+        </w:rPr>
+      </w:r>
+    </w:p>
+    <w:tbl>
+      <w:tblPr>
+        <w:tblStyle w:val="Table3"/>
+        <w:tblW w:w="9692.511811023624" w:type="dxa"/>
+        <w:jc w:val="left"/>
+        <w:tblInd w:w="0.0" w:type="dxa"/>
+        <w:tblLayout w:type="fixed"/>
+        <w:tblLook w:val="0000"/>
+      </w:tblPr>
+      <w:tblGrid>
+        <w:gridCol w:w="3230.837270341208"/>
+        <w:gridCol w:w="3230.837270341208"/>
+        <w:gridCol w:w="3230.837270341208"/>
+        <w:tblGridChange w:id="0">
+          <w:tblGrid>
+            <w:gridCol w:w="3230.837270341208"/>
+            <w:gridCol w:w="3230.837270341208"/>
+            <w:gridCol w:w="3230.837270341208"/>
+          </w:tblGrid>
+        </w:tblGridChange>
+      </w:tblGrid>
+      <w:tr>
+        <w:trPr>
+          <w:cantSplit w:val="0"/>
+          <w:tblHeader w:val="0"/>
+        </w:trPr>
+        <w:tc>
+          <w:tcPr>
+            <w:tcBorders>
+              <w:top w:color="000000" w:space="0" w:sz="4" w:val="single"/>
+              <w:left w:color="000000" w:space="0" w:sz="4" w:val="single"/>
+              <w:bottom w:color="000000" w:space="0" w:sz="4" w:val="single"/>
+            </w:tcBorders>
+          </w:tcPr>
+          <w:p>
+            <w:pPr>
+              <w:widowControl w:val="0"/>
+              <w:rPr>
+                <w:b w:val="1"/>
+              </w:rPr>
+            </w:pPr>
+            <w:r>
+              <w:rPr>
+                <w:b w:val="1"/>
+                <w:rtl w:val="0"/>
+              </w:rPr>
+              <w:t xml:space="preserve">Name</w:t>
+            </w:r>
+          </w:p>
+        </w:tc>
+        <w:tc>
+          <w:tcPr>
+            <w:tcBorders>
+              <w:top w:color="000000" w:space="0" w:sz="4" w:val="single"/>
+              <w:left w:color="000000" w:space="0" w:sz="4" w:val="single"/>
+              <w:bottom w:color="000000" w:space="0" w:sz="4" w:val="single"/>
+              <w:right w:color="000000" w:space="0" w:sz="4" w:val="single"/>
+            </w:tcBorders>
+          </w:tcPr>
+          <w:p>
+            <w:pPr>
+              <w:widowControl w:val="0"/>
+              <w:rPr>
+                <w:b w:val="1"/>
+              </w:rPr>
+            </w:pPr>
+            <w:r>
+              <w:rPr>
+                <w:b w:val="1"/>
+                <w:rtl w:val="0"/>
+              </w:rPr>
+              <w:t xml:space="preserve">Note</w:t>
+            </w:r>
+          </w:p>
+        </w:tc>
+        <w:tc>
+          <w:tcPr>
+            <w:tcBorders>
+              <w:top w:color="000000" w:space="0" w:sz="4" w:val="single"/>
+              <w:left w:color="000000" w:space="0" w:sz="4" w:val="single"/>
+              <w:bottom w:color="000000" w:space="0" w:sz="4" w:val="single"/>
+              <w:right w:color="000000" w:space="0" w:sz="4" w:val="single"/>
+            </w:tcBorders>
+          </w:tcPr>
+          <w:p>
+            <w:pPr>
+              <w:widowControl w:val="0"/>
+              <w:rPr>
+                <w:b w:val="1"/>
+              </w:rPr>
+            </w:pPr>
+            <w:r>
+              <w:rPr>
+                <w:b w:val="1"/>
+                <w:rtl w:val="0"/>
+              </w:rPr>
+              <w:t xml:space="preserve">Type</w:t>
+            </w:r>
+          </w:p>
+        </w:tc>
+      </w:tr>
+      <w:tr>
+        <w:trPr>
+          <w:cantSplit w:val="0"/>
+          <w:tblHeader w:val="0"/>
+        </w:trPr>
+        <w:tc>
+          <w:tcPr>
+            <w:tcBorders>
+              <w:left w:color="000000" w:space="0" w:sz="4" w:val="single"/>
+              <w:bottom w:color="000000" w:space="0" w:sz="4" w:val="single"/>
+            </w:tcBorders>
+          </w:tcPr>
+          <w:p>
+            <w:pPr>
+              <w:widowControl w:val="0"/>
+              <w:rPr/>
+            </w:pPr>
+            <w:r>
+              <w:rPr>
+                <w:rtl w:val="0"/>
+              </w:rPr>
+              <w:t xml:space="preserve">${vault.name}</w:t>
+            </w:r>
+          </w:p>
+        </w:tc>
+        <w:tc>
+          <w:tcPr>
+            <w:tcBorders>
+              <w:left w:color="000000" w:space="0" w:sz="4" w:val="single"/>
+              <w:bottom w:color="000000" w:space="0" w:sz="4" w:val="single"/>
+              <w:right w:color="000000" w:space="0" w:sz="4" w:val="single"/>
+            </w:tcBorders>
+          </w:tcPr>
+          <w:p>
+            <w:pPr>
+              <w:widowControl w:val="0"/>
+              <w:rPr/>
+            </w:pPr>
+            <w:r>
+              <w:rPr>
+                <w:rtl w:val="0"/>
+              </w:rPr>
+              <w:t xml:space="preserve">${vault.note}</w:t>
+            </w:r>
+          </w:p>
+        </w:tc>
+        <w:tc>
+          <w:tcPr>
+            <w:tcBorders>
+              <w:left w:color="000000" w:space="0" w:sz="4" w:val="single"/>
+              <w:bottom w:color="000000" w:space="0" w:sz="4" w:val="single"/>
+              <w:right w:color="000000" w:space="0" w:sz="4" w:val="single"/>
+            </w:tcBorders>
+          </w:tcPr>
+          <w:p>
+            <w:pPr>
+              <w:widowControl w:val="0"/>
+              <w:rPr/>
+            </w:pPr>
+            <w:r>
+              <w:rPr>
+                <w:rtl w:val="0"/>
+              </w:rPr>
+              <w:t xml:space="preserve">${vault.type}</w:t>
+            </w:r>
+          </w:p>
+        </w:tc>
+      </w:tr>
+    </w:tbl>
+    <w:p>
+      <w:pPr>
+        <w:spacing w:after="140" w:line="276" w:lineRule="auto"/>
+        <w:rPr/>
+      </w:pPr>
+      <w:r>
+        <w:rPr>
+          <w:rtl w:val="0"/>
+        </w:rPr>
+      </w:r>
+    </w:p>
+    <w:p>
+      <w:pPr>
+        <w:spacing w:after="140" w:line="276" w:lineRule="auto"/>
+        <w:rPr/>
+      </w:pPr>
+      <w:r>
+        <w:br w:type="page"/>
+      </w:r>
+      <w:r>
+        <w:rPr>
+          <w:rtl w:val="0"/>
+        </w:rPr>
+      </w:r>
+    </w:p>
+    <w:p>
+      <w:pPr>
+        <w:pStyle w:val="Heading1"/>
+        <w:numPr>
+          <w:ilvl w:val="0"/>
+          <w:numId w:val="1"/>
+        </w:numPr>
+        <w:ind w:left="0" w:firstLine="0"/>
+        <w:jc w:val="left"/>
+        <w:rPr/>
+      </w:pPr>
+      <w:bookmarkStart w:colFirst="0" w:colLast="0" w:name="_heading=h.vzkuatekypfa" w:id="9"/>
+      <w:bookmarkEnd w:id="9"/>
+      <w:r>
+        <w:rPr>
+          <w:rtl w:val="0"/>
+        </w:rPr>
+        <w:t xml:space="preserve">Targets</w:t>
       </w:r>
     </w:p>
     <w:p>
@@ -1435,55 +1819,6 @@
         <w:jc w:val="left"/>
         <w:rPr>
           <w:rFonts w:ascii="Liberation Serif" w:cs="Liberation Serif" w:eastAsia="Liberation Serif" w:hAnsi="Liberation Serif"/>
-          <w:b w:val="1"/>
-          <w:i w:val="0"/>
-          <w:smallCaps w:val="0"/>
-          <w:strike w:val="0"/>
-          <w:color w:val="000000"/>
-          <w:sz w:val="24"/>
-          <w:szCs w:val="24"/>
-          <w:u w:val="none"/>
-          <w:shd w:fill="auto" w:val="clear"/>
-          <w:vertAlign w:val="baseline"/>
-        </w:rPr>
-      </w:pPr>
-      <w:r>
-        <w:rPr>
-          <w:rFonts w:ascii="Liberation Serif" w:cs="Liberation Serif" w:eastAsia="Liberation Serif" w:hAnsi="Liberation Serif"/>
-          <w:b w:val="1"/>
-          <w:i w:val="0"/>
-          <w:smallCaps w:val="0"/>
-          <w:strike w:val="0"/>
-          <w:color w:val="000000"/>
-          <w:sz w:val="24"/>
-          <w:szCs w:val="24"/>
-          <w:u w:val="none"/>
-          <w:shd w:fill="auto" w:val="clear"/>
-          <w:vertAlign w:val="baseline"/>
-          <w:rtl w:val="0"/>
-        </w:rPr>
-        <w:t xml:space="preserve">${user.full_name}</w:t>
-      </w:r>
-    </w:p>
-    <w:p>
-      <w:pPr>
-        <w:keepNext w:val="0"/>
-        <w:keepLines w:val="0"/>
-        <w:pageBreakBefore w:val="0"/>
-        <w:widowControl w:val="1"/>
-        <w:pBdr>
-          <w:top w:space="0" w:sz="0" w:val="nil"/>
-          <w:left w:space="0" w:sz="0" w:val="nil"/>
-          <w:bottom w:space="0" w:sz="0" w:val="nil"/>
-          <w:right w:space="0" w:sz="0" w:val="nil"/>
-          <w:between w:space="0" w:sz="0" w:val="nil"/>
-        </w:pBdr>
-        <w:shd w:fill="auto" w:val="clear"/>
-        <w:spacing w:after="140" w:before="0" w:line="276" w:lineRule="auto"/>
-        <w:ind w:left="0" w:right="0" w:firstLine="0"/>
-        <w:jc w:val="left"/>
-        <w:rPr>
-          <w:rFonts w:ascii="Liberation Serif" w:cs="Liberation Serif" w:eastAsia="Liberation Serif" w:hAnsi="Liberation Serif"/>
           <w:b w:val="0"/>
           <w:i w:val="0"/>
           <w:smallCaps w:val="0"/>
@@ -1498,171 +1833,13 @@
       </w:pPr>
       <w:r>
         <w:rPr>
-          <w:rFonts w:ascii="Liberation Serif" w:cs="Liberation Serif" w:eastAsia="Liberation Serif" w:hAnsi="Liberation Serif"/>
-          <w:b w:val="0"/>
-          <w:i w:val="0"/>
-          <w:smallCaps w:val="0"/>
-          <w:strike w:val="0"/>
-          <w:color w:val="000000"/>
-          <w:sz w:val="24"/>
-          <w:szCs w:val="24"/>
-          <w:u w:val="none"/>
-          <w:shd w:fill="auto" w:val="clear"/>
-          <w:vertAlign w:val="baseline"/>
-          <w:rtl w:val="0"/>
-        </w:rPr>
-        <w:t xml:space="preserve">${user.short_bio}</w:t>
-      </w:r>
-    </w:p>
-    <w:p>
-      <w:pPr>
-        <w:keepNext w:val="0"/>
-        <w:keepLines w:val="0"/>
-        <w:pageBreakBefore w:val="0"/>
-        <w:widowControl w:val="1"/>
-        <w:pBdr>
-          <w:top w:space="0" w:sz="0" w:val="nil"/>
-          <w:left w:space="0" w:sz="0" w:val="nil"/>
-          <w:bottom w:space="0" w:sz="0" w:val="nil"/>
-          <w:right w:space="0" w:sz="0" w:val="nil"/>
-          <w:between w:space="0" w:sz="0" w:val="nil"/>
-        </w:pBdr>
-        <w:shd w:fill="auto" w:val="clear"/>
-        <w:spacing w:after="140" w:before="0" w:line="276" w:lineRule="auto"/>
-        <w:ind w:left="0" w:right="0" w:firstLine="0"/>
-        <w:jc w:val="left"/>
-        <w:rPr>
-          <w:rFonts w:ascii="Liberation Serif" w:cs="Liberation Serif" w:eastAsia="Liberation Serif" w:hAnsi="Liberation Serif"/>
-          <w:b w:val="0"/>
-          <w:i w:val="0"/>
-          <w:smallCaps w:val="0"/>
-          <w:strike w:val="0"/>
-          <w:color w:val="000000"/>
-          <w:sz w:val="24"/>
-          <w:szCs w:val="24"/>
-          <w:u w:val="none"/>
-          <w:shd w:fill="auto" w:val="clear"/>
-          <w:vertAlign w:val="baseline"/>
-        </w:rPr>
-      </w:pPr>
-      <w:r>
-        <w:rPr>
-          <w:rFonts w:ascii="Liberation Serif" w:cs="Liberation Serif" w:eastAsia="Liberation Serif" w:hAnsi="Liberation Serif"/>
-          <w:b w:val="0"/>
-          <w:i w:val="0"/>
-          <w:smallCaps w:val="0"/>
-          <w:strike w:val="0"/>
-          <w:color w:val="000000"/>
-          <w:sz w:val="24"/>
-          <w:szCs w:val="24"/>
-          <w:u w:val="none"/>
-          <w:shd w:fill="auto" w:val="clear"/>
-          <w:vertAlign w:val="baseline"/>
-          <w:rtl w:val="0"/>
-        </w:rPr>
-        <w:t xml:space="preserve">${/users}</w:t>
-      </w:r>
-    </w:p>
-    <w:p>
-      <w:pPr>
-        <w:keepNext w:val="0"/>
-        <w:keepLines w:val="0"/>
-        <w:pageBreakBefore w:val="0"/>
-        <w:widowControl w:val="1"/>
-        <w:pBdr>
-          <w:top w:space="0" w:sz="0" w:val="nil"/>
-          <w:left w:space="0" w:sz="0" w:val="nil"/>
-          <w:bottom w:space="0" w:sz="0" w:val="nil"/>
-          <w:right w:space="0" w:sz="0" w:val="nil"/>
-          <w:between w:space="0" w:sz="0" w:val="nil"/>
-        </w:pBdr>
-        <w:shd w:fill="auto" w:val="clear"/>
-        <w:spacing w:after="140" w:before="0" w:line="276" w:lineRule="auto"/>
-        <w:ind w:left="0" w:right="0" w:firstLine="0"/>
-        <w:jc w:val="left"/>
-        <w:rPr>
-          <w:rFonts w:ascii="Liberation Serif" w:cs="Liberation Serif" w:eastAsia="Liberation Serif" w:hAnsi="Liberation Serif"/>
-          <w:b w:val="0"/>
-          <w:i w:val="0"/>
-          <w:smallCaps w:val="0"/>
-          <w:strike w:val="0"/>
-          <w:color w:val="000000"/>
-          <w:sz w:val="24"/>
-          <w:szCs w:val="24"/>
-          <w:u w:val="none"/>
-          <w:shd w:fill="auto" w:val="clear"/>
-          <w:vertAlign w:val="baseline"/>
-        </w:rPr>
-      </w:pPr>
-      <w:r>
-        <w:br w:type="page"/>
-      </w:r>
-      <w:r>
-        <w:rPr>
-          <w:rtl w:val="0"/>
-        </w:rPr>
-      </w:r>
-    </w:p>
-    <w:p>
-      <w:pPr>
-        <w:pStyle w:val="Heading1"/>
-        <w:numPr>
-          <w:ilvl w:val="0"/>
-          <w:numId w:val="1"/>
-        </w:numPr>
-        <w:ind w:left="0" w:firstLine="0"/>
-        <w:jc w:val="left"/>
-        <w:rPr/>
-      </w:pPr>
-      <w:bookmarkStart w:colFirst="0" w:colLast="0" w:name="_heading=h.4d34og8" w:id="8"/>
-      <w:bookmarkEnd w:id="8"/>
-      <w:r>
-        <w:rPr>
-          <w:rtl w:val="0"/>
-        </w:rPr>
-        <w:t xml:space="preserve">Targets</w:t>
-      </w:r>
-    </w:p>
-    <w:p>
-      <w:pPr>
-        <w:keepNext w:val="0"/>
-        <w:keepLines w:val="0"/>
-        <w:pageBreakBefore w:val="0"/>
-        <w:widowControl w:val="1"/>
-        <w:pBdr>
-          <w:top w:space="0" w:sz="0" w:val="nil"/>
-          <w:left w:space="0" w:sz="0" w:val="nil"/>
-          <w:bottom w:space="0" w:sz="0" w:val="nil"/>
-          <w:right w:space="0" w:sz="0" w:val="nil"/>
-          <w:between w:space="0" w:sz="0" w:val="nil"/>
-        </w:pBdr>
-        <w:shd w:fill="auto" w:val="clear"/>
-        <w:spacing w:after="140" w:before="0" w:line="276" w:lineRule="auto"/>
-        <w:ind w:left="0" w:right="0" w:firstLine="0"/>
-        <w:jc w:val="left"/>
-        <w:rPr>
-          <w:rFonts w:ascii="Liberation Serif" w:cs="Liberation Serif" w:eastAsia="Liberation Serif" w:hAnsi="Liberation Serif"/>
-          <w:b w:val="0"/>
-          <w:i w:val="0"/>
-          <w:smallCaps w:val="0"/>
-          <w:strike w:val="0"/>
-          <w:color w:val="000000"/>
-          <w:sz w:val="24"/>
-          <w:szCs w:val="24"/>
-          <w:u w:val="none"/>
-          <w:shd w:fill="auto" w:val="clear"/>
-          <w:vertAlign w:val="baseline"/>
-        </w:rPr>
-      </w:pPr>
-      <w:r>
-        <w:rPr>
           <w:rtl w:val="0"/>
         </w:rPr>
       </w:r>
     </w:p>
     <w:tbl>
       <w:tblPr>
-        <w:tblStyle w:val="Table2"/>
+        <w:tblStyle w:val="Table4"/>
         <w:tblW w:w="9638.0" w:type="dxa"/>
         <w:jc w:val="left"/>
         <w:tblInd w:w="0.0" w:type="dxa"/>
@@ -2012,8 +2189,8 @@
         <w:jc w:val="left"/>
         <w:rPr/>
       </w:pPr>
-      <w:bookmarkStart w:colFirst="0" w:colLast="0" w:name="_heading=h.2s8eyo1" w:id="9"/>
-      <w:bookmarkEnd w:id="9"/>
+      <w:bookmarkStart w:colFirst="0" w:colLast="0" w:name="_heading=h.2s8eyo1" w:id="10"/>
+      <w:bookmarkEnd w:id="10"/>
       <w:r>
         <w:rPr>
           <w:rtl w:val="0"/>
@@ -2023,7 +2200,7 @@
     </w:p>
     <w:tbl>
       <w:tblPr>
-        <w:tblStyle w:val="Table3"/>
+        <w:tblStyle w:val="Table5"/>
         <w:tblW w:w="9645.0" w:type="dxa"/>
         <w:jc w:val="left"/>
         <w:tblInd w:w="0.0" w:type="dxa"/>
@@ -2144,8 +2321,8 @@
                 <w:vertAlign w:val="baseline"/>
               </w:rPr>
             </w:pPr>
-            <w:bookmarkStart w:colFirst="0" w:colLast="0" w:name="_heading=h.17dp8vu" w:id="10"/>
-            <w:bookmarkEnd w:id="10"/>
+            <w:bookmarkStart w:colFirst="0" w:colLast="0" w:name="_heading=h.17dp8vu" w:id="11"/>
+            <w:bookmarkEnd w:id="11"/>
             <w:r>
               <w:rPr>
                 <w:rFonts w:ascii="Liberation Serif" w:cs="Liberation Serif" w:eastAsia="Liberation Serif" w:hAnsi="Liberation Serif"/>
@@ -2621,8 +2798,8 @@
         <w:jc w:val="left"/>
         <w:rPr/>
       </w:pPr>
-      <w:bookmarkStart w:colFirst="0" w:colLast="0" w:name="_heading=h.3rdcrjn" w:id="11"/>
-      <w:bookmarkEnd w:id="11"/>
+      <w:bookmarkStart w:colFirst="0" w:colLast="0" w:name="_heading=h.3rdcrjn" w:id="12"/>
+      <w:bookmarkEnd w:id="12"/>
       <w:r>
         <w:rPr>
           <w:rtl w:val="0"/>
@@ -2727,8 +2904,8 @@
         <w:jc w:val="left"/>
         <w:rPr/>
       </w:pPr>
-      <w:bookmarkStart w:colFirst="0" w:colLast="0" w:name="_heading=h.26in1rg" w:id="12"/>
-      <w:bookmarkEnd w:id="12"/>
+      <w:bookmarkStart w:colFirst="0" w:colLast="0" w:name="_heading=h.26in1rg" w:id="13"/>
+      <w:bookmarkEnd w:id="13"/>
       <w:r>
         <w:rPr>
           <w:rtl w:val="0"/>
@@ -2881,6 +3058,30 @@
           <w:rtl w:val="0"/>
         </w:rPr>
         <w:t xml:space="preserve">CVSS score: ${vulnerability.cvss_score}</w:t>
+      </w:r>
+    </w:p>
+    <w:p>
+      <w:pPr>
+        <w:spacing w:after="140" w:line="276" w:lineRule="auto"/>
+        <w:rPr/>
+      </w:pPr>
+      <w:r>
+        <w:rPr>
+          <w:rtl w:val="0"/>
+        </w:rPr>
+        <w:t xml:space="preserve">OWASP vector: ${vulnerability.owasp_vector}</w:t>
+      </w:r>
+    </w:p>
+    <w:p>
+      <w:pPr>
+        <w:spacing w:after="140" w:line="276" w:lineRule="auto"/>
+        <w:rPr/>
+      </w:pPr>
+      <w:r>
+        <w:rPr>
+          <w:rtl w:val="0"/>
+        </w:rPr>
+        <w:t xml:space="preserve">OWASP overall rating: ${vulnerability.owasp_overall}</w:t>
       </w:r>
     </w:p>
     <w:p>
@@ -3265,8 +3466,8 @@
           <w:szCs w:val="36"/>
         </w:rPr>
       </w:pPr>
-      <w:bookmarkStart w:colFirst="0" w:colLast="0" w:name="_heading=h.k1tqdyxtueae" w:id="13"/>
-      <w:bookmarkEnd w:id="13"/>
+      <w:bookmarkStart w:colFirst="0" w:colLast="0" w:name="_heading=h.k1tqdyxtueae" w:id="14"/>
+      <w:bookmarkEnd w:id="14"/>
       <w:r>
         <w:rPr>
           <w:rtl w:val="0"/>
@@ -3567,7 +3768,7 @@
   </w:p>
   <w:tbl>
     <w:tblPr>
-      <w:tblStyle w:val="Table4"/>
+      <w:tblStyle w:val="Table6"/>
       <w:tblW w:w="9638.0" w:type="dxa"/>
       <w:jc w:val="left"/>
       <w:tblInd w:w="0.0" w:type="dxa"/>
@@ -4249,6 +4450,32 @@
       </w:tblCellMar>
     </w:tblPr>
   </w:style>
+  <w:style w:type="table" w:styleId="Table5">
+    <w:basedOn w:val="TableNormal"/>
+    <w:tblPr>
+      <w:tblStyleRowBandSize w:val="1"/>
+      <w:tblStyleColBandSize w:val="1"/>
+      <w:tblCellMar>
+        <w:top w:w="55.0" w:type="dxa"/>
+        <w:left w:w="55.0" w:type="dxa"/>
+        <w:bottom w:w="55.0" w:type="dxa"/>
+        <w:right w:w="55.0" w:type="dxa"/>
+      </w:tblCellMar>
+    </w:tblPr>
+  </w:style>
+  <w:style w:type="table" w:styleId="Table6">
+    <w:basedOn w:val="TableNormal"/>
+    <w:tblPr>
+      <w:tblStyleRowBandSize w:val="1"/>
+      <w:tblStyleColBandSize w:val="1"/>
+      <w:tblCellMar>
+        <w:top w:w="55.0" w:type="dxa"/>
+        <w:left w:w="55.0" w:type="dxa"/>
+        <w:bottom w:w="55.0" w:type="dxa"/>
+        <w:right w:w="55.0" w:type="dxa"/>
+      </w:tblCellMar>
+    </w:tblPr>
+  </w:style>
 </w:styles>
 </file>
 
@@ -4574,7 +4801,7 @@
 
 <file path=customXML/item1.xml><?xml version="1.0" encoding="utf-8"?>
 <go:gDocsCustomXmlDataStorage xmlns:go="http://customooxmlschemas.google.com/" xmlns:r="http://schemas.openxmlformats.org/officeDocument/2006/relationships">
-  <go:docsCustomData xmlns:go="http://customooxmlschemas.google.com/" roundtripDataSignature="AMtx7mhaXVvhqlxg2tiuQ/UElYxYxVHn8A==">AMUW2mVidd0e31kr7JnbpyprCHKIyVrbAE/FyMx8xoTQwvlvK4XPRMf8dK50J9UXuU11uivn6Wr7wom5nguhiQNapzWWqBgZ4KHrA7WBiCr+Qsp8kP4z1yv0ve+MRaACbPmexNH9N0WlSlK3W8GkgLruFAIoapub2RJnPMYreAq+6wW3f2F83S8QCE/TbMANlNMrxAEfrPefTPYldaETjlLGumEo0YFiCMfKnOYF8++faAc7GojqUGDkoWllG3pmkImw3mQ+dA5fIQ7n6ZinJOOWh6KNnCzgVPo9FMSm4wFDNQD7xJ/99PIvZoCaD7bZzGjPCA9fLasp</go:docsCustomData>
+  <go:docsCustomData xmlns:go="http://customooxmlschemas.google.com/" roundtripDataSignature="AMtx7mjOaBGgBJZN4lxqGX4c/XxpAo56wA==">AMUW2mWoQ66ipwYvD2sqrj6AYY/wu6d7JxwMEeQdgqRpl9issUfViDZH5/kA0IQKRVWPJXFRVHGA/UCVKzHyhimeGzQrwTH97lmBxVoyEoKZ5K9xBOZshUo0uzH2Gn3ExW/bMp0M0hLsWQ9ApjadLsxa8OS6YzCDxYSr93CBR9fVaj0xNhggyQlKhoCkk/HCE92OstGitrNUtFFIAxsybEucnDTBCwKNw23FM9QI5eRakz/vsSI3RL9NMIr+nCg4g47XY4NeyWb+lpmZxWOht5gH8O1PVP0HMAmDFAlOfoGsIF1jEhXH/pQ2PV5jKDPzoAl2CQvev872Yerh61U86lE1tU7THp8sug==</go:docsCustomData>
 </go:gDocsCustomXmlDataStorage>
 </file>
 

</xml_diff>

<commit_message>
Replace LeagueContainer with SymfonyContainer
</commit_message>
<xml_diff>
--- a/data/attachments/default-report-template.docx
+++ b/data/attachments/default-report-template.docx
@@ -4,9 +4,10 @@
   <w:body>
     <w:p>
       <w:pPr>
-        <w:pStyle w:val="LO-normal"/>
+        <w:pStyle w:val="LOnormal"/>
         <w:jc w:val="center"/>
         <w:rPr>
+          <w:b/>
           <w:b/>
           <w:sz w:val="52"/>
           <w:szCs w:val="52"/>
@@ -22,9 +23,10 @@
     </w:p>
     <w:p>
       <w:pPr>
-        <w:pStyle w:val="LO-normal"/>
+        <w:pStyle w:val="LOnormal"/>
         <w:jc w:val="center"/>
         <w:rPr>
+          <w:b/>
           <w:b/>
           <w:sz w:val="52"/>
           <w:szCs w:val="52"/>
@@ -43,9 +45,10 @@
     </w:p>
     <w:p>
       <w:pPr>
-        <w:pStyle w:val="LO-normal"/>
+        <w:pStyle w:val="LOnormal"/>
         <w:jc w:val="center"/>
         <w:rPr>
+          <w:b/>
           <w:b/>
           <w:sz w:val="52"/>
           <w:szCs w:val="52"/>
@@ -61,9 +64,10 @@
     </w:p>
     <w:p>
       <w:pPr>
-        <w:pStyle w:val="LO-normal"/>
+        <w:pStyle w:val="LOnormal"/>
         <w:jc w:val="center"/>
         <w:rPr>
+          <w:b/>
           <w:b/>
           <w:sz w:val="52"/>
           <w:szCs w:val="52"/>
@@ -80,9 +84,10 @@
     </w:p>
     <w:p>
       <w:pPr>
-        <w:pStyle w:val="LO-normal"/>
+        <w:pStyle w:val="LOnormal"/>
         <w:jc w:val="center"/>
         <w:rPr>
+          <w:b/>
           <w:b/>
           <w:sz w:val="52"/>
           <w:szCs w:val="52"/>
@@ -98,9 +103,10 @@
     </w:p>
     <w:p>
       <w:pPr>
-        <w:pStyle w:val="LO-normal"/>
+        <w:pStyle w:val="LOnormal"/>
         <w:jc w:val="center"/>
         <w:rPr>
+          <w:b/>
           <w:b/>
           <w:sz w:val="52"/>
           <w:szCs w:val="52"/>
@@ -119,9 +125,10 @@
     </w:p>
     <w:p>
       <w:pPr>
-        <w:pStyle w:val="LO-normal"/>
+        <w:pStyle w:val="LOnormal"/>
         <w:jc w:val="center"/>
         <w:rPr>
+          <w:b/>
           <w:b/>
           <w:sz w:val="52"/>
           <w:szCs w:val="52"/>
@@ -137,9 +144,10 @@
     </w:p>
     <w:p>
       <w:pPr>
-        <w:pStyle w:val="LO-normal"/>
+        <w:pStyle w:val="LOnormal"/>
         <w:jc w:val="center"/>
         <w:rPr>
+          <w:b/>
           <w:b/>
           <w:sz w:val="52"/>
           <w:szCs w:val="52"/>
@@ -158,9 +166,10 @@
     </w:p>
     <w:p>
       <w:pPr>
-        <w:pStyle w:val="LO-normal"/>
+        <w:pStyle w:val="LOnormal"/>
         <w:jc w:val="center"/>
         <w:rPr>
+          <w:b/>
           <w:b/>
           <w:sz w:val="52"/>
           <w:szCs w:val="52"/>
@@ -176,9 +185,10 @@
     </w:p>
     <w:p>
       <w:pPr>
-        <w:pStyle w:val="LO-normal"/>
+        <w:pStyle w:val="LOnormal"/>
         <w:jc w:val="center"/>
         <w:rPr>
+          <w:b/>
           <w:b/>
           <w:sz w:val="52"/>
           <w:szCs w:val="52"/>
@@ -195,9 +205,10 @@
     </w:p>
     <w:p>
       <w:pPr>
-        <w:pStyle w:val="LO-normal"/>
+        <w:pStyle w:val="LOnormal"/>
         <w:jc w:val="center"/>
         <w:rPr>
+          <w:b/>
           <w:b/>
           <w:sz w:val="52"/>
           <w:szCs w:val="52"/>
@@ -216,7 +227,7 @@
     </w:p>
     <w:p>
       <w:pPr>
-        <w:pStyle w:val="LO-normal"/>
+        <w:pStyle w:val="LOnormal"/>
         <w:jc w:val="center"/>
         <w:rPr/>
       </w:pPr>
@@ -229,7 +240,7 @@
     </w:p>
     <w:p>
       <w:pPr>
-        <w:pStyle w:val="LO-normal"/>
+        <w:pStyle w:val="LOnormal"/>
         <w:jc w:val="center"/>
         <w:rPr/>
       </w:pPr>
@@ -239,7 +250,7 @@
     </w:p>
     <w:p>
       <w:pPr>
-        <w:pStyle w:val="LO-normal"/>
+        <w:pStyle w:val="LOnormal"/>
         <w:keepNext w:val="true"/>
         <w:keepLines w:val="false"/>
         <w:pageBreakBefore w:val="false"/>
@@ -250,6 +261,7 @@
         <w:jc w:val="left"/>
         <w:rPr>
           <w:rFonts w:ascii="Liberation Sans" w:hAnsi="Liberation Sans" w:eastAsia="Liberation Sans" w:cs="Liberation Sans"/>
+          <w:b/>
           <w:b/>
           <w:i w:val="false"/>
           <w:i w:val="false"/>
@@ -300,6 +312,9 @@
           <w:pPr>
             <w:pStyle w:val="Contents1"/>
             <w:pageBreakBefore w:val="false"/>
+            <w:tabs>
+              <w:tab w:val="right" w:pos="9638" w:leader="dot"/>
+            </w:tabs>
             <w:rPr/>
           </w:pPr>
           <w:r>
@@ -309,7 +324,6 @@
             <w:rPr>
               <w:webHidden/>
               <w:rStyle w:val="IndexLink"/>
-              <w:vanish w:val="false"/>
             </w:rPr>
             <w:instrText xml:space="preserve"> TOC \z \o "1-9" \u \h</w:instrText>
           </w:r>
@@ -317,7 +331,6 @@
             <w:rPr>
               <w:webHidden/>
               <w:rStyle w:val="IndexLink"/>
-              <w:vanish w:val="false"/>
             </w:rPr>
             <w:fldChar w:fldCharType="separate"/>
           </w:r>
@@ -326,7 +339,6 @@
               <w:rPr>
                 <w:webHidden/>
                 <w:rStyle w:val="IndexLink"/>
-                <w:vanish w:val="false"/>
               </w:rPr>
               <w:t>Revision history</w:t>
               <w:tab/>
@@ -336,17 +348,19 @@
         </w:p>
         <w:p>
           <w:pPr>
-            <w:pStyle w:val="Contents1"/>
+            <w:pStyle w:val="Contents2"/>
+            <w:tabs>
+              <w:tab w:val="right" w:pos="9638" w:leader="dot"/>
+            </w:tabs>
             <w:rPr/>
           </w:pPr>
-          <w:hyperlink w:anchor="__RefHeading___Toc525_786158731">
+          <w:hyperlink w:anchor="__RefHeading___Toc280_272552453">
             <w:r>
               <w:rPr>
                 <w:webHidden/>
                 <w:rStyle w:val="IndexLink"/>
-                <w:vanish w:val="false"/>
-              </w:rPr>
-              <w:t>Project details</w:t>
+              </w:rPr>
+              <w:t>Client information</w:t>
               <w:tab/>
               <w:t>4</w:t>
             </w:r>
@@ -355,16 +369,18 @@
         <w:p>
           <w:pPr>
             <w:pStyle w:val="Contents1"/>
+            <w:tabs>
+              <w:tab w:val="right" w:pos="9638" w:leader="dot"/>
+            </w:tabs>
             <w:rPr/>
           </w:pPr>
-          <w:hyperlink w:anchor="__RefHeading___Toc527_786158731">
+          <w:hyperlink w:anchor="__RefHeading___Toc525_786158731">
             <w:r>
               <w:rPr>
                 <w:webHidden/>
                 <w:rStyle w:val="IndexLink"/>
-                <w:vanish w:val="false"/>
-              </w:rPr>
-              <w:t>InfoSec Team</w:t>
+              </w:rPr>
+              <w:t>Project details</w:t>
               <w:tab/>
               <w:t>5</w:t>
             </w:r>
@@ -373,16 +389,18 @@
         <w:p>
           <w:pPr>
             <w:pStyle w:val="Contents1"/>
+            <w:tabs>
+              <w:tab w:val="right" w:pos="9638" w:leader="dot"/>
+            </w:tabs>
             <w:rPr/>
           </w:pPr>
-          <w:hyperlink w:anchor="__RefHeading___Toc529_786158731">
+          <w:hyperlink w:anchor="__RefHeading___Toc527_786158731">
             <w:r>
               <w:rPr>
                 <w:webHidden/>
                 <w:rStyle w:val="IndexLink"/>
-                <w:vanish w:val="false"/>
-              </w:rPr>
-              <w:t>Discovered credentials</w:t>
+              </w:rPr>
+              <w:t>InfoSec Team</w:t>
               <w:tab/>
               <w:t>6</w:t>
             </w:r>
@@ -391,16 +409,18 @@
         <w:p>
           <w:pPr>
             <w:pStyle w:val="Contents1"/>
+            <w:tabs>
+              <w:tab w:val="right" w:pos="9638" w:leader="dot"/>
+            </w:tabs>
             <w:rPr/>
           </w:pPr>
-          <w:hyperlink w:anchor="__RefHeading___Toc531_786158731">
+          <w:hyperlink w:anchor="__RefHeading___Toc529_786158731">
             <w:r>
               <w:rPr>
                 <w:webHidden/>
                 <w:rStyle w:val="IndexLink"/>
-                <w:vanish w:val="false"/>
-              </w:rPr>
-              <w:t>Targets</w:t>
+              </w:rPr>
+              <w:t>Discovered credentials</w:t>
               <w:tab/>
               <w:t>7</w:t>
             </w:r>
@@ -409,16 +429,18 @@
         <w:p>
           <w:pPr>
             <w:pStyle w:val="Contents1"/>
+            <w:tabs>
+              <w:tab w:val="right" w:pos="9638" w:leader="dot"/>
+            </w:tabs>
             <w:rPr/>
           </w:pPr>
-          <w:hyperlink w:anchor="__RefHeading___Toc533_786158731">
+          <w:hyperlink w:anchor="__RefHeading___Toc531_786158731">
             <w:r>
               <w:rPr>
                 <w:webHidden/>
                 <w:rStyle w:val="IndexLink"/>
-                <w:vanish w:val="false"/>
-              </w:rPr>
-              <w:t>Findings overview</w:t>
+              </w:rPr>
+              <w:t>Targets</w:t>
               <w:tab/>
               <w:t>8</w:t>
             </w:r>
@@ -427,34 +449,18 @@
         <w:p>
           <w:pPr>
             <w:pStyle w:val="Contents1"/>
+            <w:tabs>
+              <w:tab w:val="right" w:pos="9638" w:leader="dot"/>
+            </w:tabs>
             <w:rPr/>
           </w:pPr>
-          <w:hyperlink w:anchor="__RefHeading___Toc535_786158731">
+          <w:hyperlink w:anchor="__RefHeading___Toc533_786158731">
             <w:r>
               <w:rPr>
                 <w:webHidden/>
                 <w:rStyle w:val="IndexLink"/>
-                <w:vanish w:val="false"/>
-              </w:rPr>
-              <w:t>Vulnerabilities</w:t>
-              <w:tab/>
-              <w:t>9</w:t>
-            </w:r>
-          </w:hyperlink>
-        </w:p>
-        <w:p>
-          <w:pPr>
-            <w:pStyle w:val="Contents2"/>
-            <w:rPr/>
-          </w:pPr>
-          <w:hyperlink w:anchor="__RefHeading___Toc537_786158731">
-            <w:r>
-              <w:rPr>
-                <w:webHidden/>
-                <w:rStyle w:val="IndexLink"/>
-                <w:vanish w:val="false"/>
-              </w:rPr>
-              <w:t>${vulnerability.summary}</w:t>
+              </w:rPr>
+              <w:t>Findings overview</w:t>
               <w:tab/>
               <w:t>9</w:t>
             </w:r>
@@ -463,6 +469,29 @@
         <w:p>
           <w:pPr>
             <w:pStyle w:val="Contents1"/>
+            <w:tabs>
+              <w:tab w:val="right" w:pos="9638" w:leader="dot"/>
+            </w:tabs>
+            <w:rPr/>
+          </w:pPr>
+          <w:hyperlink w:anchor="__RefHeading___Toc535_786158731">
+            <w:r>
+              <w:rPr>
+                <w:webHidden/>
+                <w:rStyle w:val="IndexLink"/>
+              </w:rPr>
+              <w:t>Vulnerabilities</w:t>
+              <w:tab/>
+              <w:t>10</w:t>
+            </w:r>
+          </w:hyperlink>
+        </w:p>
+        <w:p>
+          <w:pPr>
+            <w:pStyle w:val="Contents1"/>
+            <w:tabs>
+              <w:tab w:val="right" w:pos="9638" w:leader="dot"/>
+            </w:tabs>
             <w:rPr/>
           </w:pPr>
           <w:hyperlink w:anchor="__RefHeading___Toc539_786158731">
@@ -470,17 +499,15 @@
               <w:rPr>
                 <w:webHidden/>
                 <w:rStyle w:val="IndexLink"/>
-                <w:vanish w:val="false"/>
               </w:rPr>
               <w:t>Logos</w:t>
               <w:tab/>
-              <w:t>9</w:t>
+              <w:t>10</w:t>
             </w:r>
           </w:hyperlink>
           <w:r>
             <w:rPr>
               <w:rStyle w:val="IndexLink"/>
-              <w:vanish w:val="false"/>
             </w:rPr>
             <w:fldChar w:fldCharType="end"/>
           </w:r>
@@ -489,7 +516,7 @@
     </w:sdt>
     <w:p>
       <w:pPr>
-        <w:pStyle w:val="LO-normal"/>
+        <w:pStyle w:val="LOnormal"/>
         <w:keepNext w:val="false"/>
         <w:keepLines w:val="false"/>
         <w:pageBreakBefore w:val="false"/>
@@ -499,6 +526,7 @@
         <w:jc w:val="center"/>
         <w:rPr>
           <w:rFonts w:ascii="Liberation Serif" w:hAnsi="Liberation Serif" w:eastAsia="Liberation Serif" w:cs="Liberation Serif"/>
+          <w:b w:val="false"/>
           <w:b w:val="false"/>
           <w:i w:val="false"/>
           <w:i w:val="false"/>
@@ -592,7 +620,7 @@
           </w:tcPr>
           <w:p>
             <w:pPr>
-              <w:pStyle w:val="LO-normal"/>
+              <w:pStyle w:val="LOnormal"/>
               <w:keepNext w:val="false"/>
               <w:keepLines w:val="false"/>
               <w:widowControl w:val="false"/>
@@ -602,6 +630,7 @@
               <w:jc w:val="left"/>
               <w:rPr>
                 <w:rFonts w:ascii="Liberation Serif" w:hAnsi="Liberation Serif" w:eastAsia="Liberation Serif" w:cs="Liberation Serif"/>
+                <w:b w:val="false"/>
                 <w:b w:val="false"/>
                 <w:i w:val="false"/>
                 <w:i w:val="false"/>
@@ -652,7 +681,7 @@
           </w:tcPr>
           <w:p>
             <w:pPr>
-              <w:pStyle w:val="LO-normal"/>
+              <w:pStyle w:val="LOnormal"/>
               <w:keepNext w:val="false"/>
               <w:keepLines w:val="false"/>
               <w:widowControl w:val="false"/>
@@ -662,6 +691,7 @@
               <w:jc w:val="left"/>
               <w:rPr>
                 <w:rFonts w:ascii="Liberation Serif" w:hAnsi="Liberation Serif" w:eastAsia="Liberation Serif" w:cs="Liberation Serif"/>
+                <w:b w:val="false"/>
                 <w:b w:val="false"/>
                 <w:i w:val="false"/>
                 <w:i w:val="false"/>
@@ -713,7 +743,7 @@
           </w:tcPr>
           <w:p>
             <w:pPr>
-              <w:pStyle w:val="LO-normal"/>
+              <w:pStyle w:val="LOnormal"/>
               <w:keepNext w:val="false"/>
               <w:keepLines w:val="false"/>
               <w:widowControl w:val="false"/>
@@ -723,6 +753,7 @@
               <w:jc w:val="left"/>
               <w:rPr>
                 <w:rFonts w:ascii="Liberation Serif" w:hAnsi="Liberation Serif" w:eastAsia="Liberation Serif" w:cs="Liberation Serif"/>
+                <w:b w:val="false"/>
                 <w:b w:val="false"/>
                 <w:i w:val="false"/>
                 <w:i w:val="false"/>
@@ -775,7 +806,7 @@
           </w:tcPr>
           <w:p>
             <w:pPr>
-              <w:pStyle w:val="LO-normal"/>
+              <w:pStyle w:val="LOnormal"/>
               <w:keepNext w:val="false"/>
               <w:keepLines w:val="false"/>
               <w:widowControl w:val="false"/>
@@ -785,6 +816,7 @@
               <w:jc w:val="left"/>
               <w:rPr>
                 <w:rFonts w:ascii="Liberation Serif" w:hAnsi="Liberation Serif" w:eastAsia="Liberation Serif" w:cs="Liberation Serif"/>
+                <w:b w:val="false"/>
                 <w:b w:val="false"/>
                 <w:i w:val="false"/>
                 <w:i w:val="false"/>
@@ -836,7 +868,7 @@
           </w:tcPr>
           <w:p>
             <w:pPr>
-              <w:pStyle w:val="LO-normal"/>
+              <w:pStyle w:val="LOnormal"/>
               <w:keepNext w:val="false"/>
               <w:keepLines w:val="false"/>
               <w:widowControl w:val="false"/>
@@ -846,6 +878,7 @@
               <w:jc w:val="left"/>
               <w:rPr>
                 <w:rFonts w:ascii="Liberation Serif" w:hAnsi="Liberation Serif" w:eastAsia="Liberation Serif" w:cs="Liberation Serif"/>
+                <w:b w:val="false"/>
                 <w:b w:val="false"/>
                 <w:i w:val="false"/>
                 <w:i w:val="false"/>
@@ -896,7 +929,7 @@
           </w:tcPr>
           <w:p>
             <w:pPr>
-              <w:pStyle w:val="LO-normal"/>
+              <w:pStyle w:val="LOnormal"/>
               <w:keepNext w:val="false"/>
               <w:keepLines w:val="false"/>
               <w:widowControl w:val="false"/>
@@ -907,6 +940,7 @@
               <w:rPr>
                 <w:rFonts w:ascii="Liberation Serif" w:hAnsi="Liberation Serif" w:eastAsia="Liberation Serif" w:cs="Liberation Serif"/>
                 <w:b w:val="false"/>
+                <w:b w:val="false"/>
                 <w:i w:val="false"/>
                 <w:i w:val="false"/>
                 <w:caps w:val="false"/>
@@ -949,7 +983,7 @@
     </w:tbl>
     <w:p>
       <w:pPr>
-        <w:pStyle w:val="LO-normal"/>
+        <w:pStyle w:val="LOnormal"/>
         <w:keepNext w:val="false"/>
         <w:keepLines w:val="false"/>
         <w:pageBreakBefore w:val="false"/>
@@ -961,6 +995,7 @@
         <w:rPr>
           <w:rFonts w:ascii="Liberation Serif" w:hAnsi="Liberation Serif" w:eastAsia="Liberation Serif" w:cs="Liberation Serif"/>
           <w:b w:val="false"/>
+          <w:b w:val="false"/>
           <w:i w:val="false"/>
           <w:i w:val="false"/>
           <w:caps w:val="false"/>
@@ -1009,6 +1044,8 @@
         </w:numPr>
         <w:rPr/>
       </w:pPr>
+      <w:bookmarkStart w:id="7" w:name="__RefHeading___Toc280_272552453"/>
+      <w:bookmarkEnd w:id="7"/>
       <w:r>
         <w:rPr/>
         <w:t>Client information</w:t>
@@ -1016,7 +1053,7 @@
     </w:p>
     <w:p>
       <w:pPr>
-        <w:pStyle w:val="LO-normal"/>
+        <w:pStyle w:val="LOnormal"/>
         <w:numPr>
           <w:ilvl w:val="0"/>
           <w:numId w:val="0"/>
@@ -1025,6 +1062,7 @@
         <w:ind w:left="0" w:hanging="0"/>
         <w:rPr>
           <w:b/>
+          <w:b/>
         </w:rPr>
       </w:pPr>
       <w:r>
@@ -1034,7 +1072,7 @@
     </w:p>
     <w:p>
       <w:pPr>
-        <w:pStyle w:val="LO-normal"/>
+        <w:pStyle w:val="LOnormal"/>
         <w:numPr>
           <w:ilvl w:val="0"/>
           <w:numId w:val="0"/>
@@ -1064,7 +1102,7 @@
     </w:p>
     <w:p>
       <w:pPr>
-        <w:pStyle w:val="LO-normal"/>
+        <w:pStyle w:val="LOnormal"/>
         <w:numPr>
           <w:ilvl w:val="0"/>
           <w:numId w:val="1"/>
@@ -1079,7 +1117,7 @@
     </w:p>
     <w:p>
       <w:pPr>
-        <w:pStyle w:val="LO-normal"/>
+        <w:pStyle w:val="LOnormal"/>
         <w:numPr>
           <w:ilvl w:val="0"/>
           <w:numId w:val="1"/>
@@ -1094,7 +1132,7 @@
     </w:p>
     <w:p>
       <w:pPr>
-        <w:pStyle w:val="LO-normal"/>
+        <w:pStyle w:val="LOnormal"/>
         <w:numPr>
           <w:ilvl w:val="0"/>
           <w:numId w:val="1"/>
@@ -1109,7 +1147,7 @@
     </w:p>
     <w:p>
       <w:pPr>
-        <w:pStyle w:val="LO-normal"/>
+        <w:pStyle w:val="LOnormal"/>
         <w:numPr>
           <w:ilvl w:val="0"/>
           <w:numId w:val="1"/>
@@ -1124,7 +1162,7 @@
     </w:p>
     <w:p>
       <w:pPr>
-        <w:pStyle w:val="LO-normal"/>
+        <w:pStyle w:val="LOnormal"/>
         <w:numPr>
           <w:ilvl w:val="0"/>
           <w:numId w:val="1"/>
@@ -1139,7 +1177,7 @@
     </w:p>
     <w:p>
       <w:pPr>
-        <w:pStyle w:val="LO-normal"/>
+        <w:pStyle w:val="LOnormal"/>
         <w:numPr>
           <w:ilvl w:val="0"/>
           <w:numId w:val="1"/>
@@ -1166,10 +1204,10 @@
         <w:jc w:val="left"/>
         <w:rPr/>
       </w:pPr>
-      <w:bookmarkStart w:id="7" w:name="__RefHeading___Toc525_786158731"/>
-      <w:bookmarkStart w:id="8" w:name="_heading=h.3dy6vkm"/>
-      <w:bookmarkEnd w:id="7"/>
+      <w:bookmarkStart w:id="8" w:name="__RefHeading___Toc525_786158731"/>
+      <w:bookmarkStart w:id="9" w:name="_heading=h.3dy6vkm"/>
       <w:bookmarkEnd w:id="8"/>
+      <w:bookmarkEnd w:id="9"/>
       <w:r>
         <w:rPr/>
         <w:t>Project details</w:t>
@@ -1177,7 +1215,7 @@
     </w:p>
     <w:p>
       <w:pPr>
-        <w:pStyle w:val="LO-normal"/>
+        <w:pStyle w:val="LOnormal"/>
         <w:keepNext w:val="false"/>
         <w:keepLines w:val="false"/>
         <w:pageBreakBefore w:val="false"/>
@@ -1189,6 +1227,7 @@
         <w:rPr>
           <w:rFonts w:ascii="Liberation Serif" w:hAnsi="Liberation Serif" w:eastAsia="Liberation Serif" w:cs="Liberation Serif"/>
           <w:b w:val="false"/>
+          <w:b w:val="false"/>
           <w:i w:val="false"/>
           <w:i w:val="false"/>
           <w:caps w:val="false"/>
@@ -1228,7 +1267,7 @@
     </w:p>
     <w:p>
       <w:pPr>
-        <w:pStyle w:val="LO-normal"/>
+        <w:pStyle w:val="LOnormal"/>
         <w:keepNext w:val="false"/>
         <w:keepLines w:val="false"/>
         <w:pageBreakBefore w:val="false"/>
@@ -1240,6 +1279,7 @@
         <w:rPr>
           <w:rFonts w:ascii="Liberation Serif" w:hAnsi="Liberation Serif" w:eastAsia="Liberation Serif" w:cs="Liberation Serif"/>
           <w:b w:val="false"/>
+          <w:b w:val="false"/>
           <w:i w:val="false"/>
           <w:i w:val="false"/>
           <w:caps w:val="false"/>
@@ -1290,10 +1330,10 @@
         <w:jc w:val="left"/>
         <w:rPr/>
       </w:pPr>
-      <w:bookmarkStart w:id="9" w:name="__RefHeading___Toc527_786158731"/>
-      <w:bookmarkStart w:id="10" w:name="_heading=h.1t3h5sf"/>
-      <w:bookmarkEnd w:id="9"/>
+      <w:bookmarkStart w:id="10" w:name="__RefHeading___Toc527_786158731"/>
+      <w:bookmarkStart w:id="11" w:name="_heading=h.1t3h5sf"/>
       <w:bookmarkEnd w:id="10"/>
+      <w:bookmarkEnd w:id="11"/>
       <w:r>
         <w:rPr/>
         <w:t>InfoSec Team</w:t>
@@ -1301,7 +1341,7 @@
     </w:p>
     <w:p>
       <w:pPr>
-        <w:pStyle w:val="LO-normal"/>
+        <w:pStyle w:val="LOnormal"/>
         <w:spacing w:lineRule="auto" w:line="276" w:before="0" w:after="140"/>
         <w:rPr/>
       </w:pPr>
@@ -1341,9 +1381,10 @@
           </w:tcPr>
           <w:p>
             <w:pPr>
-              <w:pStyle w:val="LO-normal"/>
+              <w:pStyle w:val="LOnormal"/>
               <w:widowControl w:val="false"/>
               <w:rPr>
+                <w:b/>
                 <w:b/>
               </w:rPr>
             </w:pPr>
@@ -1367,9 +1408,10 @@
           </w:tcPr>
           <w:p>
             <w:pPr>
-              <w:pStyle w:val="LO-normal"/>
+              <w:pStyle w:val="LOnormal"/>
               <w:widowControl w:val="false"/>
               <w:rPr>
+                <w:b/>
                 <w:b/>
               </w:rPr>
             </w:pPr>
@@ -1394,7 +1436,7 @@
           </w:tcPr>
           <w:p>
             <w:pPr>
-              <w:pStyle w:val="LO-normal"/>
+              <w:pStyle w:val="LOnormal"/>
               <w:widowControl w:val="false"/>
               <w:rPr/>
             </w:pPr>
@@ -1417,7 +1459,7 @@
           </w:tcPr>
           <w:p>
             <w:pPr>
-              <w:pStyle w:val="LO-normal"/>
+              <w:pStyle w:val="LOnormal"/>
               <w:widowControl w:val="false"/>
               <w:rPr/>
             </w:pPr>
@@ -1431,7 +1473,7 @@
     </w:tbl>
     <w:p>
       <w:pPr>
-        <w:pStyle w:val="LO-normal"/>
+        <w:pStyle w:val="LOnormal"/>
         <w:spacing w:lineRule="auto" w:line="276" w:before="0" w:after="140"/>
         <w:rPr/>
       </w:pPr>
@@ -1441,7 +1483,7 @@
     </w:p>
     <w:p>
       <w:pPr>
-        <w:pStyle w:val="LO-normal"/>
+        <w:pStyle w:val="LOnormal"/>
         <w:keepNext w:val="false"/>
         <w:keepLines w:val="false"/>
         <w:pageBreakBefore w:val="false"/>
@@ -1453,6 +1495,7 @@
         <w:rPr>
           <w:rFonts w:ascii="Liberation Serif" w:hAnsi="Liberation Serif" w:eastAsia="Liberation Serif" w:cs="Liberation Serif"/>
           <w:b w:val="false"/>
+          <w:b w:val="false"/>
           <w:i w:val="false"/>
           <w:i w:val="false"/>
           <w:caps w:val="false"/>
@@ -1491,7 +1534,7 @@
     </w:p>
     <w:p>
       <w:pPr>
-        <w:pStyle w:val="LO-normal"/>
+        <w:pStyle w:val="LOnormal"/>
         <w:keepNext w:val="false"/>
         <w:keepLines w:val="false"/>
         <w:pageBreakBefore w:val="false"/>
@@ -1503,6 +1546,7 @@
         <w:rPr>
           <w:rFonts w:ascii="Liberation Serif" w:hAnsi="Liberation Serif" w:eastAsia="Liberation Serif" w:cs="Liberation Serif"/>
           <w:b w:val="false"/>
+          <w:b w:val="false"/>
           <w:i w:val="false"/>
           <w:i w:val="false"/>
           <w:caps w:val="false"/>
@@ -1551,10 +1595,10 @@
         </w:numPr>
         <w:rPr/>
       </w:pPr>
-      <w:bookmarkStart w:id="11" w:name="__RefHeading___Toc529_786158731"/>
-      <w:bookmarkStart w:id="12" w:name="_heading=h.6cgj07p9fyi7"/>
-      <w:bookmarkEnd w:id="11"/>
+      <w:bookmarkStart w:id="12" w:name="__RefHeading___Toc529_786158731"/>
+      <w:bookmarkStart w:id="13" w:name="_heading=h.6cgj07p9fyi7"/>
       <w:bookmarkEnd w:id="12"/>
+      <w:bookmarkEnd w:id="13"/>
       <w:r>
         <w:rPr/>
         <w:t>Discovered credentials</w:t>
@@ -1562,7 +1606,7 @@
     </w:p>
     <w:p>
       <w:pPr>
-        <w:pStyle w:val="LO-normal"/>
+        <w:pStyle w:val="LOnormal"/>
         <w:spacing w:lineRule="auto" w:line="276" w:before="0" w:after="140"/>
         <w:rPr/>
       </w:pPr>
@@ -1603,9 +1647,10 @@
           </w:tcPr>
           <w:p>
             <w:pPr>
-              <w:pStyle w:val="LO-normal"/>
+              <w:pStyle w:val="LOnormal"/>
               <w:widowControl w:val="false"/>
               <w:rPr>
+                <w:b/>
                 <w:b/>
               </w:rPr>
             </w:pPr>
@@ -1629,9 +1674,10 @@
           </w:tcPr>
           <w:p>
             <w:pPr>
-              <w:pStyle w:val="LO-normal"/>
+              <w:pStyle w:val="LOnormal"/>
               <w:widowControl w:val="false"/>
               <w:rPr>
+                <w:b/>
                 <w:b/>
               </w:rPr>
             </w:pPr>
@@ -1655,9 +1701,10 @@
           </w:tcPr>
           <w:p>
             <w:pPr>
-              <w:pStyle w:val="LO-normal"/>
+              <w:pStyle w:val="LOnormal"/>
               <w:widowControl w:val="false"/>
               <w:rPr>
+                <w:b/>
                 <w:b/>
               </w:rPr>
             </w:pPr>
@@ -1682,7 +1729,7 @@
           </w:tcPr>
           <w:p>
             <w:pPr>
-              <w:pStyle w:val="LO-normal"/>
+              <w:pStyle w:val="LOnormal"/>
               <w:widowControl w:val="false"/>
               <w:rPr/>
             </w:pPr>
@@ -1703,7 +1750,7 @@
           </w:tcPr>
           <w:p>
             <w:pPr>
-              <w:pStyle w:val="LO-normal"/>
+              <w:pStyle w:val="LOnormal"/>
               <w:widowControl w:val="false"/>
               <w:rPr/>
             </w:pPr>
@@ -1724,7 +1771,7 @@
           </w:tcPr>
           <w:p>
             <w:pPr>
-              <w:pStyle w:val="LO-normal"/>
+              <w:pStyle w:val="LOnormal"/>
               <w:widowControl w:val="false"/>
               <w:rPr/>
             </w:pPr>
@@ -1738,7 +1785,7 @@
     </w:tbl>
     <w:p>
       <w:pPr>
-        <w:pStyle w:val="LO-normal"/>
+        <w:pStyle w:val="LOnormal"/>
         <w:spacing w:lineRule="auto" w:line="276" w:before="0" w:after="140"/>
         <w:rPr/>
       </w:pPr>
@@ -1748,7 +1795,7 @@
     </w:p>
     <w:p>
       <w:pPr>
-        <w:pStyle w:val="LO-normal"/>
+        <w:pStyle w:val="LOnormal"/>
         <w:spacing w:lineRule="auto" w:line="276" w:before="0" w:after="140"/>
         <w:rPr/>
       </w:pPr>
@@ -1770,10 +1817,10 @@
         <w:jc w:val="left"/>
         <w:rPr/>
       </w:pPr>
-      <w:bookmarkStart w:id="13" w:name="__RefHeading___Toc531_786158731"/>
-      <w:bookmarkStart w:id="14" w:name="_heading=h.vzkuatekypfa"/>
-      <w:bookmarkEnd w:id="13"/>
+      <w:bookmarkStart w:id="14" w:name="__RefHeading___Toc531_786158731"/>
+      <w:bookmarkStart w:id="15" w:name="_heading=h.vzkuatekypfa"/>
       <w:bookmarkEnd w:id="14"/>
+      <w:bookmarkEnd w:id="15"/>
       <w:r>
         <w:rPr/>
         <w:t>Targets</w:t>
@@ -1781,7 +1828,7 @@
     </w:p>
     <w:p>
       <w:pPr>
-        <w:pStyle w:val="LO-normal"/>
+        <w:pStyle w:val="LOnormal"/>
         <w:keepNext w:val="false"/>
         <w:keepLines w:val="false"/>
         <w:pageBreakBefore w:val="false"/>
@@ -1792,6 +1839,7 @@
         <w:jc w:val="left"/>
         <w:rPr>
           <w:rFonts w:ascii="Liberation Serif" w:hAnsi="Liberation Serif" w:eastAsia="Liberation Serif" w:cs="Liberation Serif"/>
+          <w:b w:val="false"/>
           <w:b w:val="false"/>
           <w:i w:val="false"/>
           <w:i w:val="false"/>
@@ -1861,7 +1909,7 @@
           </w:tcPr>
           <w:p>
             <w:pPr>
-              <w:pStyle w:val="LO-normal"/>
+              <w:pStyle w:val="LOnormal"/>
               <w:keepNext w:val="false"/>
               <w:keepLines w:val="false"/>
               <w:widowControl w:val="false"/>
@@ -1871,6 +1919,7 @@
               <w:jc w:val="left"/>
               <w:rPr>
                 <w:rFonts w:ascii="Liberation Serif" w:hAnsi="Liberation Serif" w:eastAsia="Liberation Serif" w:cs="Liberation Serif"/>
+                <w:b/>
                 <w:b/>
                 <w:i w:val="false"/>
                 <w:i w:val="false"/>
@@ -1922,7 +1971,7 @@
           </w:tcPr>
           <w:p>
             <w:pPr>
-              <w:pStyle w:val="LO-normal"/>
+              <w:pStyle w:val="LOnormal"/>
               <w:keepNext w:val="false"/>
               <w:keepLines w:val="false"/>
               <w:widowControl w:val="false"/>
@@ -1932,6 +1981,7 @@
               <w:jc w:val="left"/>
               <w:rPr>
                 <w:rFonts w:ascii="Liberation Serif" w:hAnsi="Liberation Serif" w:eastAsia="Liberation Serif" w:cs="Liberation Serif"/>
+                <w:b/>
                 <w:b/>
                 <w:i w:val="false"/>
                 <w:i w:val="false"/>
@@ -1984,7 +2034,7 @@
           </w:tcPr>
           <w:p>
             <w:pPr>
-              <w:pStyle w:val="LO-normal"/>
+              <w:pStyle w:val="LOnormal"/>
               <w:keepNext w:val="false"/>
               <w:keepLines w:val="false"/>
               <w:widowControl w:val="false"/>
@@ -1994,6 +2044,7 @@
               <w:jc w:val="left"/>
               <w:rPr>
                 <w:rFonts w:ascii="Liberation Serif" w:hAnsi="Liberation Serif" w:eastAsia="Liberation Serif" w:cs="Liberation Serif"/>
+                <w:b w:val="false"/>
                 <w:b w:val="false"/>
                 <w:i w:val="false"/>
                 <w:i w:val="false"/>
@@ -2044,7 +2095,7 @@
           </w:tcPr>
           <w:p>
             <w:pPr>
-              <w:pStyle w:val="LO-normal"/>
+              <w:pStyle w:val="LOnormal"/>
               <w:keepNext w:val="false"/>
               <w:keepLines w:val="false"/>
               <w:widowControl w:val="false"/>
@@ -2055,6 +2106,7 @@
               <w:rPr>
                 <w:rFonts w:ascii="Liberation Serif" w:hAnsi="Liberation Serif" w:eastAsia="Liberation Serif" w:cs="Liberation Serif"/>
                 <w:b w:val="false"/>
+                <w:b w:val="false"/>
                 <w:i w:val="false"/>
                 <w:i w:val="false"/>
                 <w:caps w:val="false"/>
@@ -2097,7 +2149,7 @@
     </w:tbl>
     <w:p>
       <w:pPr>
-        <w:pStyle w:val="LO-normal"/>
+        <w:pStyle w:val="LOnormal"/>
         <w:keepNext w:val="false"/>
         <w:keepLines w:val="false"/>
         <w:pageBreakBefore w:val="false"/>
@@ -2109,6 +2161,7 @@
         <w:rPr>
           <w:rFonts w:ascii="Liberation Serif" w:hAnsi="Liberation Serif" w:eastAsia="Liberation Serif" w:cs="Liberation Serif"/>
           <w:b w:val="false"/>
+          <w:b w:val="false"/>
           <w:i w:val="false"/>
           <w:i w:val="false"/>
           <w:caps w:val="false"/>
@@ -2147,7 +2200,7 @@
     </w:p>
     <w:p>
       <w:pPr>
-        <w:pStyle w:val="LO-normal"/>
+        <w:pStyle w:val="LOnormal"/>
         <w:keepNext w:val="false"/>
         <w:keepLines w:val="false"/>
         <w:pageBreakBefore w:val="false"/>
@@ -2159,6 +2212,7 @@
         <w:rPr>
           <w:rFonts w:ascii="Liberation Serif" w:hAnsi="Liberation Serif" w:eastAsia="Liberation Serif" w:cs="Liberation Serif"/>
           <w:b w:val="false"/>
+          <w:b w:val="false"/>
           <w:i w:val="false"/>
           <w:i w:val="false"/>
           <w:caps w:val="false"/>
@@ -2209,10 +2263,10 @@
         <w:jc w:val="left"/>
         <w:rPr/>
       </w:pPr>
-      <w:bookmarkStart w:id="15" w:name="__RefHeading___Toc533_786158731"/>
-      <w:bookmarkStart w:id="16" w:name="_heading=h.2s8eyo1"/>
-      <w:bookmarkEnd w:id="15"/>
+      <w:bookmarkStart w:id="16" w:name="__RefHeading___Toc533_786158731"/>
+      <w:bookmarkStart w:id="17" w:name="_heading=h.2s8eyo1"/>
       <w:bookmarkEnd w:id="16"/>
+      <w:bookmarkEnd w:id="17"/>
       <w:r>
         <w:rPr/>
         <w:t>Findings overview</w:t>
@@ -2251,7 +2305,7 @@
           </w:tcPr>
           <w:p>
             <w:pPr>
-              <w:pStyle w:val="LO-normal"/>
+              <w:pStyle w:val="LOnormal"/>
               <w:keepNext w:val="false"/>
               <w:keepLines w:val="false"/>
               <w:widowControl w:val="false"/>
@@ -2261,6 +2315,7 @@
               <w:jc w:val="left"/>
               <w:rPr>
                 <w:rFonts w:ascii="Liberation Serif" w:hAnsi="Liberation Serif" w:eastAsia="Liberation Serif" w:cs="Liberation Serif"/>
+                <w:b w:val="false"/>
                 <w:b w:val="false"/>
                 <w:i w:val="false"/>
                 <w:i w:val="false"/>
@@ -2312,7 +2367,7 @@
           </w:tcPr>
           <w:p>
             <w:pPr>
-              <w:pStyle w:val="LO-normal"/>
+              <w:pStyle w:val="LOnormal"/>
               <w:keepNext w:val="false"/>
               <w:keepLines w:val="false"/>
               <w:widowControl w:val="false"/>
@@ -2323,6 +2378,7 @@
               <w:rPr>
                 <w:rFonts w:ascii="Liberation Serif" w:hAnsi="Liberation Serif" w:eastAsia="Liberation Serif" w:cs="Liberation Serif"/>
                 <w:b w:val="false"/>
+                <w:b w:val="false"/>
                 <w:i w:val="false"/>
                 <w:i w:val="false"/>
                 <w:caps w:val="false"/>
@@ -2339,8 +2395,8 @@
                 <w:vertAlign w:val="baseline"/>
               </w:rPr>
             </w:pPr>
-            <w:bookmarkStart w:id="17" w:name="_heading=h.17dp8vu"/>
-            <w:bookmarkEnd w:id="17"/>
+            <w:bookmarkStart w:id="18" w:name="_heading=h.17dp8vu"/>
+            <w:bookmarkEnd w:id="18"/>
             <w:r>
               <w:rPr>
                 <w:rFonts w:eastAsia="Liberation Serif" w:cs="Liberation Serif"/>
@@ -2377,7 +2433,7 @@
           </w:tcPr>
           <w:p>
             <w:pPr>
-              <w:pStyle w:val="LO-normal"/>
+              <w:pStyle w:val="LOnormal"/>
               <w:keepNext w:val="false"/>
               <w:keepLines w:val="false"/>
               <w:widowControl w:val="false"/>
@@ -2387,6 +2443,7 @@
               <w:jc w:val="left"/>
               <w:rPr>
                 <w:rFonts w:ascii="Liberation Serif" w:hAnsi="Liberation Serif" w:eastAsia="Liberation Serif" w:cs="Liberation Serif"/>
+                <w:b w:val="false"/>
                 <w:b w:val="false"/>
                 <w:i w:val="false"/>
                 <w:i w:val="false"/>
@@ -2437,7 +2494,7 @@
           </w:tcPr>
           <w:p>
             <w:pPr>
-              <w:pStyle w:val="LO-normal"/>
+              <w:pStyle w:val="LOnormal"/>
               <w:keepNext w:val="false"/>
               <w:keepLines w:val="false"/>
               <w:widowControl w:val="false"/>
@@ -2447,6 +2504,7 @@
               <w:jc w:val="left"/>
               <w:rPr>
                 <w:rFonts w:ascii="Liberation Serif" w:hAnsi="Liberation Serif" w:eastAsia="Liberation Serif" w:cs="Liberation Serif"/>
+                <w:b w:val="false"/>
                 <w:b w:val="false"/>
                 <w:i w:val="false"/>
                 <w:i w:val="false"/>
@@ -2500,7 +2558,7 @@
           </w:tcPr>
           <w:p>
             <w:pPr>
-              <w:pStyle w:val="LO-normal"/>
+              <w:pStyle w:val="LOnormal"/>
               <w:keepNext w:val="false"/>
               <w:keepLines w:val="false"/>
               <w:widowControl w:val="false"/>
@@ -2510,6 +2568,7 @@
               <w:jc w:val="left"/>
               <w:rPr>
                 <w:rFonts w:ascii="Liberation Serif" w:hAnsi="Liberation Serif" w:eastAsia="Liberation Serif" w:cs="Liberation Serif"/>
+                <w:b w:val="false"/>
                 <w:b w:val="false"/>
                 <w:i w:val="false"/>
                 <w:i w:val="false"/>
@@ -2560,7 +2619,7 @@
           </w:tcPr>
           <w:p>
             <w:pPr>
-              <w:pStyle w:val="LO-normal"/>
+              <w:pStyle w:val="LOnormal"/>
               <w:keepNext w:val="false"/>
               <w:keepLines w:val="false"/>
               <w:widowControl w:val="false"/>
@@ -2570,6 +2629,7 @@
               <w:jc w:val="left"/>
               <w:rPr>
                 <w:rFonts w:ascii="Liberation Serif" w:hAnsi="Liberation Serif" w:eastAsia="Liberation Serif" w:cs="Liberation Serif"/>
+                <w:b w:val="false"/>
                 <w:b w:val="false"/>
                 <w:i w:val="false"/>
                 <w:i w:val="false"/>
@@ -2623,7 +2683,7 @@
           </w:tcPr>
           <w:p>
             <w:pPr>
-              <w:pStyle w:val="LO-normal"/>
+              <w:pStyle w:val="LOnormal"/>
               <w:keepNext w:val="false"/>
               <w:keepLines w:val="false"/>
               <w:widowControl w:val="false"/>
@@ -2633,6 +2693,7 @@
               <w:jc w:val="left"/>
               <w:rPr>
                 <w:rFonts w:ascii="Liberation Serif" w:hAnsi="Liberation Serif" w:eastAsia="Liberation Serif" w:cs="Liberation Serif"/>
+                <w:b w:val="false"/>
                 <w:b w:val="false"/>
                 <w:i w:val="false"/>
                 <w:i w:val="false"/>
@@ -2683,7 +2744,7 @@
           </w:tcPr>
           <w:p>
             <w:pPr>
-              <w:pStyle w:val="LO-normal"/>
+              <w:pStyle w:val="LOnormal"/>
               <w:keepNext w:val="false"/>
               <w:keepLines w:val="false"/>
               <w:widowControl w:val="false"/>
@@ -2694,6 +2755,7 @@
               <w:rPr>
                 <w:rFonts w:ascii="Liberation Serif" w:hAnsi="Liberation Serif" w:eastAsia="Liberation Serif" w:cs="Liberation Serif"/>
                 <w:b w:val="false"/>
+                <w:b w:val="false"/>
                 <w:i w:val="false"/>
                 <w:i w:val="false"/>
                 <w:caps w:val="false"/>
@@ -2736,7 +2798,7 @@
     </w:tbl>
     <w:p>
       <w:pPr>
-        <w:pStyle w:val="LO-normal"/>
+        <w:pStyle w:val="LOnormal"/>
         <w:keepNext w:val="false"/>
         <w:keepLines w:val="false"/>
         <w:pageBreakBefore w:val="false"/>
@@ -2748,6 +2810,7 @@
         <w:rPr>
           <w:rFonts w:ascii="Liberation Serif" w:hAnsi="Liberation Serif" w:eastAsia="Liberation Serif" w:cs="Liberation Serif"/>
           <w:b w:val="false"/>
+          <w:b w:val="false"/>
           <w:i w:val="false"/>
           <w:i w:val="false"/>
           <w:caps w:val="false"/>
@@ -2786,7 +2849,7 @@
     </w:p>
     <w:p>
       <w:pPr>
-        <w:pStyle w:val="LO-normal"/>
+        <w:pStyle w:val="LOnormal"/>
         <w:keepNext w:val="false"/>
         <w:keepLines w:val="false"/>
         <w:pageBreakBefore w:val="false"/>
@@ -2798,6 +2861,7 @@
         <w:rPr>
           <w:rFonts w:ascii="Liberation Serif" w:hAnsi="Liberation Serif" w:eastAsia="Liberation Serif" w:cs="Liberation Serif"/>
           <w:b w:val="false"/>
+          <w:b w:val="false"/>
           <w:i w:val="false"/>
           <w:i w:val="false"/>
           <w:caps w:val="false"/>
@@ -2848,10 +2912,10 @@
         <w:jc w:val="left"/>
         <w:rPr/>
       </w:pPr>
-      <w:bookmarkStart w:id="18" w:name="__RefHeading___Toc535_786158731"/>
-      <w:bookmarkStart w:id="19" w:name="_heading=h.3rdcrjn"/>
-      <w:bookmarkEnd w:id="18"/>
+      <w:bookmarkStart w:id="19" w:name="__RefHeading___Toc535_786158731"/>
+      <w:bookmarkStart w:id="20" w:name="_heading=h.3rdcrjn"/>
       <w:bookmarkEnd w:id="19"/>
+      <w:bookmarkEnd w:id="20"/>
       <w:r>
         <w:rPr/>
         <w:t>Vulnerabilities</w:t>
@@ -2859,7 +2923,7 @@
     </w:p>
     <w:p>
       <w:pPr>
-        <w:pStyle w:val="LO-normal"/>
+        <w:pStyle w:val="LOnormal"/>
         <w:keepNext w:val="false"/>
         <w:keepLines w:val="false"/>
         <w:pageBreakBefore w:val="false"/>
@@ -2871,6 +2935,7 @@
         <w:rPr>
           <w:rFonts w:ascii="Liberation Serif" w:hAnsi="Liberation Serif" w:eastAsia="Liberation Serif" w:cs="Liberation Serif"/>
           <w:b w:val="false"/>
+          <w:b w:val="false"/>
           <w:i w:val="false"/>
           <w:i w:val="false"/>
           <w:caps w:val="false"/>
@@ -2909,9 +2974,10 @@
     </w:p>
     <w:p>
       <w:pPr>
-        <w:pStyle w:val="LO-normal"/>
+        <w:pStyle w:val="LOnormal"/>
         <w:rPr>
           <w:rFonts w:ascii="Liberation Serif" w:hAnsi="Liberation Serif" w:eastAsia="Liberation Serif" w:cs="Liberation Serif"/>
+          <w:b w:val="false"/>
           <w:b w:val="false"/>
           <w:i w:val="false"/>
           <w:i w:val="false"/>
@@ -2936,9 +3002,10 @@
     </w:p>
     <w:p>
       <w:pPr>
-        <w:pStyle w:val="LO-normal"/>
+        <w:pStyle w:val="LOnormal"/>
         <w:rPr>
           <w:rFonts w:ascii="Liberation Serif" w:hAnsi="Liberation Serif" w:eastAsia="Liberation Serif" w:cs="Liberation Serif"/>
+          <w:b w:val="false"/>
           <w:b w:val="false"/>
           <w:i w:val="false"/>
           <w:i w:val="false"/>
@@ -2979,9 +3046,10 @@
     </w:p>
     <w:p>
       <w:pPr>
-        <w:pStyle w:val="LO-normal"/>
+        <w:pStyle w:val="LOnormal"/>
         <w:rPr>
           <w:rFonts w:ascii="Liberation Serif" w:hAnsi="Liberation Serif" w:eastAsia="Liberation Serif" w:cs="Liberation Serif"/>
+          <w:b w:val="false"/>
           <w:b w:val="false"/>
           <w:i w:val="false"/>
           <w:i w:val="false"/>
@@ -3022,9 +3090,10 @@
     </w:p>
     <w:p>
       <w:pPr>
-        <w:pStyle w:val="LO-normal"/>
+        <w:pStyle w:val="LOnormal"/>
         <w:rPr>
           <w:rFonts w:ascii="Liberation Serif" w:hAnsi="Liberation Serif" w:eastAsia="Liberation Serif" w:cs="Liberation Serif"/>
+          <w:b w:val="false"/>
           <w:b w:val="false"/>
           <w:i w:val="false"/>
           <w:i w:val="false"/>
@@ -3049,9 +3118,10 @@
     </w:p>
     <w:p>
       <w:pPr>
-        <w:pStyle w:val="LO-normal"/>
+        <w:pStyle w:val="LOnormal"/>
         <w:rPr>
           <w:rFonts w:ascii="Liberation Serif" w:hAnsi="Liberation Serif" w:eastAsia="Liberation Serif" w:cs="Liberation Serif"/>
+          <w:b w:val="false"/>
           <w:b w:val="false"/>
           <w:i w:val="false"/>
           <w:i w:val="false"/>
@@ -3076,7 +3146,7 @@
     </w:p>
     <w:p>
       <w:pPr>
-        <w:pStyle w:val="LO-normal"/>
+        <w:pStyle w:val="LOnormal"/>
         <w:rPr/>
       </w:pPr>
       <w:r>
@@ -3086,7 +3156,7 @@
     </w:p>
     <w:p>
       <w:pPr>
-        <w:pStyle w:val="LO-normal"/>
+        <w:pStyle w:val="LOnormal"/>
         <w:rPr/>
       </w:pPr>
       <w:r>
@@ -3099,6 +3169,7 @@
         <w:pStyle w:val="Heading4"/>
         <w:rPr>
           <w:rFonts w:ascii="Liberation Serif" w:hAnsi="Liberation Serif" w:eastAsia="Liberation Serif" w:cs="Liberation Serif"/>
+          <w:b/>
           <w:b/>
           <w:i w:val="false"/>
           <w:i w:val="false"/>
@@ -3123,9 +3194,10 @@
     </w:p>
     <w:p>
       <w:pPr>
-        <w:pStyle w:val="LO-normal"/>
+        <w:pStyle w:val="LOnormal"/>
         <w:rPr>
           <w:rFonts w:ascii="Liberation Serif" w:hAnsi="Liberation Serif" w:eastAsia="Liberation Serif" w:cs="Liberation Serif"/>
+          <w:b w:val="false"/>
           <w:b w:val="false"/>
           <w:i w:val="false"/>
           <w:i w:val="false"/>
@@ -3154,6 +3226,7 @@
         <w:rPr>
           <w:rFonts w:ascii="Liberation Serif" w:hAnsi="Liberation Serif" w:eastAsia="Liberation Serif" w:cs="Liberation Serif"/>
           <w:b/>
+          <w:b/>
           <w:i w:val="false"/>
           <w:i w:val="false"/>
           <w:caps w:val="false"/>
@@ -3177,9 +3250,10 @@
     </w:p>
     <w:p>
       <w:pPr>
-        <w:pStyle w:val="LO-normal"/>
+        <w:pStyle w:val="LOnormal"/>
         <w:rPr>
           <w:rFonts w:ascii="Liberation Serif" w:hAnsi="Liberation Serif" w:eastAsia="Liberation Serif" w:cs="Liberation Serif"/>
+          <w:b w:val="false"/>
           <w:b w:val="false"/>
           <w:i w:val="false"/>
           <w:i w:val="false"/>
@@ -3208,6 +3282,7 @@
         <w:rPr>
           <w:rFonts w:ascii="Liberation Serif" w:hAnsi="Liberation Serif" w:eastAsia="Liberation Serif" w:cs="Liberation Serif"/>
           <w:b/>
+          <w:b/>
           <w:i w:val="false"/>
           <w:i w:val="false"/>
           <w:caps w:val="false"/>
@@ -3231,9 +3306,10 @@
     </w:p>
     <w:p>
       <w:pPr>
-        <w:pStyle w:val="LO-normal"/>
+        <w:pStyle w:val="LOnormal"/>
         <w:rPr>
           <w:rFonts w:ascii="Liberation Serif" w:hAnsi="Liberation Serif" w:eastAsia="Liberation Serif" w:cs="Liberation Serif"/>
+          <w:b w:val="false"/>
           <w:b w:val="false"/>
           <w:i w:val="false"/>
           <w:i w:val="false"/>
@@ -3258,9 +3334,10 @@
     </w:p>
     <w:p>
       <w:pPr>
-        <w:pStyle w:val="LO-normal"/>
+        <w:pStyle w:val="LOnormal"/>
         <w:rPr>
           <w:rFonts w:ascii="Liberation Serif" w:hAnsi="Liberation Serif" w:eastAsia="Liberation Serif" w:cs="Liberation Serif"/>
+          <w:b w:val="false"/>
           <w:b w:val="false"/>
           <w:i w:val="false"/>
           <w:i w:val="false"/>
@@ -3285,7 +3362,7 @@
     </w:p>
     <w:p>
       <w:pPr>
-        <w:pStyle w:val="LO-normal"/>
+        <w:pStyle w:val="LOnormal"/>
         <w:rPr/>
       </w:pPr>
       <w:r>
@@ -3302,14 +3379,15 @@
         <w:rPr>
           <w:rFonts w:ascii="Liberation Sans" w:hAnsi="Liberation Sans" w:eastAsia="Liberation Sans" w:cs="Liberation Sans"/>
           <w:b/>
+          <w:b/>
           <w:sz w:val="36"/>
           <w:szCs w:val="36"/>
         </w:rPr>
       </w:pPr>
-      <w:bookmarkStart w:id="20" w:name="__RefHeading___Toc539_786158731"/>
-      <w:bookmarkStart w:id="21" w:name="_heading=h.k1tqdyxtueae"/>
-      <w:bookmarkEnd w:id="20"/>
+      <w:bookmarkStart w:id="21" w:name="__RefHeading___Toc539_786158731"/>
+      <w:bookmarkStart w:id="22" w:name="_heading=h.k1tqdyxtueae"/>
       <w:bookmarkEnd w:id="21"/>
+      <w:bookmarkEnd w:id="22"/>
       <w:r>
         <w:rPr/>
         <w:t>Logos</w:t>
@@ -3317,7 +3395,7 @@
     </w:p>
     <w:p>
       <w:pPr>
-        <w:pStyle w:val="LO-normal"/>
+        <w:pStyle w:val="LOnormal"/>
         <w:numPr>
           <w:ilvl w:val="0"/>
           <w:numId w:val="1"/>
@@ -3334,7 +3412,7 @@
     </w:p>
     <w:p>
       <w:pPr>
-        <w:pStyle w:val="LO-normal"/>
+        <w:pStyle w:val="LOnormal"/>
         <w:numPr>
           <w:ilvl w:val="0"/>
           <w:numId w:val="1"/>
@@ -3342,6 +3420,7 @@
         <w:spacing w:lineRule="auto" w:line="276" w:before="0" w:after="140"/>
         <w:rPr>
           <w:b/>
+          <w:b/>
         </w:rPr>
       </w:pPr>
       <w:r>
@@ -3351,7 +3430,7 @@
     </w:p>
     <w:p>
       <w:pPr>
-        <w:pStyle w:val="LO-normal"/>
+        <w:pStyle w:val="LOnormal"/>
         <w:numPr>
           <w:ilvl w:val="0"/>
           <w:numId w:val="1"/>
@@ -3366,7 +3445,7 @@
     </w:p>
     <w:p>
       <w:pPr>
-        <w:pStyle w:val="LO-normal"/>
+        <w:pStyle w:val="LOnormal"/>
         <w:numPr>
           <w:ilvl w:val="0"/>
           <w:numId w:val="1"/>
@@ -3383,13 +3462,14 @@
     </w:p>
     <w:p>
       <w:pPr>
-        <w:pStyle w:val="LO-normal"/>
+        <w:pStyle w:val="LOnormal"/>
         <w:numPr>
           <w:ilvl w:val="0"/>
           <w:numId w:val="1"/>
         </w:numPr>
         <w:spacing w:lineRule="auto" w:line="276" w:before="0" w:after="140"/>
         <w:rPr>
+          <w:b/>
           <w:b/>
         </w:rPr>
       </w:pPr>
@@ -3416,7 +3496,7 @@
 <w:ftr xmlns:o="urn:schemas-microsoft-com:office:office" xmlns:r="http://schemas.openxmlformats.org/officeDocument/2006/relationships" xmlns:v="urn:schemas-microsoft-com:vml" xmlns:w="http://schemas.openxmlformats.org/wordprocessingml/2006/main" xmlns:w10="urn:schemas-microsoft-com:office:word" xmlns:wp="http://schemas.openxmlformats.org/drawingml/2006/wordprocessingDrawing" xmlns:wps="http://schemas.microsoft.com/office/word/2010/wordprocessingShape" xmlns:wpg="http://schemas.microsoft.com/office/word/2010/wordprocessingGroup" xmlns:mc="http://schemas.openxmlformats.org/markup-compatibility/2006" xmlns:wp14="http://schemas.microsoft.com/office/word/2010/wordprocessingDrawing" xmlns:w14="http://schemas.microsoft.com/office/word/2010/wordml" xmlns:w15="http://schemas.microsoft.com/office/word/2012/wordml" mc:Ignorable="w14 wp14 w15">
   <w:p>
     <w:pPr>
-      <w:pStyle w:val="LO-normal"/>
+      <w:pStyle w:val="LOnormal"/>
       <w:keepNext w:val="false"/>
       <w:keepLines w:val="false"/>
       <w:pageBreakBefore w:val="false"/>
@@ -3432,6 +3512,7 @@
       <w:jc w:val="center"/>
       <w:rPr>
         <w:rFonts w:ascii="Liberation Serif" w:hAnsi="Liberation Serif" w:eastAsia="Liberation Serif" w:cs="Liberation Serif"/>
+        <w:b w:val="false"/>
         <w:b w:val="false"/>
         <w:i w:val="false"/>
         <w:i w:val="false"/>
@@ -3532,7 +3613,7 @@
   </w:p>
   <w:p>
     <w:pPr>
-      <w:pStyle w:val="LO-normal"/>
+      <w:pStyle w:val="LOnormal"/>
       <w:keepNext w:val="false"/>
       <w:keepLines w:val="false"/>
       <w:pageBreakBefore w:val="false"/>
@@ -3543,6 +3624,7 @@
       <w:jc w:val="left"/>
       <w:rPr>
         <w:rFonts w:ascii="Liberation Serif" w:hAnsi="Liberation Serif" w:eastAsia="Liberation Serif" w:cs="Liberation Serif"/>
+        <w:b w:val="false"/>
         <w:b w:val="false"/>
         <w:i w:val="false"/>
         <w:i w:val="false"/>
@@ -3587,7 +3669,7 @@
 <w:hdr xmlns:o="urn:schemas-microsoft-com:office:office" xmlns:r="http://schemas.openxmlformats.org/officeDocument/2006/relationships" xmlns:v="urn:schemas-microsoft-com:vml" xmlns:w="http://schemas.openxmlformats.org/wordprocessingml/2006/main" xmlns:w10="urn:schemas-microsoft-com:office:word" xmlns:wp="http://schemas.openxmlformats.org/drawingml/2006/wordprocessingDrawing" xmlns:wps="http://schemas.microsoft.com/office/word/2010/wordprocessingShape" xmlns:wpg="http://schemas.microsoft.com/office/word/2010/wordprocessingGroup" xmlns:mc="http://schemas.openxmlformats.org/markup-compatibility/2006" xmlns:wp14="http://schemas.microsoft.com/office/word/2010/wordprocessingDrawing" xmlns:w14="http://schemas.microsoft.com/office/word/2010/wordml" xmlns:w15="http://schemas.microsoft.com/office/word/2012/wordml" mc:Ignorable="w14 wp14 w15">
   <w:p>
     <w:pPr>
-      <w:pStyle w:val="LO-normal"/>
+      <w:pStyle w:val="LOnormal"/>
       <w:keepNext w:val="false"/>
       <w:keepLines w:val="false"/>
       <w:pageBreakBefore w:val="false"/>
@@ -3598,6 +3680,7 @@
       <w:jc w:val="left"/>
       <w:rPr>
         <w:rFonts w:ascii="Liberation Serif" w:hAnsi="Liberation Serif" w:eastAsia="Liberation Serif" w:cs="Liberation Serif"/>
+        <w:b w:val="false"/>
         <w:b w:val="false"/>
         <w:i w:val="false"/>
         <w:i w:val="false"/>
@@ -3663,7 +3746,7 @@
         </w:tcPr>
         <w:p>
           <w:pPr>
-            <w:pStyle w:val="LO-normal"/>
+            <w:pStyle w:val="LOnormal"/>
             <w:keepNext w:val="false"/>
             <w:keepLines w:val="false"/>
             <w:widowControl w:val="false"/>
@@ -3673,6 +3756,7 @@
             <w:jc w:val="left"/>
             <w:rPr>
               <w:rFonts w:ascii="Liberation Serif" w:hAnsi="Liberation Serif" w:eastAsia="Liberation Serif" w:cs="Liberation Serif"/>
+              <w:b w:val="false"/>
               <w:b w:val="false"/>
               <w:i w:val="false"/>
               <w:i w:val="false"/>
@@ -3718,7 +3802,7 @@
         </w:tcPr>
         <w:p>
           <w:pPr>
-            <w:pStyle w:val="LO-normal"/>
+            <w:pStyle w:val="LOnormal"/>
             <w:keepNext w:val="false"/>
             <w:keepLines w:val="false"/>
             <w:widowControl w:val="false"/>
@@ -3728,6 +3812,7 @@
             <w:jc w:val="right"/>
             <w:rPr>
               <w:rFonts w:ascii="Liberation Serif" w:hAnsi="Liberation Serif" w:eastAsia="Liberation Serif" w:cs="Liberation Serif"/>
+              <w:b w:val="false"/>
               <w:b w:val="false"/>
               <w:i w:val="false"/>
               <w:i w:val="false"/>
@@ -3771,7 +3856,7 @@
   </w:tbl>
   <w:p>
     <w:pPr>
-      <w:pStyle w:val="LO-normal"/>
+      <w:pStyle w:val="LOnormal"/>
       <w:keepNext w:val="false"/>
       <w:keepLines w:val="false"/>
       <w:pageBreakBefore w:val="false"/>
@@ -3787,6 +3872,7 @@
       <w:jc w:val="left"/>
       <w:rPr>
         <w:rFonts w:ascii="Liberation Serif" w:hAnsi="Liberation Serif" w:eastAsia="Liberation Serif" w:cs="Liberation Serif"/>
+        <w:b w:val="false"/>
         <w:b w:val="false"/>
         <w:i w:val="false"/>
         <w:i w:val="false"/>
@@ -4154,8 +4240,8 @@
   </w:style>
   <w:style w:type="paragraph" w:styleId="Heading3">
     <w:name w:val="Heading 3"/>
-    <w:basedOn w:val="LO-normal"/>
-    <w:next w:val="LO-normal"/>
+    <w:basedOn w:val="LOnormal"/>
+    <w:next w:val="LOnormal"/>
     <w:qFormat/>
     <w:pPr>
       <w:keepNext w:val="true"/>
@@ -4171,8 +4257,8 @@
   </w:style>
   <w:style w:type="paragraph" w:styleId="Heading4">
     <w:name w:val="Heading 4"/>
-    <w:basedOn w:val="LO-normal"/>
-    <w:next w:val="LO-normal"/>
+    <w:basedOn w:val="LOnormal"/>
+    <w:next w:val="LOnormal"/>
     <w:qFormat/>
     <w:pPr>
       <w:keepNext w:val="true"/>
@@ -4188,8 +4274,8 @@
   </w:style>
   <w:style w:type="paragraph" w:styleId="Heading5">
     <w:name w:val="Heading 5"/>
-    <w:basedOn w:val="LO-normal"/>
-    <w:next w:val="LO-normal"/>
+    <w:basedOn w:val="LOnormal"/>
+    <w:next w:val="LOnormal"/>
     <w:qFormat/>
     <w:pPr>
       <w:keepNext w:val="true"/>
@@ -4205,8 +4291,8 @@
   </w:style>
   <w:style w:type="paragraph" w:styleId="Heading6">
     <w:name w:val="Heading 6"/>
-    <w:basedOn w:val="LO-normal"/>
-    <w:next w:val="LO-normal"/>
+    <w:basedOn w:val="LOnormal"/>
+    <w:next w:val="LOnormal"/>
     <w:qFormat/>
     <w:pPr>
       <w:keepNext w:val="true"/>
@@ -4235,7 +4321,7 @@
   </w:style>
   <w:style w:type="paragraph" w:styleId="Heading">
     <w:name w:val="Heading"/>
-    <w:basedOn w:val="LO-normal"/>
+    <w:basedOn w:val="LOnormal"/>
     <w:next w:val="TextBody"/>
     <w:qFormat/>
     <w:pPr>
@@ -4250,7 +4336,7 @@
   </w:style>
   <w:style w:type="paragraph" w:styleId="TextBody">
     <w:name w:val="Body Text"/>
-    <w:basedOn w:val="LO-normal"/>
+    <w:basedOn w:val="LOnormal"/>
     <w:pPr>
       <w:spacing w:lineRule="auto" w:line="276" w:before="0" w:after="140"/>
     </w:pPr>
@@ -4266,7 +4352,7 @@
   </w:style>
   <w:style w:type="paragraph" w:styleId="Caption">
     <w:name w:val="Caption"/>
-    <w:basedOn w:val="LO-normal"/>
+    <w:basedOn w:val="LOnormal"/>
     <w:qFormat/>
     <w:pPr>
       <w:suppressLineNumbers/>
@@ -4282,7 +4368,7 @@
   </w:style>
   <w:style w:type="paragraph" w:styleId="Index">
     <w:name w:val="Index"/>
-    <w:basedOn w:val="LO-normal"/>
+    <w:basedOn w:val="LOnormal"/>
     <w:qFormat/>
     <w:pPr>
       <w:suppressLineNumbers/>
@@ -4291,7 +4377,7 @@
       <w:rFonts w:cs="FreeSans"/>
     </w:rPr>
   </w:style>
-  <w:style w:type="paragraph" w:styleId="LO-normal" w:default="1">
+  <w:style w:type="paragraph" w:styleId="LOnormal" w:default="1">
     <w:name w:val="LO-normal"/>
     <w:qFormat/>
     <w:pPr>
@@ -4312,8 +4398,8 @@
   </w:style>
   <w:style w:type="paragraph" w:styleId="Title">
     <w:name w:val="Title"/>
-    <w:basedOn w:val="LO-normal"/>
-    <w:next w:val="LO-normal"/>
+    <w:basedOn w:val="LOnormal"/>
+    <w:next w:val="LOnormal"/>
     <w:qFormat/>
     <w:pPr>
       <w:keepNext w:val="true"/>
@@ -4329,7 +4415,7 @@
   </w:style>
   <w:style w:type="paragraph" w:styleId="HeaderandFooter">
     <w:name w:val="Header and Footer"/>
-    <w:basedOn w:val="LO-normal"/>
+    <w:basedOn w:val="LOnormal"/>
     <w:qFormat/>
     <w:pPr>
       <w:suppressLineNumbers/>
@@ -4351,7 +4437,7 @@
   </w:style>
   <w:style w:type="paragraph" w:styleId="TableContents">
     <w:name w:val="Table Contents"/>
-    <w:basedOn w:val="LO-normal"/>
+    <w:basedOn w:val="LOnormal"/>
     <w:qFormat/>
     <w:pPr>
       <w:widowControl w:val="false"/>
@@ -4422,8 +4508,8 @@
   </w:style>
   <w:style w:type="paragraph" w:styleId="Subtitle">
     <w:name w:val="Subtitle"/>
-    <w:basedOn w:val="LO-normal"/>
-    <w:next w:val="LO-normal"/>
+    <w:basedOn w:val="LOnormal"/>
+    <w:next w:val="LOnormal"/>
     <w:qFormat/>
     <w:pPr>
       <w:keepNext w:val="true"/>

</xml_diff>

<commit_message>
Remove vault items from reports
</commit_message>
<xml_diff>
--- a/data/attachments/default-report-template.docx
+++ b/data/attachments/default-report-template.docx
@@ -1,13 +1,12 @@
 
 <file path=word/document.xml><?xml version="1.0" encoding="utf-8"?>
-<w:document xmlns:o="urn:schemas-microsoft-com:office:office" xmlns:r="http://schemas.openxmlformats.org/officeDocument/2006/relationships" xmlns:v="urn:schemas-microsoft-com:vml" xmlns:w="http://schemas.openxmlformats.org/wordprocessingml/2006/main" xmlns:w10="urn:schemas-microsoft-com:office:word" xmlns:wp="http://schemas.openxmlformats.org/drawingml/2006/wordprocessingDrawing" xmlns:wps="http://schemas.microsoft.com/office/word/2010/wordprocessingShape" xmlns:wpg="http://schemas.microsoft.com/office/word/2010/wordprocessingGroup" xmlns:mc="http://schemas.openxmlformats.org/markup-compatibility/2006" xmlns:wp14="http://schemas.microsoft.com/office/word/2010/wordprocessingDrawing" xmlns:w14="http://schemas.microsoft.com/office/word/2010/wordml" xmlns:w15="http://schemas.microsoft.com/office/word/2012/wordml" mc:Ignorable="w14 wp14 w15">
+<w:document xmlns:o="urn:schemas-microsoft-com:office:office" xmlns:r="http://schemas.openxmlformats.org/officeDocument/2006/relationships" xmlns:v="urn:schemas-microsoft-com:vml" xmlns:w="http://schemas.openxmlformats.org/wordprocessingml/2006/main" xmlns:w10="urn:schemas-microsoft-com:office:word" xmlns:wp="http://schemas.openxmlformats.org/drawingml/2006/wordprocessingDrawing" xmlns:pic="http://schemas.openxmlformats.org/drawingml/2006/picture" xmlns:wps="http://schemas.microsoft.com/office/word/2010/wordprocessingShape" xmlns:wpg="http://schemas.microsoft.com/office/word/2010/wordprocessingGroup" xmlns:mc="http://schemas.openxmlformats.org/markup-compatibility/2006" xmlns:wp14="http://schemas.microsoft.com/office/word/2010/wordprocessingDrawing" xmlns:w14="http://schemas.microsoft.com/office/word/2010/wordml" xmlns:w15="http://schemas.microsoft.com/office/word/2012/wordml" mc:Ignorable="w14 wp14 w15">
   <w:body>
     <w:p>
       <w:pPr>
-        <w:pStyle w:val="LOnormal"/>
+        <w:pStyle w:val="LO-normal"/>
         <w:jc w:val="center"/>
         <w:rPr>
-          <w:b/>
           <w:b/>
           <w:sz w:val="52"/>
           <w:szCs w:val="52"/>
@@ -23,10 +22,9 @@
     </w:p>
     <w:p>
       <w:pPr>
-        <w:pStyle w:val="LOnormal"/>
+        <w:pStyle w:val="LO-normal"/>
         <w:jc w:val="center"/>
         <w:rPr>
-          <w:b/>
           <w:b/>
           <w:sz w:val="52"/>
           <w:szCs w:val="52"/>
@@ -45,10 +43,9 @@
     </w:p>
     <w:p>
       <w:pPr>
-        <w:pStyle w:val="LOnormal"/>
+        <w:pStyle w:val="LO-normal"/>
         <w:jc w:val="center"/>
         <w:rPr>
-          <w:b/>
           <w:b/>
           <w:sz w:val="52"/>
           <w:szCs w:val="52"/>
@@ -64,10 +61,9 @@
     </w:p>
     <w:p>
       <w:pPr>
-        <w:pStyle w:val="LOnormal"/>
+        <w:pStyle w:val="LO-normal"/>
         <w:jc w:val="center"/>
         <w:rPr>
-          <w:b/>
           <w:b/>
           <w:sz w:val="52"/>
           <w:szCs w:val="52"/>
@@ -84,10 +80,9 @@
     </w:p>
     <w:p>
       <w:pPr>
-        <w:pStyle w:val="LOnormal"/>
+        <w:pStyle w:val="LO-normal"/>
         <w:jc w:val="center"/>
         <w:rPr>
-          <w:b/>
           <w:b/>
           <w:sz w:val="52"/>
           <w:szCs w:val="52"/>
@@ -103,10 +98,9 @@
     </w:p>
     <w:p>
       <w:pPr>
-        <w:pStyle w:val="LOnormal"/>
+        <w:pStyle w:val="LO-normal"/>
         <w:jc w:val="center"/>
         <w:rPr>
-          <w:b/>
           <w:b/>
           <w:sz w:val="52"/>
           <w:szCs w:val="52"/>
@@ -125,10 +119,9 @@
     </w:p>
     <w:p>
       <w:pPr>
-        <w:pStyle w:val="LOnormal"/>
+        <w:pStyle w:val="LO-normal"/>
         <w:jc w:val="center"/>
         <w:rPr>
-          <w:b/>
           <w:b/>
           <w:sz w:val="52"/>
           <w:szCs w:val="52"/>
@@ -144,10 +137,9 @@
     </w:p>
     <w:p>
       <w:pPr>
-        <w:pStyle w:val="LOnormal"/>
+        <w:pStyle w:val="LO-normal"/>
         <w:jc w:val="center"/>
         <w:rPr>
-          <w:b/>
           <w:b/>
           <w:sz w:val="52"/>
           <w:szCs w:val="52"/>
@@ -166,10 +158,9 @@
     </w:p>
     <w:p>
       <w:pPr>
-        <w:pStyle w:val="LOnormal"/>
+        <w:pStyle w:val="LO-normal"/>
         <w:jc w:val="center"/>
         <w:rPr>
-          <w:b/>
           <w:b/>
           <w:sz w:val="52"/>
           <w:szCs w:val="52"/>
@@ -185,10 +176,9 @@
     </w:p>
     <w:p>
       <w:pPr>
-        <w:pStyle w:val="LOnormal"/>
+        <w:pStyle w:val="LO-normal"/>
         <w:jc w:val="center"/>
         <w:rPr>
-          <w:b/>
           <w:b/>
           <w:sz w:val="52"/>
           <w:szCs w:val="52"/>
@@ -205,10 +195,9 @@
     </w:p>
     <w:p>
       <w:pPr>
-        <w:pStyle w:val="LOnormal"/>
+        <w:pStyle w:val="LO-normal"/>
         <w:jc w:val="center"/>
         <w:rPr>
-          <w:b/>
           <w:b/>
           <w:sz w:val="52"/>
           <w:szCs w:val="52"/>
@@ -227,7 +216,7 @@
     </w:p>
     <w:p>
       <w:pPr>
-        <w:pStyle w:val="LOnormal"/>
+        <w:pStyle w:val="LO-normal"/>
         <w:jc w:val="center"/>
         <w:rPr/>
       </w:pPr>
@@ -240,7 +229,8 @@
     </w:p>
     <w:p>
       <w:pPr>
-        <w:pStyle w:val="LOnormal"/>
+        <w:pStyle w:val="LO-normal"/>
+        <w:spacing w:before="0" w:after="0"/>
         <w:jc w:val="center"/>
         <w:rPr/>
       </w:pPr>
@@ -250,18 +240,17 @@
     </w:p>
     <w:p>
       <w:pPr>
-        <w:pStyle w:val="LOnormal"/>
+        <w:pStyle w:val="LO-normal"/>
         <w:keepNext w:val="true"/>
         <w:keepLines w:val="false"/>
         <w:pageBreakBefore w:val="false"/>
         <w:widowControl/>
         <w:shd w:val="clear" w:fill="auto"/>
         <w:spacing w:lineRule="auto" w:line="240" w:before="240" w:after="120"/>
-        <w:ind w:left="0" w:right="0" w:hanging="0"/>
+        <w:ind w:hanging="0" w:left="0" w:right="0"/>
         <w:jc w:val="left"/>
         <w:rPr>
           <w:rFonts w:ascii="Liberation Sans" w:hAnsi="Liberation Sans" w:eastAsia="Liberation Sans" w:cs="Liberation Sans"/>
-          <w:b/>
           <w:b/>
           <w:i w:val="false"/>
           <w:i w:val="false"/>
@@ -310,11 +299,8 @@
       <w:sdtContent>
         <w:p>
           <w:pPr>
-            <w:pStyle w:val="Contents1"/>
+            <w:pStyle w:val="TOC1"/>
             <w:pageBreakBefore w:val="false"/>
-            <w:tabs>
-              <w:tab w:val="right" w:pos="9638" w:leader="dot"/>
-            </w:tabs>
             <w:rPr/>
           </w:pPr>
           <w:r>
@@ -324,6 +310,7 @@
             <w:rPr>
               <w:webHidden/>
               <w:rStyle w:val="IndexLink"/>
+              <w:vanish w:val="false"/>
             </w:rPr>
             <w:instrText xml:space="preserve"> TOC \z \o "1-9" \u \h</w:instrText>
           </w:r>
@@ -331,6 +318,7 @@
             <w:rPr>
               <w:webHidden/>
               <w:rStyle w:val="IndexLink"/>
+              <w:vanish w:val="false"/>
             </w:rPr>
             <w:fldChar w:fldCharType="separate"/>
           </w:r>
@@ -339,8 +327,15 @@
               <w:rPr>
                 <w:webHidden/>
                 <w:rStyle w:val="IndexLink"/>
+                <w:vanish w:val="false"/>
               </w:rPr>
               <w:t>Revision history</w:t>
+            </w:r>
+            <w:r>
+              <w:rPr>
+                <w:rStyle w:val="IndexLink"/>
+                <w:vanish w:val="false"/>
+              </w:rPr>
               <w:tab/>
               <w:t>3</w:t>
             </w:r>
@@ -348,10 +343,7 @@
         </w:p>
         <w:p>
           <w:pPr>
-            <w:pStyle w:val="Contents2"/>
-            <w:tabs>
-              <w:tab w:val="right" w:pos="9638" w:leader="dot"/>
-            </w:tabs>
+            <w:pStyle w:val="TOC2"/>
             <w:rPr/>
           </w:pPr>
           <w:hyperlink w:anchor="__RefHeading___Toc280_272552453">
@@ -359,6 +351,7 @@
               <w:rPr>
                 <w:webHidden/>
                 <w:rStyle w:val="IndexLink"/>
+                <w:vanish w:val="false"/>
               </w:rPr>
               <w:t>Client information</w:t>
               <w:tab/>
@@ -368,10 +361,7 @@
         </w:p>
         <w:p>
           <w:pPr>
-            <w:pStyle w:val="Contents1"/>
-            <w:tabs>
-              <w:tab w:val="right" w:pos="9638" w:leader="dot"/>
-            </w:tabs>
+            <w:pStyle w:val="TOC1"/>
             <w:rPr/>
           </w:pPr>
           <w:hyperlink w:anchor="__RefHeading___Toc525_786158731">
@@ -379,6 +369,7 @@
               <w:rPr>
                 <w:webHidden/>
                 <w:rStyle w:val="IndexLink"/>
+                <w:vanish w:val="false"/>
               </w:rPr>
               <w:t>Project details</w:t>
               <w:tab/>
@@ -388,10 +379,7 @@
         </w:p>
         <w:p>
           <w:pPr>
-            <w:pStyle w:val="Contents1"/>
-            <w:tabs>
-              <w:tab w:val="right" w:pos="9638" w:leader="dot"/>
-            </w:tabs>
+            <w:pStyle w:val="TOC1"/>
             <w:rPr/>
           </w:pPr>
           <w:hyperlink w:anchor="__RefHeading___Toc527_786158731">
@@ -399,6 +387,7 @@
               <w:rPr>
                 <w:webHidden/>
                 <w:rStyle w:val="IndexLink"/>
+                <w:vanish w:val="false"/>
               </w:rPr>
               <w:t>InfoSec Team</w:t>
               <w:tab/>
@@ -408,10 +397,7 @@
         </w:p>
         <w:p>
           <w:pPr>
-            <w:pStyle w:val="Contents1"/>
-            <w:tabs>
-              <w:tab w:val="right" w:pos="9638" w:leader="dot"/>
-            </w:tabs>
+            <w:pStyle w:val="TOC1"/>
             <w:rPr/>
           </w:pPr>
           <w:hyperlink w:anchor="__RefHeading___Toc529_786158731">
@@ -419,6 +405,7 @@
               <w:rPr>
                 <w:webHidden/>
                 <w:rStyle w:val="IndexLink"/>
+                <w:vanish w:val="false"/>
               </w:rPr>
               <w:t>Discovered credentials</w:t>
               <w:tab/>
@@ -428,10 +415,7 @@
         </w:p>
         <w:p>
           <w:pPr>
-            <w:pStyle w:val="Contents1"/>
-            <w:tabs>
-              <w:tab w:val="right" w:pos="9638" w:leader="dot"/>
-            </w:tabs>
+            <w:pStyle w:val="TOC1"/>
             <w:rPr/>
           </w:pPr>
           <w:hyperlink w:anchor="__RefHeading___Toc531_786158731">
@@ -439,6 +423,7 @@
               <w:rPr>
                 <w:webHidden/>
                 <w:rStyle w:val="IndexLink"/>
+                <w:vanish w:val="false"/>
               </w:rPr>
               <w:t>Targets</w:t>
               <w:tab/>
@@ -448,10 +433,7 @@
         </w:p>
         <w:p>
           <w:pPr>
-            <w:pStyle w:val="Contents1"/>
-            <w:tabs>
-              <w:tab w:val="right" w:pos="9638" w:leader="dot"/>
-            </w:tabs>
+            <w:pStyle w:val="TOC1"/>
             <w:rPr/>
           </w:pPr>
           <w:hyperlink w:anchor="__RefHeading___Toc533_786158731">
@@ -459,6 +441,7 @@
               <w:rPr>
                 <w:webHidden/>
                 <w:rStyle w:val="IndexLink"/>
+                <w:vanish w:val="false"/>
               </w:rPr>
               <w:t>Findings overview</w:t>
               <w:tab/>
@@ -468,10 +451,7 @@
         </w:p>
         <w:p>
           <w:pPr>
-            <w:pStyle w:val="Contents1"/>
-            <w:tabs>
-              <w:tab w:val="right" w:pos="9638" w:leader="dot"/>
-            </w:tabs>
+            <w:pStyle w:val="TOC1"/>
             <w:rPr/>
           </w:pPr>
           <w:hyperlink w:anchor="__RefHeading___Toc535_786158731">
@@ -479,6 +459,7 @@
               <w:rPr>
                 <w:webHidden/>
                 <w:rStyle w:val="IndexLink"/>
+                <w:vanish w:val="false"/>
               </w:rPr>
               <w:t>Vulnerabilities</w:t>
               <w:tab/>
@@ -488,10 +469,7 @@
         </w:p>
         <w:p>
           <w:pPr>
-            <w:pStyle w:val="Contents1"/>
-            <w:tabs>
-              <w:tab w:val="right" w:pos="9638" w:leader="dot"/>
-            </w:tabs>
+            <w:pStyle w:val="TOC1"/>
             <w:rPr/>
           </w:pPr>
           <w:hyperlink w:anchor="__RefHeading___Toc539_786158731">
@@ -499,6 +477,7 @@
               <w:rPr>
                 <w:webHidden/>
                 <w:rStyle w:val="IndexLink"/>
+                <w:vanish w:val="false"/>
               </w:rPr>
               <w:t>Logos</w:t>
               <w:tab/>
@@ -508,6 +487,7 @@
           <w:r>
             <w:rPr>
               <w:rStyle w:val="IndexLink"/>
+              <w:vanish w:val="false"/>
             </w:rPr>
             <w:fldChar w:fldCharType="end"/>
           </w:r>
@@ -516,17 +496,16 @@
     </w:sdt>
     <w:p>
       <w:pPr>
-        <w:pStyle w:val="LOnormal"/>
+        <w:pStyle w:val="LO-normal"/>
         <w:keepNext w:val="false"/>
         <w:keepLines w:val="false"/>
         <w:pageBreakBefore w:val="false"/>
         <w:widowControl/>
         <w:spacing w:lineRule="auto" w:line="276" w:before="0" w:after="140"/>
-        <w:ind w:left="0" w:right="0" w:hanging="0"/>
+        <w:ind w:hanging="0" w:left="0" w:right="0"/>
         <w:jc w:val="center"/>
         <w:rPr>
           <w:rFonts w:ascii="Liberation Serif" w:hAnsi="Liberation Serif" w:eastAsia="Liberation Serif" w:cs="Liberation Serif"/>
-          <w:b w:val="false"/>
           <w:b w:val="false"/>
           <w:i w:val="false"/>
           <w:i w:val="false"/>
@@ -574,7 +553,8 @@
           <w:ilvl w:val="0"/>
           <w:numId w:val="1"/>
         </w:numPr>
-        <w:ind w:left="0" w:hanging="0"/>
+        <w:spacing w:before="0" w:after="120"/>
+        <w:ind w:hanging="0" w:left="0"/>
         <w:jc w:val="left"/>
         <w:rPr/>
       </w:pPr>
@@ -620,17 +600,16 @@
           </w:tcPr>
           <w:p>
             <w:pPr>
-              <w:pStyle w:val="LOnormal"/>
+              <w:pStyle w:val="LO-normal"/>
               <w:keepNext w:val="false"/>
               <w:keepLines w:val="false"/>
               <w:widowControl w:val="false"/>
               <w:shd w:val="clear" w:fill="auto"/>
               <w:spacing w:lineRule="auto" w:line="240" w:before="0" w:after="0"/>
-              <w:ind w:left="0" w:right="0" w:hanging="0"/>
+              <w:ind w:hanging="0" w:left="0" w:right="0"/>
               <w:jc w:val="left"/>
               <w:rPr>
                 <w:rFonts w:ascii="Liberation Serif" w:hAnsi="Liberation Serif" w:eastAsia="Liberation Serif" w:cs="Liberation Serif"/>
-                <w:b w:val="false"/>
                 <w:b w:val="false"/>
                 <w:i w:val="false"/>
                 <w:i w:val="false"/>
@@ -681,17 +660,16 @@
           </w:tcPr>
           <w:p>
             <w:pPr>
-              <w:pStyle w:val="LOnormal"/>
+              <w:pStyle w:val="LO-normal"/>
               <w:keepNext w:val="false"/>
               <w:keepLines w:val="false"/>
               <w:widowControl w:val="false"/>
               <w:shd w:val="clear" w:fill="auto"/>
               <w:spacing w:lineRule="auto" w:line="240" w:before="0" w:after="0"/>
-              <w:ind w:left="0" w:right="0" w:hanging="0"/>
+              <w:ind w:hanging="0" w:left="0" w:right="0"/>
               <w:jc w:val="left"/>
               <w:rPr>
                 <w:rFonts w:ascii="Liberation Serif" w:hAnsi="Liberation Serif" w:eastAsia="Liberation Serif" w:cs="Liberation Serif"/>
-                <w:b w:val="false"/>
                 <w:b w:val="false"/>
                 <w:i w:val="false"/>
                 <w:i w:val="false"/>
@@ -743,17 +721,16 @@
           </w:tcPr>
           <w:p>
             <w:pPr>
-              <w:pStyle w:val="LOnormal"/>
+              <w:pStyle w:val="LO-normal"/>
               <w:keepNext w:val="false"/>
               <w:keepLines w:val="false"/>
               <w:widowControl w:val="false"/>
               <w:shd w:val="clear" w:fill="auto"/>
               <w:spacing w:lineRule="auto" w:line="240" w:before="0" w:after="0"/>
-              <w:ind w:left="0" w:right="0" w:hanging="0"/>
+              <w:ind w:hanging="0" w:left="0" w:right="0"/>
               <w:jc w:val="left"/>
               <w:rPr>
                 <w:rFonts w:ascii="Liberation Serif" w:hAnsi="Liberation Serif" w:eastAsia="Liberation Serif" w:cs="Liberation Serif"/>
-                <w:b w:val="false"/>
                 <w:b w:val="false"/>
                 <w:i w:val="false"/>
                 <w:i w:val="false"/>
@@ -806,17 +783,16 @@
           </w:tcPr>
           <w:p>
             <w:pPr>
-              <w:pStyle w:val="LOnormal"/>
+              <w:pStyle w:val="LO-normal"/>
               <w:keepNext w:val="false"/>
               <w:keepLines w:val="false"/>
               <w:widowControl w:val="false"/>
               <w:shd w:val="clear" w:fill="auto"/>
               <w:spacing w:lineRule="auto" w:line="240" w:before="0" w:after="0"/>
-              <w:ind w:left="0" w:right="0" w:hanging="0"/>
+              <w:ind w:hanging="0" w:left="0" w:right="0"/>
               <w:jc w:val="left"/>
               <w:rPr>
                 <w:rFonts w:ascii="Liberation Serif" w:hAnsi="Liberation Serif" w:eastAsia="Liberation Serif" w:cs="Liberation Serif"/>
-                <w:b w:val="false"/>
                 <w:b w:val="false"/>
                 <w:i w:val="false"/>
                 <w:i w:val="false"/>
@@ -868,17 +844,16 @@
           </w:tcPr>
           <w:p>
             <w:pPr>
-              <w:pStyle w:val="LOnormal"/>
+              <w:pStyle w:val="LO-normal"/>
               <w:keepNext w:val="false"/>
               <w:keepLines w:val="false"/>
               <w:widowControl w:val="false"/>
               <w:shd w:val="clear" w:fill="auto"/>
               <w:spacing w:lineRule="auto" w:line="240" w:before="0" w:after="0"/>
-              <w:ind w:left="0" w:right="0" w:hanging="0"/>
+              <w:ind w:hanging="0" w:left="0" w:right="0"/>
               <w:jc w:val="left"/>
               <w:rPr>
                 <w:rFonts w:ascii="Liberation Serif" w:hAnsi="Liberation Serif" w:eastAsia="Liberation Serif" w:cs="Liberation Serif"/>
-                <w:b w:val="false"/>
                 <w:b w:val="false"/>
                 <w:i w:val="false"/>
                 <w:i w:val="false"/>
@@ -929,17 +904,16 @@
           </w:tcPr>
           <w:p>
             <w:pPr>
-              <w:pStyle w:val="LOnormal"/>
+              <w:pStyle w:val="LO-normal"/>
               <w:keepNext w:val="false"/>
               <w:keepLines w:val="false"/>
               <w:widowControl w:val="false"/>
               <w:shd w:val="clear" w:fill="auto"/>
               <w:spacing w:lineRule="auto" w:line="240" w:before="0" w:after="0"/>
-              <w:ind w:left="0" w:right="0" w:hanging="0"/>
+              <w:ind w:hanging="0" w:left="0" w:right="0"/>
               <w:jc w:val="left"/>
               <w:rPr>
                 <w:rFonts w:ascii="Liberation Serif" w:hAnsi="Liberation Serif" w:eastAsia="Liberation Serif" w:cs="Liberation Serif"/>
-                <w:b w:val="false"/>
                 <w:b w:val="false"/>
                 <w:i w:val="false"/>
                 <w:i w:val="false"/>
@@ -983,18 +957,17 @@
     </w:tbl>
     <w:p>
       <w:pPr>
-        <w:pStyle w:val="LOnormal"/>
+        <w:pStyle w:val="LO-normal"/>
         <w:keepNext w:val="false"/>
         <w:keepLines w:val="false"/>
         <w:pageBreakBefore w:val="false"/>
         <w:widowControl/>
         <w:shd w:val="clear" w:fill="auto"/>
         <w:spacing w:lineRule="auto" w:line="276" w:before="0" w:after="140"/>
-        <w:ind w:left="0" w:right="0" w:hanging="0"/>
+        <w:ind w:hanging="0" w:left="0" w:right="0"/>
         <w:jc w:val="left"/>
         <w:rPr>
           <w:rFonts w:ascii="Liberation Serif" w:hAnsi="Liberation Serif" w:eastAsia="Liberation Serif" w:cs="Liberation Serif"/>
-          <w:b w:val="false"/>
           <w:b w:val="false"/>
           <w:i w:val="false"/>
           <w:i w:val="false"/>
@@ -1042,6 +1015,7 @@
           <w:ilvl w:val="0"/>
           <w:numId w:val="1"/>
         </w:numPr>
+        <w:spacing w:before="0" w:after="120"/>
         <w:rPr/>
       </w:pPr>
       <w:bookmarkStart w:id="7" w:name="__RefHeading___Toc280_272552453"/>
@@ -1053,16 +1027,15 @@
     </w:p>
     <w:p>
       <w:pPr>
-        <w:pStyle w:val="LOnormal"/>
+        <w:pStyle w:val="LO-normal"/>
         <w:numPr>
           <w:ilvl w:val="0"/>
           <w:numId w:val="0"/>
         </w:numPr>
         <w:spacing w:lineRule="auto" w:line="276" w:before="0" w:after="140"/>
-        <w:ind w:left="0" w:hanging="0"/>
+        <w:ind w:hanging="0" w:left="0"/>
         <w:rPr>
           <w:b/>
-          <w:b/>
         </w:rPr>
       </w:pPr>
       <w:r>
@@ -1072,13 +1045,13 @@
     </w:p>
     <w:p>
       <w:pPr>
-        <w:pStyle w:val="LOnormal"/>
+        <w:pStyle w:val="LO-normal"/>
         <w:numPr>
           <w:ilvl w:val="0"/>
           <w:numId w:val="0"/>
         </w:numPr>
         <w:spacing w:lineRule="auto" w:line="276" w:before="0" w:after="140"/>
-        <w:ind w:left="0" w:hanging="0"/>
+        <w:ind w:hanging="0" w:left="0"/>
         <w:rPr/>
       </w:pPr>
       <w:r>
@@ -1102,7 +1075,7 @@
     </w:p>
     <w:p>
       <w:pPr>
-        <w:pStyle w:val="LOnormal"/>
+        <w:pStyle w:val="LO-normal"/>
         <w:numPr>
           <w:ilvl w:val="0"/>
           <w:numId w:val="1"/>
@@ -1117,7 +1090,7 @@
     </w:p>
     <w:p>
       <w:pPr>
-        <w:pStyle w:val="LOnormal"/>
+        <w:pStyle w:val="LO-normal"/>
         <w:numPr>
           <w:ilvl w:val="0"/>
           <w:numId w:val="1"/>
@@ -1132,7 +1105,7 @@
     </w:p>
     <w:p>
       <w:pPr>
-        <w:pStyle w:val="LOnormal"/>
+        <w:pStyle w:val="LO-normal"/>
         <w:numPr>
           <w:ilvl w:val="0"/>
           <w:numId w:val="1"/>
@@ -1147,7 +1120,7 @@
     </w:p>
     <w:p>
       <w:pPr>
-        <w:pStyle w:val="LOnormal"/>
+        <w:pStyle w:val="LO-normal"/>
         <w:numPr>
           <w:ilvl w:val="0"/>
           <w:numId w:val="1"/>
@@ -1162,7 +1135,7 @@
     </w:p>
     <w:p>
       <w:pPr>
-        <w:pStyle w:val="LOnormal"/>
+        <w:pStyle w:val="LO-normal"/>
         <w:numPr>
           <w:ilvl w:val="0"/>
           <w:numId w:val="1"/>
@@ -1177,7 +1150,7 @@
     </w:p>
     <w:p>
       <w:pPr>
-        <w:pStyle w:val="LOnormal"/>
+        <w:pStyle w:val="LO-normal"/>
         <w:numPr>
           <w:ilvl w:val="0"/>
           <w:numId w:val="1"/>
@@ -1200,7 +1173,8 @@
           <w:ilvl w:val="0"/>
           <w:numId w:val="1"/>
         </w:numPr>
-        <w:ind w:left="0" w:hanging="0"/>
+        <w:spacing w:before="0" w:after="120"/>
+        <w:ind w:hanging="0" w:left="0"/>
         <w:jc w:val="left"/>
         <w:rPr/>
       </w:pPr>
@@ -1215,18 +1189,17 @@
     </w:p>
     <w:p>
       <w:pPr>
-        <w:pStyle w:val="LOnormal"/>
+        <w:pStyle w:val="LO-normal"/>
         <w:keepNext w:val="false"/>
         <w:keepLines w:val="false"/>
         <w:pageBreakBefore w:val="false"/>
         <w:widowControl/>
         <w:shd w:val="clear" w:fill="auto"/>
         <w:spacing w:lineRule="auto" w:line="276" w:before="0" w:after="140"/>
-        <w:ind w:left="0" w:right="0" w:hanging="0"/>
+        <w:ind w:hanging="0" w:left="0" w:right="0"/>
         <w:jc w:val="left"/>
         <w:rPr>
           <w:rFonts w:ascii="Liberation Serif" w:hAnsi="Liberation Serif" w:eastAsia="Liberation Serif" w:cs="Liberation Serif"/>
-          <w:b w:val="false"/>
           <w:b w:val="false"/>
           <w:i w:val="false"/>
           <w:i w:val="false"/>
@@ -1267,18 +1240,17 @@
     </w:p>
     <w:p>
       <w:pPr>
-        <w:pStyle w:val="LOnormal"/>
+        <w:pStyle w:val="LO-normal"/>
         <w:keepNext w:val="false"/>
         <w:keepLines w:val="false"/>
         <w:pageBreakBefore w:val="false"/>
         <w:widowControl/>
         <w:shd w:val="clear" w:fill="auto"/>
         <w:spacing w:lineRule="auto" w:line="276" w:before="0" w:after="140"/>
-        <w:ind w:left="0" w:right="0" w:hanging="0"/>
+        <w:ind w:hanging="0" w:left="0" w:right="0"/>
         <w:jc w:val="left"/>
         <w:rPr>
           <w:rFonts w:ascii="Liberation Serif" w:hAnsi="Liberation Serif" w:eastAsia="Liberation Serif" w:cs="Liberation Serif"/>
-          <w:b w:val="false"/>
           <w:b w:val="false"/>
           <w:i w:val="false"/>
           <w:i w:val="false"/>
@@ -1326,7 +1298,8 @@
           <w:ilvl w:val="0"/>
           <w:numId w:val="1"/>
         </w:numPr>
-        <w:ind w:left="0" w:hanging="0"/>
+        <w:spacing w:before="0" w:after="120"/>
+        <w:ind w:hanging="0" w:left="0"/>
         <w:jc w:val="left"/>
         <w:rPr/>
       </w:pPr>
@@ -1341,7 +1314,7 @@
     </w:p>
     <w:p>
       <w:pPr>
-        <w:pStyle w:val="LOnormal"/>
+        <w:pStyle w:val="LO-normal"/>
         <w:spacing w:lineRule="auto" w:line="276" w:before="0" w:after="140"/>
         <w:rPr/>
       </w:pPr>
@@ -1381,10 +1354,9 @@
           </w:tcPr>
           <w:p>
             <w:pPr>
-              <w:pStyle w:val="LOnormal"/>
+              <w:pStyle w:val="LO-normal"/>
               <w:widowControl w:val="false"/>
               <w:rPr>
-                <w:b/>
                 <w:b/>
               </w:rPr>
             </w:pPr>
@@ -1408,10 +1380,9 @@
           </w:tcPr>
           <w:p>
             <w:pPr>
-              <w:pStyle w:val="LOnormal"/>
+              <w:pStyle w:val="LO-normal"/>
               <w:widowControl w:val="false"/>
               <w:rPr>
-                <w:b/>
                 <w:b/>
               </w:rPr>
             </w:pPr>
@@ -1436,7 +1407,7 @@
           </w:tcPr>
           <w:p>
             <w:pPr>
-              <w:pStyle w:val="LOnormal"/>
+              <w:pStyle w:val="LO-normal"/>
               <w:widowControl w:val="false"/>
               <w:rPr/>
             </w:pPr>
@@ -1459,7 +1430,7 @@
           </w:tcPr>
           <w:p>
             <w:pPr>
-              <w:pStyle w:val="LOnormal"/>
+              <w:pStyle w:val="LO-normal"/>
               <w:widowControl w:val="false"/>
               <w:rPr/>
             </w:pPr>
@@ -1473,7 +1444,7 @@
     </w:tbl>
     <w:p>
       <w:pPr>
-        <w:pStyle w:val="LOnormal"/>
+        <w:pStyle w:val="LO-normal"/>
         <w:spacing w:lineRule="auto" w:line="276" w:before="0" w:after="140"/>
         <w:rPr/>
       </w:pPr>
@@ -1483,363 +1454,49 @@
     </w:p>
     <w:p>
       <w:pPr>
-        <w:pStyle w:val="LOnormal"/>
+        <w:pStyle w:val="LO-normal"/>
+        <w:spacing w:lineRule="auto" w:line="276" w:before="0" w:after="140"/>
+        <w:rPr/>
+      </w:pPr>
+      <w:r>
+        <w:rPr/>
+      </w:r>
+      <w:r>
+        <w:br w:type="page"/>
+      </w:r>
+    </w:p>
+    <w:p>
+      <w:pPr>
+        <w:pStyle w:val="Heading1"/>
+        <w:numPr>
+          <w:ilvl w:val="0"/>
+          <w:numId w:val="1"/>
+        </w:numPr>
+        <w:spacing w:before="0" w:after="120"/>
+        <w:ind w:hanging="0" w:left="0"/>
+        <w:jc w:val="left"/>
+        <w:rPr/>
+      </w:pPr>
+      <w:bookmarkStart w:id="12" w:name="__RefHeading___Toc531_786158731"/>
+      <w:bookmarkEnd w:id="12"/>
+      <w:r>
+        <w:rPr/>
+        <w:t>Assets</w:t>
+      </w:r>
+    </w:p>
+    <w:p>
+      <w:pPr>
+        <w:pStyle w:val="LO-normal"/>
         <w:keepNext w:val="false"/>
         <w:keepLines w:val="false"/>
         <w:pageBreakBefore w:val="false"/>
         <w:widowControl/>
         <w:shd w:val="clear" w:fill="auto"/>
         <w:spacing w:lineRule="auto" w:line="276" w:before="0" w:after="140"/>
-        <w:ind w:left="0" w:right="0" w:hanging="0"/>
+        <w:ind w:hanging="0" w:left="0" w:right="0"/>
         <w:jc w:val="left"/>
         <w:rPr>
           <w:rFonts w:ascii="Liberation Serif" w:hAnsi="Liberation Serif" w:eastAsia="Liberation Serif" w:cs="Liberation Serif"/>
-          <w:b w:val="false"/>
-          <w:b w:val="false"/>
-          <w:i w:val="false"/>
-          <w:i w:val="false"/>
-          <w:caps w:val="false"/>
-          <w:smallCaps w:val="false"/>
-          <w:strike w:val="false"/>
-          <w:dstrike w:val="false"/>
-          <w:color w:val="000000"/>
-          <w:position w:val="0"/>
-          <w:sz w:val="24"/>
-          <w:sz w:val="24"/>
-          <w:szCs w:val="24"/>
-          <w:u w:val="none"/>
-          <w:shd w:fill="auto" w:val="clear"/>
-          <w:vertAlign w:val="baseline"/>
-        </w:rPr>
-      </w:pPr>
-      <w:r>
-        <w:rPr>
-          <w:rFonts w:eastAsia="Liberation Serif" w:cs="Liberation Serif"/>
-          <w:b w:val="false"/>
-          <w:i w:val="false"/>
-          <w:caps w:val="false"/>
-          <w:smallCaps w:val="false"/>
-          <w:strike w:val="false"/>
-          <w:dstrike w:val="false"/>
-          <w:color w:val="000000"/>
-          <w:position w:val="0"/>
-          <w:sz w:val="24"/>
-          <w:sz w:val="24"/>
-          <w:szCs w:val="24"/>
-          <w:u w:val="none"/>
-          <w:shd w:fill="auto" w:val="clear"/>
-          <w:vertAlign w:val="baseline"/>
-        </w:rPr>
-      </w:r>
-    </w:p>
-    <w:p>
-      <w:pPr>
-        <w:pStyle w:val="LOnormal"/>
-        <w:keepNext w:val="false"/>
-        <w:keepLines w:val="false"/>
-        <w:pageBreakBefore w:val="false"/>
-        <w:widowControl/>
-        <w:shd w:val="clear" w:fill="auto"/>
-        <w:spacing w:lineRule="auto" w:line="276" w:before="0" w:after="140"/>
-        <w:ind w:left="0" w:right="0" w:hanging="0"/>
-        <w:jc w:val="left"/>
-        <w:rPr>
-          <w:rFonts w:ascii="Liberation Serif" w:hAnsi="Liberation Serif" w:eastAsia="Liberation Serif" w:cs="Liberation Serif"/>
-          <w:b w:val="false"/>
-          <w:b w:val="false"/>
-          <w:i w:val="false"/>
-          <w:i w:val="false"/>
-          <w:caps w:val="false"/>
-          <w:smallCaps w:val="false"/>
-          <w:strike w:val="false"/>
-          <w:dstrike w:val="false"/>
-          <w:color w:val="000000"/>
-          <w:position w:val="0"/>
-          <w:sz w:val="24"/>
-          <w:sz w:val="24"/>
-          <w:szCs w:val="24"/>
-          <w:u w:val="none"/>
-          <w:shd w:fill="auto" w:val="clear"/>
-          <w:vertAlign w:val="baseline"/>
-        </w:rPr>
-      </w:pPr>
-      <w:r>
-        <w:rPr>
-          <w:rFonts w:eastAsia="Liberation Serif" w:cs="Liberation Serif"/>
-          <w:b w:val="false"/>
-          <w:i w:val="false"/>
-          <w:caps w:val="false"/>
-          <w:smallCaps w:val="false"/>
-          <w:strike w:val="false"/>
-          <w:dstrike w:val="false"/>
-          <w:color w:val="000000"/>
-          <w:position w:val="0"/>
-          <w:sz w:val="24"/>
-          <w:sz w:val="24"/>
-          <w:szCs w:val="24"/>
-          <w:u w:val="none"/>
-          <w:shd w:fill="auto" w:val="clear"/>
-          <w:vertAlign w:val="baseline"/>
-        </w:rPr>
-      </w:r>
-      <w:r>
-        <w:br w:type="page"/>
-      </w:r>
-    </w:p>
-    <w:p>
-      <w:pPr>
-        <w:pStyle w:val="Heading1"/>
-        <w:numPr>
-          <w:ilvl w:val="0"/>
-          <w:numId w:val="1"/>
-        </w:numPr>
-        <w:rPr/>
-      </w:pPr>
-      <w:bookmarkStart w:id="12" w:name="__RefHeading___Toc529_786158731"/>
-      <w:bookmarkStart w:id="13" w:name="_heading=h.6cgj07p9fyi7"/>
-      <w:bookmarkEnd w:id="12"/>
-      <w:bookmarkEnd w:id="13"/>
-      <w:r>
-        <w:rPr/>
-        <w:t>Discovered credentials</w:t>
-      </w:r>
-    </w:p>
-    <w:p>
-      <w:pPr>
-        <w:pStyle w:val="LOnormal"/>
-        <w:spacing w:lineRule="auto" w:line="276" w:before="0" w:after="140"/>
-        <w:rPr/>
-      </w:pPr>
-      <w:r>
-        <w:rPr/>
-      </w:r>
-    </w:p>
-    <w:tbl>
-      <w:tblPr>
-        <w:tblStyle w:val="Table3"/>
-        <w:tblW w:w="9692" w:type="dxa"/>
-        <w:jc w:val="left"/>
-        <w:tblInd w:w="0" w:type="dxa"/>
-        <w:tblLayout w:type="fixed"/>
-        <w:tblCellMar>
-          <w:top w:w="0" w:type="dxa"/>
-          <w:left w:w="108" w:type="dxa"/>
-          <w:bottom w:w="0" w:type="dxa"/>
-          <w:right w:w="108" w:type="dxa"/>
-        </w:tblCellMar>
-        <w:tblLook w:val="0000"/>
-      </w:tblPr>
-      <w:tblGrid>
-        <w:gridCol w:w="3230"/>
-        <w:gridCol w:w="3231"/>
-        <w:gridCol w:w="3231"/>
-      </w:tblGrid>
-      <w:tr>
-        <w:trPr/>
-        <w:tc>
-          <w:tcPr>
-            <w:tcW w:w="3230" w:type="dxa"/>
-            <w:tcBorders>
-              <w:top w:val="single" w:sz="4" w:space="0" w:color="000000"/>
-              <w:left w:val="single" w:sz="4" w:space="0" w:color="000000"/>
-              <w:bottom w:val="single" w:sz="4" w:space="0" w:color="000000"/>
-            </w:tcBorders>
-          </w:tcPr>
-          <w:p>
-            <w:pPr>
-              <w:pStyle w:val="LOnormal"/>
-              <w:widowControl w:val="false"/>
-              <w:rPr>
-                <w:b/>
-                <w:b/>
-              </w:rPr>
-            </w:pPr>
-            <w:r>
-              <w:rPr>
-                <w:b/>
-              </w:rPr>
-              <w:t>Name</w:t>
-            </w:r>
-          </w:p>
-        </w:tc>
-        <w:tc>
-          <w:tcPr>
-            <w:tcW w:w="3231" w:type="dxa"/>
-            <w:tcBorders>
-              <w:top w:val="single" w:sz="4" w:space="0" w:color="000000"/>
-              <w:left w:val="single" w:sz="4" w:space="0" w:color="000000"/>
-              <w:bottom w:val="single" w:sz="4" w:space="0" w:color="000000"/>
-              <w:right w:val="single" w:sz="4" w:space="0" w:color="000000"/>
-            </w:tcBorders>
-          </w:tcPr>
-          <w:p>
-            <w:pPr>
-              <w:pStyle w:val="LOnormal"/>
-              <w:widowControl w:val="false"/>
-              <w:rPr>
-                <w:b/>
-                <w:b/>
-              </w:rPr>
-            </w:pPr>
-            <w:r>
-              <w:rPr>
-                <w:b/>
-              </w:rPr>
-              <w:t>Note</w:t>
-            </w:r>
-          </w:p>
-        </w:tc>
-        <w:tc>
-          <w:tcPr>
-            <w:tcW w:w="3231" w:type="dxa"/>
-            <w:tcBorders>
-              <w:top w:val="single" w:sz="4" w:space="0" w:color="000000"/>
-              <w:left w:val="single" w:sz="4" w:space="0" w:color="000000"/>
-              <w:bottom w:val="single" w:sz="4" w:space="0" w:color="000000"/>
-              <w:right w:val="single" w:sz="4" w:space="0" w:color="000000"/>
-            </w:tcBorders>
-          </w:tcPr>
-          <w:p>
-            <w:pPr>
-              <w:pStyle w:val="LOnormal"/>
-              <w:widowControl w:val="false"/>
-              <w:rPr>
-                <w:b/>
-                <w:b/>
-              </w:rPr>
-            </w:pPr>
-            <w:r>
-              <w:rPr>
-                <w:b/>
-              </w:rPr>
-              <w:t>Type</w:t>
-            </w:r>
-          </w:p>
-        </w:tc>
-      </w:tr>
-      <w:tr>
-        <w:trPr/>
-        <w:tc>
-          <w:tcPr>
-            <w:tcW w:w="3230" w:type="dxa"/>
-            <w:tcBorders>
-              <w:left w:val="single" w:sz="4" w:space="0" w:color="000000"/>
-              <w:bottom w:val="single" w:sz="4" w:space="0" w:color="000000"/>
-            </w:tcBorders>
-          </w:tcPr>
-          <w:p>
-            <w:pPr>
-              <w:pStyle w:val="LOnormal"/>
-              <w:widowControl w:val="false"/>
-              <w:rPr/>
-            </w:pPr>
-            <w:r>
-              <w:rPr/>
-              <w:t>${vault.name}</w:t>
-            </w:r>
-          </w:p>
-        </w:tc>
-        <w:tc>
-          <w:tcPr>
-            <w:tcW w:w="3231" w:type="dxa"/>
-            <w:tcBorders>
-              <w:left w:val="single" w:sz="4" w:space="0" w:color="000000"/>
-              <w:bottom w:val="single" w:sz="4" w:space="0" w:color="000000"/>
-              <w:right w:val="single" w:sz="4" w:space="0" w:color="000000"/>
-            </w:tcBorders>
-          </w:tcPr>
-          <w:p>
-            <w:pPr>
-              <w:pStyle w:val="LOnormal"/>
-              <w:widowControl w:val="false"/>
-              <w:rPr/>
-            </w:pPr>
-            <w:r>
-              <w:rPr/>
-              <w:t>${vault.note}</w:t>
-            </w:r>
-          </w:p>
-        </w:tc>
-        <w:tc>
-          <w:tcPr>
-            <w:tcW w:w="3231" w:type="dxa"/>
-            <w:tcBorders>
-              <w:left w:val="single" w:sz="4" w:space="0" w:color="000000"/>
-              <w:bottom w:val="single" w:sz="4" w:space="0" w:color="000000"/>
-              <w:right w:val="single" w:sz="4" w:space="0" w:color="000000"/>
-            </w:tcBorders>
-          </w:tcPr>
-          <w:p>
-            <w:pPr>
-              <w:pStyle w:val="LOnormal"/>
-              <w:widowControl w:val="false"/>
-              <w:rPr/>
-            </w:pPr>
-            <w:r>
-              <w:rPr/>
-              <w:t>${vault.type}</w:t>
-            </w:r>
-          </w:p>
-        </w:tc>
-      </w:tr>
-    </w:tbl>
-    <w:p>
-      <w:pPr>
-        <w:pStyle w:val="LOnormal"/>
-        <w:spacing w:lineRule="auto" w:line="276" w:before="0" w:after="140"/>
-        <w:rPr/>
-      </w:pPr>
-      <w:r>
-        <w:rPr/>
-      </w:r>
-    </w:p>
-    <w:p>
-      <w:pPr>
-        <w:pStyle w:val="LOnormal"/>
-        <w:spacing w:lineRule="auto" w:line="276" w:before="0" w:after="140"/>
-        <w:rPr/>
-      </w:pPr>
-      <w:r>
-        <w:rPr/>
-      </w:r>
-      <w:r>
-        <w:br w:type="page"/>
-      </w:r>
-    </w:p>
-    <w:p>
-      <w:pPr>
-        <w:pStyle w:val="Heading1"/>
-        <w:numPr>
-          <w:ilvl w:val="0"/>
-          <w:numId w:val="1"/>
-        </w:numPr>
-        <w:ind w:left="0" w:hanging="0"/>
-        <w:jc w:val="left"/>
-        <w:rPr/>
-      </w:pPr>
-      <w:bookmarkStart w:id="14" w:name="__RefHeading___Toc531_786158731"/>
-      <w:bookmarkStart w:id="15" w:name="_heading=h.vzkuatekypfa"/>
-      <w:bookmarkEnd w:id="14"/>
-      <w:bookmarkEnd w:id="15"/>
-      <w:r>
-        <w:rPr/>
-        <w:t>Targets</w:t>
-      </w:r>
-    </w:p>
-    <w:p>
-      <w:pPr>
-        <w:pStyle w:val="LOnormal"/>
-        <w:keepNext w:val="false"/>
-        <w:keepLines w:val="false"/>
-        <w:pageBreakBefore w:val="false"/>
-        <w:widowControl/>
-        <w:shd w:val="clear" w:fill="auto"/>
-        <w:spacing w:lineRule="auto" w:line="276" w:before="0" w:after="140"/>
-        <w:ind w:left="0" w:right="0" w:hanging="0"/>
-        <w:jc w:val="left"/>
-        <w:rPr>
-          <w:rFonts w:ascii="Liberation Serif" w:hAnsi="Liberation Serif" w:eastAsia="Liberation Serif" w:cs="Liberation Serif"/>
-          <w:b w:val="false"/>
           <w:b w:val="false"/>
           <w:i w:val="false"/>
           <w:i w:val="false"/>
@@ -1909,17 +1566,16 @@
           </w:tcPr>
           <w:p>
             <w:pPr>
-              <w:pStyle w:val="LOnormal"/>
+              <w:pStyle w:val="LO-normal"/>
               <w:keepNext w:val="false"/>
               <w:keepLines w:val="false"/>
               <w:widowControl w:val="false"/>
               <w:shd w:val="clear" w:fill="auto"/>
               <w:spacing w:lineRule="auto" w:line="240" w:before="0" w:after="0"/>
-              <w:ind w:left="0" w:right="0" w:hanging="0"/>
+              <w:ind w:hanging="0" w:left="0" w:right="0"/>
               <w:jc w:val="left"/>
               <w:rPr>
                 <w:rFonts w:ascii="Liberation Serif" w:hAnsi="Liberation Serif" w:eastAsia="Liberation Serif" w:cs="Liberation Serif"/>
-                <w:b/>
                 <w:b/>
                 <w:i w:val="false"/>
                 <w:i w:val="false"/>
@@ -1971,17 +1627,16 @@
           </w:tcPr>
           <w:p>
             <w:pPr>
-              <w:pStyle w:val="LOnormal"/>
+              <w:pStyle w:val="LO-normal"/>
               <w:keepNext w:val="false"/>
               <w:keepLines w:val="false"/>
               <w:widowControl w:val="false"/>
               <w:shd w:val="clear" w:fill="auto"/>
               <w:spacing w:lineRule="auto" w:line="240" w:before="0" w:after="0"/>
-              <w:ind w:left="0" w:right="0" w:hanging="0"/>
+              <w:ind w:hanging="0" w:left="0" w:right="0"/>
               <w:jc w:val="left"/>
               <w:rPr>
                 <w:rFonts w:ascii="Liberation Serif" w:hAnsi="Liberation Serif" w:eastAsia="Liberation Serif" w:cs="Liberation Serif"/>
-                <w:b/>
                 <w:b/>
                 <w:i w:val="false"/>
                 <w:i w:val="false"/>
@@ -2034,17 +1689,16 @@
           </w:tcPr>
           <w:p>
             <w:pPr>
-              <w:pStyle w:val="LOnormal"/>
+              <w:pStyle w:val="LO-normal"/>
               <w:keepNext w:val="false"/>
               <w:keepLines w:val="false"/>
               <w:widowControl w:val="false"/>
               <w:shd w:val="clear" w:fill="auto"/>
               <w:spacing w:lineRule="auto" w:line="240" w:before="0" w:after="0"/>
-              <w:ind w:left="0" w:right="0" w:hanging="0"/>
+              <w:ind w:hanging="0" w:left="0" w:right="0"/>
               <w:jc w:val="left"/>
               <w:rPr>
                 <w:rFonts w:ascii="Liberation Serif" w:hAnsi="Liberation Serif" w:eastAsia="Liberation Serif" w:cs="Liberation Serif"/>
-                <w:b w:val="false"/>
                 <w:b w:val="false"/>
                 <w:i w:val="false"/>
                 <w:i w:val="false"/>
@@ -2095,17 +1749,16 @@
           </w:tcPr>
           <w:p>
             <w:pPr>
-              <w:pStyle w:val="LOnormal"/>
+              <w:pStyle w:val="LO-normal"/>
               <w:keepNext w:val="false"/>
               <w:keepLines w:val="false"/>
               <w:widowControl w:val="false"/>
               <w:shd w:val="clear" w:fill="auto"/>
               <w:spacing w:lineRule="auto" w:line="240" w:before="0" w:after="0"/>
-              <w:ind w:left="0" w:right="0" w:hanging="0"/>
+              <w:ind w:hanging="0" w:left="0" w:right="0"/>
               <w:jc w:val="left"/>
               <w:rPr>
                 <w:rFonts w:ascii="Liberation Serif" w:hAnsi="Liberation Serif" w:eastAsia="Liberation Serif" w:cs="Liberation Serif"/>
-                <w:b w:val="false"/>
                 <w:b w:val="false"/>
                 <w:i w:val="false"/>
                 <w:i w:val="false"/>
@@ -2149,18 +1802,17 @@
     </w:tbl>
     <w:p>
       <w:pPr>
-        <w:pStyle w:val="LOnormal"/>
+        <w:pStyle w:val="LO-normal"/>
         <w:keepNext w:val="false"/>
         <w:keepLines w:val="false"/>
         <w:pageBreakBefore w:val="false"/>
         <w:widowControl/>
         <w:shd w:val="clear" w:fill="auto"/>
         <w:spacing w:lineRule="auto" w:line="276" w:before="0" w:after="140"/>
-        <w:ind w:left="0" w:right="0" w:hanging="0"/>
+        <w:ind w:hanging="0" w:left="0" w:right="0"/>
         <w:jc w:val="left"/>
         <w:rPr>
           <w:rFonts w:ascii="Liberation Serif" w:hAnsi="Liberation Serif" w:eastAsia="Liberation Serif" w:cs="Liberation Serif"/>
-          <w:b w:val="false"/>
           <w:b w:val="false"/>
           <w:i w:val="false"/>
           <w:i w:val="false"/>
@@ -2200,18 +1852,17 @@
     </w:p>
     <w:p>
       <w:pPr>
-        <w:pStyle w:val="LOnormal"/>
+        <w:pStyle w:val="LO-normal"/>
         <w:keepNext w:val="false"/>
         <w:keepLines w:val="false"/>
         <w:pageBreakBefore w:val="false"/>
         <w:widowControl/>
         <w:shd w:val="clear" w:fill="auto"/>
         <w:spacing w:lineRule="auto" w:line="276" w:before="0" w:after="140"/>
-        <w:ind w:left="0" w:right="0" w:hanging="0"/>
+        <w:ind w:hanging="0" w:left="0" w:right="0"/>
         <w:jc w:val="left"/>
         <w:rPr>
           <w:rFonts w:ascii="Liberation Serif" w:hAnsi="Liberation Serif" w:eastAsia="Liberation Serif" w:cs="Liberation Serif"/>
-          <w:b w:val="false"/>
           <w:b w:val="false"/>
           <w:i w:val="false"/>
           <w:i w:val="false"/>
@@ -2259,14 +1910,15 @@
           <w:ilvl w:val="0"/>
           <w:numId w:val="1"/>
         </w:numPr>
-        <w:ind w:left="0" w:hanging="0"/>
+        <w:spacing w:before="0" w:after="120"/>
+        <w:ind w:hanging="0" w:left="0"/>
         <w:jc w:val="left"/>
         <w:rPr/>
       </w:pPr>
-      <w:bookmarkStart w:id="16" w:name="__RefHeading___Toc533_786158731"/>
-      <w:bookmarkStart w:id="17" w:name="_heading=h.2s8eyo1"/>
-      <w:bookmarkEnd w:id="16"/>
-      <w:bookmarkEnd w:id="17"/>
+      <w:bookmarkStart w:id="13" w:name="__RefHeading___Toc533_786158731"/>
+      <w:bookmarkStart w:id="14" w:name="_heading=h.2s8eyo1"/>
+      <w:bookmarkEnd w:id="13"/>
+      <w:bookmarkEnd w:id="14"/>
       <w:r>
         <w:rPr/>
         <w:t>Findings overview</w:t>
@@ -2305,17 +1957,16 @@
           </w:tcPr>
           <w:p>
             <w:pPr>
-              <w:pStyle w:val="LOnormal"/>
+              <w:pStyle w:val="LO-normal"/>
               <w:keepNext w:val="false"/>
               <w:keepLines w:val="false"/>
               <w:widowControl w:val="false"/>
               <w:shd w:val="clear" w:fill="auto"/>
               <w:spacing w:lineRule="auto" w:line="240" w:before="0" w:after="0"/>
-              <w:ind w:left="0" w:right="0" w:hanging="0"/>
+              <w:ind w:hanging="0" w:left="0" w:right="0"/>
               <w:jc w:val="left"/>
               <w:rPr>
                 <w:rFonts w:ascii="Liberation Serif" w:hAnsi="Liberation Serif" w:eastAsia="Liberation Serif" w:cs="Liberation Serif"/>
-                <w:b w:val="false"/>
                 <w:b w:val="false"/>
                 <w:i w:val="false"/>
                 <w:i w:val="false"/>
@@ -2367,17 +2018,16 @@
           </w:tcPr>
           <w:p>
             <w:pPr>
-              <w:pStyle w:val="LOnormal"/>
+              <w:pStyle w:val="LO-normal"/>
               <w:keepNext w:val="false"/>
               <w:keepLines w:val="false"/>
               <w:widowControl w:val="false"/>
               <w:shd w:val="clear" w:fill="auto"/>
               <w:spacing w:lineRule="auto" w:line="240" w:before="0" w:after="0"/>
-              <w:ind w:left="0" w:right="0" w:hanging="0"/>
+              <w:ind w:hanging="0" w:left="0" w:right="0"/>
               <w:jc w:val="left"/>
               <w:rPr>
                 <w:rFonts w:ascii="Liberation Serif" w:hAnsi="Liberation Serif" w:eastAsia="Liberation Serif" w:cs="Liberation Serif"/>
-                <w:b w:val="false"/>
                 <w:b w:val="false"/>
                 <w:i w:val="false"/>
                 <w:i w:val="false"/>
@@ -2395,8 +2045,8 @@
                 <w:vertAlign w:val="baseline"/>
               </w:rPr>
             </w:pPr>
-            <w:bookmarkStart w:id="18" w:name="_heading=h.17dp8vu"/>
-            <w:bookmarkEnd w:id="18"/>
+            <w:bookmarkStart w:id="15" w:name="_heading=h.17dp8vu"/>
+            <w:bookmarkEnd w:id="15"/>
             <w:r>
               <w:rPr>
                 <w:rFonts w:eastAsia="Liberation Serif" w:cs="Liberation Serif"/>
@@ -2433,17 +2083,16 @@
           </w:tcPr>
           <w:p>
             <w:pPr>
-              <w:pStyle w:val="LOnormal"/>
+              <w:pStyle w:val="LO-normal"/>
               <w:keepNext w:val="false"/>
               <w:keepLines w:val="false"/>
               <w:widowControl w:val="false"/>
               <w:shd w:val="clear" w:fill="auto"/>
               <w:spacing w:lineRule="auto" w:line="240" w:before="0" w:after="0"/>
-              <w:ind w:left="0" w:right="0" w:hanging="0"/>
+              <w:ind w:hanging="0" w:left="0" w:right="0"/>
               <w:jc w:val="left"/>
               <w:rPr>
                 <w:rFonts w:ascii="Liberation Serif" w:hAnsi="Liberation Serif" w:eastAsia="Liberation Serif" w:cs="Liberation Serif"/>
-                <w:b w:val="false"/>
                 <w:b w:val="false"/>
                 <w:i w:val="false"/>
                 <w:i w:val="false"/>
@@ -2494,17 +2143,16 @@
           </w:tcPr>
           <w:p>
             <w:pPr>
-              <w:pStyle w:val="LOnormal"/>
+              <w:pStyle w:val="LO-normal"/>
               <w:keepNext w:val="false"/>
               <w:keepLines w:val="false"/>
               <w:widowControl w:val="false"/>
               <w:shd w:val="clear" w:fill="auto"/>
               <w:spacing w:lineRule="auto" w:line="240" w:before="0" w:after="0"/>
-              <w:ind w:left="0" w:right="0" w:hanging="0"/>
+              <w:ind w:hanging="0" w:left="0" w:right="0"/>
               <w:jc w:val="left"/>
               <w:rPr>
                 <w:rFonts w:ascii="Liberation Serif" w:hAnsi="Liberation Serif" w:eastAsia="Liberation Serif" w:cs="Liberation Serif"/>
-                <w:b w:val="false"/>
                 <w:b w:val="false"/>
                 <w:i w:val="false"/>
                 <w:i w:val="false"/>
@@ -2558,17 +2206,16 @@
           </w:tcPr>
           <w:p>
             <w:pPr>
-              <w:pStyle w:val="LOnormal"/>
+              <w:pStyle w:val="LO-normal"/>
               <w:keepNext w:val="false"/>
               <w:keepLines w:val="false"/>
               <w:widowControl w:val="false"/>
               <w:shd w:val="clear" w:fill="auto"/>
               <w:spacing w:lineRule="auto" w:line="240" w:before="0" w:after="0"/>
-              <w:ind w:left="0" w:right="0" w:hanging="0"/>
+              <w:ind w:hanging="0" w:left="0" w:right="0"/>
               <w:jc w:val="left"/>
               <w:rPr>
                 <w:rFonts w:ascii="Liberation Serif" w:hAnsi="Liberation Serif" w:eastAsia="Liberation Serif" w:cs="Liberation Serif"/>
-                <w:b w:val="false"/>
                 <w:b w:val="false"/>
                 <w:i w:val="false"/>
                 <w:i w:val="false"/>
@@ -2619,17 +2266,16 @@
           </w:tcPr>
           <w:p>
             <w:pPr>
-              <w:pStyle w:val="LOnormal"/>
+              <w:pStyle w:val="LO-normal"/>
               <w:keepNext w:val="false"/>
               <w:keepLines w:val="false"/>
               <w:widowControl w:val="false"/>
               <w:shd w:val="clear" w:fill="auto"/>
               <w:spacing w:lineRule="auto" w:line="240" w:before="0" w:after="0"/>
-              <w:ind w:left="0" w:right="0" w:hanging="0"/>
+              <w:ind w:hanging="0" w:left="0" w:right="0"/>
               <w:jc w:val="left"/>
               <w:rPr>
                 <w:rFonts w:ascii="Liberation Serif" w:hAnsi="Liberation Serif" w:eastAsia="Liberation Serif" w:cs="Liberation Serif"/>
-                <w:b w:val="false"/>
                 <w:b w:val="false"/>
                 <w:i w:val="false"/>
                 <w:i w:val="false"/>
@@ -2683,17 +2329,16 @@
           </w:tcPr>
           <w:p>
             <w:pPr>
-              <w:pStyle w:val="LOnormal"/>
+              <w:pStyle w:val="LO-normal"/>
               <w:keepNext w:val="false"/>
               <w:keepLines w:val="false"/>
               <w:widowControl w:val="false"/>
               <w:shd w:val="clear" w:fill="auto"/>
               <w:spacing w:lineRule="auto" w:line="240" w:before="0" w:after="0"/>
-              <w:ind w:left="0" w:right="0" w:hanging="0"/>
+              <w:ind w:hanging="0" w:left="0" w:right="0"/>
               <w:jc w:val="left"/>
               <w:rPr>
                 <w:rFonts w:ascii="Liberation Serif" w:hAnsi="Liberation Serif" w:eastAsia="Liberation Serif" w:cs="Liberation Serif"/>
-                <w:b w:val="false"/>
                 <w:b w:val="false"/>
                 <w:i w:val="false"/>
                 <w:i w:val="false"/>
@@ -2744,17 +2389,16 @@
           </w:tcPr>
           <w:p>
             <w:pPr>
-              <w:pStyle w:val="LOnormal"/>
+              <w:pStyle w:val="LO-normal"/>
               <w:keepNext w:val="false"/>
               <w:keepLines w:val="false"/>
               <w:widowControl w:val="false"/>
               <w:shd w:val="clear" w:fill="auto"/>
               <w:spacing w:lineRule="auto" w:line="240" w:before="0" w:after="0"/>
-              <w:ind w:left="0" w:right="0" w:hanging="0"/>
+              <w:ind w:hanging="0" w:left="0" w:right="0"/>
               <w:jc w:val="left"/>
               <w:rPr>
                 <w:rFonts w:ascii="Liberation Serif" w:hAnsi="Liberation Serif" w:eastAsia="Liberation Serif" w:cs="Liberation Serif"/>
-                <w:b w:val="false"/>
                 <w:b w:val="false"/>
                 <w:i w:val="false"/>
                 <w:i w:val="false"/>
@@ -2798,18 +2442,17 @@
     </w:tbl>
     <w:p>
       <w:pPr>
-        <w:pStyle w:val="LOnormal"/>
+        <w:pStyle w:val="LO-normal"/>
         <w:keepNext w:val="false"/>
         <w:keepLines w:val="false"/>
         <w:pageBreakBefore w:val="false"/>
         <w:widowControl/>
         <w:shd w:val="clear" w:fill="auto"/>
         <w:spacing w:lineRule="auto" w:line="276" w:before="0" w:after="140"/>
-        <w:ind w:left="0" w:right="0" w:hanging="0"/>
+        <w:ind w:hanging="0" w:left="0" w:right="0"/>
         <w:jc w:val="left"/>
         <w:rPr>
           <w:rFonts w:ascii="Liberation Serif" w:hAnsi="Liberation Serif" w:eastAsia="Liberation Serif" w:cs="Liberation Serif"/>
-          <w:b w:val="false"/>
           <w:b w:val="false"/>
           <w:i w:val="false"/>
           <w:i w:val="false"/>
@@ -2849,18 +2492,17 @@
     </w:p>
     <w:p>
       <w:pPr>
-        <w:pStyle w:val="LOnormal"/>
+        <w:pStyle w:val="LO-normal"/>
         <w:keepNext w:val="false"/>
         <w:keepLines w:val="false"/>
         <w:pageBreakBefore w:val="false"/>
         <w:widowControl/>
         <w:shd w:val="clear" w:fill="auto"/>
         <w:spacing w:lineRule="auto" w:line="276" w:before="0" w:after="140"/>
-        <w:ind w:left="0" w:right="0" w:hanging="0"/>
+        <w:ind w:hanging="0" w:left="0" w:right="0"/>
         <w:jc w:val="left"/>
         <w:rPr>
           <w:rFonts w:ascii="Liberation Serif" w:hAnsi="Liberation Serif" w:eastAsia="Liberation Serif" w:cs="Liberation Serif"/>
-          <w:b w:val="false"/>
           <w:b w:val="false"/>
           <w:i w:val="false"/>
           <w:i w:val="false"/>
@@ -2908,14 +2550,15 @@
           <w:ilvl w:val="0"/>
           <w:numId w:val="1"/>
         </w:numPr>
-        <w:ind w:left="0" w:hanging="0"/>
+        <w:spacing w:before="0" w:after="120"/>
+        <w:ind w:hanging="0" w:left="0"/>
         <w:jc w:val="left"/>
         <w:rPr/>
       </w:pPr>
-      <w:bookmarkStart w:id="19" w:name="__RefHeading___Toc535_786158731"/>
-      <w:bookmarkStart w:id="20" w:name="_heading=h.3rdcrjn"/>
-      <w:bookmarkEnd w:id="19"/>
-      <w:bookmarkEnd w:id="20"/>
+      <w:bookmarkStart w:id="16" w:name="__RefHeading___Toc535_786158731"/>
+      <w:bookmarkStart w:id="17" w:name="_heading=h.3rdcrjn"/>
+      <w:bookmarkEnd w:id="16"/>
+      <w:bookmarkEnd w:id="17"/>
       <w:r>
         <w:rPr/>
         <w:t>Vulnerabilities</w:t>
@@ -2923,18 +2566,17 @@
     </w:p>
     <w:p>
       <w:pPr>
-        <w:pStyle w:val="LOnormal"/>
+        <w:pStyle w:val="LO-normal"/>
         <w:keepNext w:val="false"/>
         <w:keepLines w:val="false"/>
         <w:pageBreakBefore w:val="false"/>
         <w:widowControl/>
         <w:shd w:val="clear" w:fill="auto"/>
         <w:spacing w:lineRule="auto" w:line="276" w:before="0" w:after="140"/>
-        <w:ind w:left="0" w:right="0" w:hanging="0"/>
+        <w:ind w:hanging="0" w:left="0" w:right="0"/>
         <w:jc w:val="left"/>
         <w:rPr>
           <w:rFonts w:ascii="Liberation Serif" w:hAnsi="Liberation Serif" w:eastAsia="Liberation Serif" w:cs="Liberation Serif"/>
-          <w:b w:val="false"/>
           <w:b w:val="false"/>
           <w:i w:val="false"/>
           <w:i w:val="false"/>
@@ -2974,10 +2616,9 @@
     </w:p>
     <w:p>
       <w:pPr>
-        <w:pStyle w:val="LOnormal"/>
+        <w:pStyle w:val="LO-normal"/>
         <w:rPr>
           <w:rFonts w:ascii="Liberation Serif" w:hAnsi="Liberation Serif" w:eastAsia="Liberation Serif" w:cs="Liberation Serif"/>
-          <w:b w:val="false"/>
           <w:b w:val="false"/>
           <w:i w:val="false"/>
           <w:i w:val="false"/>
@@ -3002,10 +2643,9 @@
     </w:p>
     <w:p>
       <w:pPr>
-        <w:pStyle w:val="LOnormal"/>
+        <w:pStyle w:val="LO-normal"/>
         <w:rPr>
           <w:rFonts w:ascii="Liberation Serif" w:hAnsi="Liberation Serif" w:eastAsia="Liberation Serif" w:cs="Liberation Serif"/>
-          <w:b w:val="false"/>
           <w:b w:val="false"/>
           <w:i w:val="false"/>
           <w:i w:val="false"/>
@@ -3046,10 +2686,9 @@
     </w:p>
     <w:p>
       <w:pPr>
-        <w:pStyle w:val="LOnormal"/>
+        <w:pStyle w:val="LO-normal"/>
         <w:rPr>
           <w:rFonts w:ascii="Liberation Serif" w:hAnsi="Liberation Serif" w:eastAsia="Liberation Serif" w:cs="Liberation Serif"/>
-          <w:b w:val="false"/>
           <w:b w:val="false"/>
           <w:i w:val="false"/>
           <w:i w:val="false"/>
@@ -3090,10 +2729,9 @@
     </w:p>
     <w:p>
       <w:pPr>
-        <w:pStyle w:val="LOnormal"/>
+        <w:pStyle w:val="LO-normal"/>
         <w:rPr>
           <w:rFonts w:ascii="Liberation Serif" w:hAnsi="Liberation Serif" w:eastAsia="Liberation Serif" w:cs="Liberation Serif"/>
-          <w:b w:val="false"/>
           <w:b w:val="false"/>
           <w:i w:val="false"/>
           <w:i w:val="false"/>
@@ -3118,10 +2756,9 @@
     </w:p>
     <w:p>
       <w:pPr>
-        <w:pStyle w:val="LOnormal"/>
+        <w:pStyle w:val="LO-normal"/>
         <w:rPr>
           <w:rFonts w:ascii="Liberation Serif" w:hAnsi="Liberation Serif" w:eastAsia="Liberation Serif" w:cs="Liberation Serif"/>
-          <w:b w:val="false"/>
           <w:b w:val="false"/>
           <w:i w:val="false"/>
           <w:i w:val="false"/>
@@ -3146,7 +2783,7 @@
     </w:p>
     <w:p>
       <w:pPr>
-        <w:pStyle w:val="LOnormal"/>
+        <w:pStyle w:val="LO-normal"/>
         <w:rPr/>
       </w:pPr>
       <w:r>
@@ -3156,7 +2793,7 @@
     </w:p>
     <w:p>
       <w:pPr>
-        <w:pStyle w:val="LOnormal"/>
+        <w:pStyle w:val="LO-normal"/>
         <w:rPr/>
       </w:pPr>
       <w:r>
@@ -3169,7 +2806,6 @@
         <w:pStyle w:val="Heading4"/>
         <w:rPr>
           <w:rFonts w:ascii="Liberation Serif" w:hAnsi="Liberation Serif" w:eastAsia="Liberation Serif" w:cs="Liberation Serif"/>
-          <w:b/>
           <w:b/>
           <w:i w:val="false"/>
           <w:i w:val="false"/>
@@ -3194,10 +2830,9 @@
     </w:p>
     <w:p>
       <w:pPr>
-        <w:pStyle w:val="LOnormal"/>
+        <w:pStyle w:val="LO-normal"/>
         <w:rPr>
           <w:rFonts w:ascii="Liberation Serif" w:hAnsi="Liberation Serif" w:eastAsia="Liberation Serif" w:cs="Liberation Serif"/>
-          <w:b w:val="false"/>
           <w:b w:val="false"/>
           <w:i w:val="false"/>
           <w:i w:val="false"/>
@@ -3226,7 +2861,6 @@
         <w:rPr>
           <w:rFonts w:ascii="Liberation Serif" w:hAnsi="Liberation Serif" w:eastAsia="Liberation Serif" w:cs="Liberation Serif"/>
           <w:b/>
-          <w:b/>
           <w:i w:val="false"/>
           <w:i w:val="false"/>
           <w:caps w:val="false"/>
@@ -3250,10 +2884,9 @@
     </w:p>
     <w:p>
       <w:pPr>
-        <w:pStyle w:val="LOnormal"/>
+        <w:pStyle w:val="LO-normal"/>
         <w:rPr>
           <w:rFonts w:ascii="Liberation Serif" w:hAnsi="Liberation Serif" w:eastAsia="Liberation Serif" w:cs="Liberation Serif"/>
-          <w:b w:val="false"/>
           <w:b w:val="false"/>
           <w:i w:val="false"/>
           <w:i w:val="false"/>
@@ -3282,7 +2915,6 @@
         <w:rPr>
           <w:rFonts w:ascii="Liberation Serif" w:hAnsi="Liberation Serif" w:eastAsia="Liberation Serif" w:cs="Liberation Serif"/>
           <w:b/>
-          <w:b/>
           <w:i w:val="false"/>
           <w:i w:val="false"/>
           <w:caps w:val="false"/>
@@ -3306,10 +2938,9 @@
     </w:p>
     <w:p>
       <w:pPr>
-        <w:pStyle w:val="LOnormal"/>
+        <w:pStyle w:val="LO-normal"/>
         <w:rPr>
           <w:rFonts w:ascii="Liberation Serif" w:hAnsi="Liberation Serif" w:eastAsia="Liberation Serif" w:cs="Liberation Serif"/>
-          <w:b w:val="false"/>
           <w:b w:val="false"/>
           <w:i w:val="false"/>
           <w:i w:val="false"/>
@@ -3334,10 +2965,9 @@
     </w:p>
     <w:p>
       <w:pPr>
-        <w:pStyle w:val="LOnormal"/>
+        <w:pStyle w:val="LO-normal"/>
         <w:rPr>
           <w:rFonts w:ascii="Liberation Serif" w:hAnsi="Liberation Serif" w:eastAsia="Liberation Serif" w:cs="Liberation Serif"/>
-          <w:b w:val="false"/>
           <w:b w:val="false"/>
           <w:i w:val="false"/>
           <w:i w:val="false"/>
@@ -3362,7 +2992,7 @@
     </w:p>
     <w:p>
       <w:pPr>
-        <w:pStyle w:val="LOnormal"/>
+        <w:pStyle w:val="LO-normal"/>
         <w:rPr/>
       </w:pPr>
       <w:r>
@@ -3379,15 +3009,14 @@
         <w:rPr>
           <w:rFonts w:ascii="Liberation Sans" w:hAnsi="Liberation Sans" w:eastAsia="Liberation Sans" w:cs="Liberation Sans"/>
           <w:b/>
-          <w:b/>
           <w:sz w:val="36"/>
           <w:szCs w:val="36"/>
         </w:rPr>
       </w:pPr>
-      <w:bookmarkStart w:id="21" w:name="__RefHeading___Toc539_786158731"/>
-      <w:bookmarkStart w:id="22" w:name="_heading=h.k1tqdyxtueae"/>
-      <w:bookmarkEnd w:id="21"/>
-      <w:bookmarkEnd w:id="22"/>
+      <w:bookmarkStart w:id="18" w:name="__RefHeading___Toc539_786158731"/>
+      <w:bookmarkStart w:id="19" w:name="_heading=h.k1tqdyxtueae"/>
+      <w:bookmarkEnd w:id="18"/>
+      <w:bookmarkEnd w:id="19"/>
       <w:r>
         <w:rPr/>
         <w:t>Logos</w:t>
@@ -3395,7 +3024,7 @@
     </w:p>
     <w:p>
       <w:pPr>
-        <w:pStyle w:val="LOnormal"/>
+        <w:pStyle w:val="LO-normal"/>
         <w:numPr>
           <w:ilvl w:val="0"/>
           <w:numId w:val="1"/>
@@ -3412,7 +3041,7 @@
     </w:p>
     <w:p>
       <w:pPr>
-        <w:pStyle w:val="LOnormal"/>
+        <w:pStyle w:val="LO-normal"/>
         <w:numPr>
           <w:ilvl w:val="0"/>
           <w:numId w:val="1"/>
@@ -3420,7 +3049,6 @@
         <w:spacing w:lineRule="auto" w:line="276" w:before="0" w:after="140"/>
         <w:rPr>
           <w:b/>
-          <w:b/>
         </w:rPr>
       </w:pPr>
       <w:r>
@@ -3430,7 +3058,7 @@
     </w:p>
     <w:p>
       <w:pPr>
-        <w:pStyle w:val="LOnormal"/>
+        <w:pStyle w:val="LO-normal"/>
         <w:numPr>
           <w:ilvl w:val="0"/>
           <w:numId w:val="1"/>
@@ -3445,7 +3073,7 @@
     </w:p>
     <w:p>
       <w:pPr>
-        <w:pStyle w:val="LOnormal"/>
+        <w:pStyle w:val="LO-normal"/>
         <w:numPr>
           <w:ilvl w:val="0"/>
           <w:numId w:val="1"/>
@@ -3462,7 +3090,7 @@
     </w:p>
     <w:p>
       <w:pPr>
-        <w:pStyle w:val="LOnormal"/>
+        <w:pStyle w:val="LO-normal"/>
         <w:numPr>
           <w:ilvl w:val="0"/>
           <w:numId w:val="1"/>
@@ -3470,16 +3098,21 @@
         <w:spacing w:lineRule="auto" w:line="276" w:before="0" w:after="140"/>
         <w:rPr>
           <w:b/>
+        </w:rPr>
+      </w:pPr>
+      <w:r>
+        <w:rPr>
           <w:b/>
         </w:rPr>
-      </w:pPr>
-      <w:r>
-        <w:rPr/>
       </w:r>
     </w:p>
     <w:sectPr>
-      <w:headerReference w:type="default" r:id="rId2"/>
-      <w:footerReference w:type="default" r:id="rId3"/>
+      <w:headerReference w:type="even" r:id="rId2"/>
+      <w:headerReference w:type="default" r:id="rId3"/>
+      <w:headerReference w:type="first" r:id="rId4"/>
+      <w:footerReference w:type="even" r:id="rId5"/>
+      <w:footerReference w:type="default" r:id="rId6"/>
+      <w:footerReference w:type="first" r:id="rId7"/>
       <w:type w:val="nextPage"/>
       <w:pgSz w:w="11906" w:h="16838"/>
       <w:pgMar w:left="1134" w:right="1134" w:gutter="0" w:header="1134" w:top="2079" w:footer="1134" w:bottom="1693"/>
@@ -3493,10 +3126,24 @@
 </file>
 
 <file path=word/footer1.xml><?xml version="1.0" encoding="utf-8"?>
-<w:ftr xmlns:o="urn:schemas-microsoft-com:office:office" xmlns:r="http://schemas.openxmlformats.org/officeDocument/2006/relationships" xmlns:v="urn:schemas-microsoft-com:vml" xmlns:w="http://schemas.openxmlformats.org/wordprocessingml/2006/main" xmlns:w10="urn:schemas-microsoft-com:office:word" xmlns:wp="http://schemas.openxmlformats.org/drawingml/2006/wordprocessingDrawing" xmlns:wps="http://schemas.microsoft.com/office/word/2010/wordprocessingShape" xmlns:wpg="http://schemas.microsoft.com/office/word/2010/wordprocessingGroup" xmlns:mc="http://schemas.openxmlformats.org/markup-compatibility/2006" xmlns:wp14="http://schemas.microsoft.com/office/word/2010/wordprocessingDrawing" xmlns:w14="http://schemas.microsoft.com/office/word/2010/wordml" xmlns:w15="http://schemas.microsoft.com/office/word/2012/wordml" mc:Ignorable="w14 wp14 w15">
+<w:ftr xmlns:o="urn:schemas-microsoft-com:office:office" xmlns:r="http://schemas.openxmlformats.org/officeDocument/2006/relationships" xmlns:v="urn:schemas-microsoft-com:vml" xmlns:w="http://schemas.openxmlformats.org/wordprocessingml/2006/main" xmlns:w10="urn:schemas-microsoft-com:office:word" xmlns:wp="http://schemas.openxmlformats.org/drawingml/2006/wordprocessingDrawing" xmlns:pic="http://schemas.openxmlformats.org/drawingml/2006/picture" xmlns:wps="http://schemas.microsoft.com/office/word/2010/wordprocessingShape" xmlns:wpg="http://schemas.microsoft.com/office/word/2010/wordprocessingGroup" xmlns:mc="http://schemas.openxmlformats.org/markup-compatibility/2006" xmlns:wp14="http://schemas.microsoft.com/office/word/2010/wordprocessingDrawing" xmlns:w14="http://schemas.microsoft.com/office/word/2010/wordml" xmlns:w15="http://schemas.microsoft.com/office/word/2012/wordml" mc:Ignorable="w14 wp14 w15">
   <w:p>
     <w:pPr>
-      <w:pStyle w:val="LOnormal"/>
+      <w:pStyle w:val="Footer"/>
+      <w:rPr/>
+    </w:pPr>
+    <w:r>
+      <w:rPr/>
+    </w:r>
+  </w:p>
+</w:ftr>
+</file>
+
+<file path=word/footer2.xml><?xml version="1.0" encoding="utf-8"?>
+<w:ftr xmlns:o="urn:schemas-microsoft-com:office:office" xmlns:r="http://schemas.openxmlformats.org/officeDocument/2006/relationships" xmlns:v="urn:schemas-microsoft-com:vml" xmlns:w="http://schemas.openxmlformats.org/wordprocessingml/2006/main" xmlns:w10="urn:schemas-microsoft-com:office:word" xmlns:wp="http://schemas.openxmlformats.org/drawingml/2006/wordprocessingDrawing" xmlns:pic="http://schemas.openxmlformats.org/drawingml/2006/picture" xmlns:wps="http://schemas.microsoft.com/office/word/2010/wordprocessingShape" xmlns:wpg="http://schemas.microsoft.com/office/word/2010/wordprocessingGroup" xmlns:mc="http://schemas.openxmlformats.org/markup-compatibility/2006" xmlns:wp14="http://schemas.microsoft.com/office/word/2010/wordprocessingDrawing" xmlns:w14="http://schemas.microsoft.com/office/word/2010/wordml" xmlns:w15="http://schemas.microsoft.com/office/word/2012/wordml" mc:Ignorable="w14 wp14 w15">
+  <w:p>
+    <w:pPr>
+      <w:pStyle w:val="LO-normal"/>
       <w:keepNext w:val="false"/>
       <w:keepLines w:val="false"/>
       <w:pageBreakBefore w:val="false"/>
@@ -3508,11 +3155,10 @@
         <w:tab w:val="right" w:pos="9638" w:leader="none"/>
       </w:tabs>
       <w:spacing w:lineRule="auto" w:line="240" w:before="0" w:after="0"/>
-      <w:ind w:left="0" w:right="0" w:hanging="0"/>
+      <w:ind w:hanging="0" w:left="0" w:right="0"/>
       <w:jc w:val="center"/>
       <w:rPr>
         <w:rFonts w:ascii="Liberation Serif" w:hAnsi="Liberation Serif" w:eastAsia="Liberation Serif" w:cs="Liberation Serif"/>
-        <w:b w:val="false"/>
         <w:b w:val="false"/>
         <w:i w:val="false"/>
         <w:i w:val="false"/>
@@ -3544,7 +3190,7 @@
     </w:r>
     <w:r>
       <w:rPr/>
-      <w:t>10</w:t>
+      <w:t>9</w:t>
     </w:r>
     <w:r>
       <w:rPr/>
@@ -3604,7 +3250,7 @@
     </w:r>
     <w:r>
       <w:rPr/>
-      <w:t>10</w:t>
+      <w:t>9</w:t>
     </w:r>
     <w:r>
       <w:rPr/>
@@ -3613,18 +3259,188 @@
   </w:p>
   <w:p>
     <w:pPr>
-      <w:pStyle w:val="LOnormal"/>
+      <w:pStyle w:val="LO-normal"/>
       <w:keepNext w:val="false"/>
       <w:keepLines w:val="false"/>
       <w:pageBreakBefore w:val="false"/>
       <w:widowControl w:val="false"/>
       <w:shd w:val="clear" w:fill="auto"/>
       <w:spacing w:lineRule="auto" w:line="276" w:before="0" w:after="0"/>
-      <w:ind w:left="0" w:right="0" w:hanging="0"/>
+      <w:ind w:hanging="0" w:left="0" w:right="0"/>
       <w:jc w:val="left"/>
       <w:rPr>
         <w:rFonts w:ascii="Liberation Serif" w:hAnsi="Liberation Serif" w:eastAsia="Liberation Serif" w:cs="Liberation Serif"/>
         <w:b w:val="false"/>
+        <w:i w:val="false"/>
+        <w:i w:val="false"/>
+        <w:caps w:val="false"/>
+        <w:smallCaps w:val="false"/>
+        <w:strike w:val="false"/>
+        <w:dstrike w:val="false"/>
+        <w:color w:val="000000"/>
+        <w:position w:val="0"/>
+        <w:sz w:val="24"/>
+        <w:sz w:val="24"/>
+        <w:szCs w:val="24"/>
+        <w:u w:val="none"/>
+        <w:shd w:fill="auto" w:val="clear"/>
+        <w:vertAlign w:val="baseline"/>
+      </w:rPr>
+    </w:pPr>
+    <w:r>
+      <w:rPr>
+        <w:rFonts w:eastAsia="Liberation Serif" w:cs="Liberation Serif"/>
+        <w:b w:val="false"/>
+        <w:i w:val="false"/>
+        <w:caps w:val="false"/>
+        <w:smallCaps w:val="false"/>
+        <w:strike w:val="false"/>
+        <w:dstrike w:val="false"/>
+        <w:color w:val="000000"/>
+        <w:position w:val="0"/>
+        <w:sz w:val="24"/>
+        <w:sz w:val="24"/>
+        <w:szCs w:val="24"/>
+        <w:u w:val="none"/>
+        <w:shd w:fill="auto" w:val="clear"/>
+        <w:vertAlign w:val="baseline"/>
+      </w:rPr>
+    </w:r>
+  </w:p>
+</w:ftr>
+</file>
+
+<file path=word/footer3.xml><?xml version="1.0" encoding="utf-8"?>
+<w:ftr xmlns:o="urn:schemas-microsoft-com:office:office" xmlns:r="http://schemas.openxmlformats.org/officeDocument/2006/relationships" xmlns:v="urn:schemas-microsoft-com:vml" xmlns:w="http://schemas.openxmlformats.org/wordprocessingml/2006/main" xmlns:w10="urn:schemas-microsoft-com:office:word" xmlns:wp="http://schemas.openxmlformats.org/drawingml/2006/wordprocessingDrawing" xmlns:pic="http://schemas.openxmlformats.org/drawingml/2006/picture" xmlns:wps="http://schemas.microsoft.com/office/word/2010/wordprocessingShape" xmlns:wpg="http://schemas.microsoft.com/office/word/2010/wordprocessingGroup" xmlns:mc="http://schemas.openxmlformats.org/markup-compatibility/2006" xmlns:wp14="http://schemas.microsoft.com/office/word/2010/wordprocessingDrawing" xmlns:w14="http://schemas.microsoft.com/office/word/2010/wordml" xmlns:w15="http://schemas.microsoft.com/office/word/2012/wordml" mc:Ignorable="w14 wp14 w15">
+  <w:p>
+    <w:pPr>
+      <w:pStyle w:val="LO-normal"/>
+      <w:keepNext w:val="false"/>
+      <w:keepLines w:val="false"/>
+      <w:pageBreakBefore w:val="false"/>
+      <w:widowControl/>
+      <w:shd w:val="clear" w:fill="auto"/>
+      <w:tabs>
+        <w:tab w:val="clear" w:pos="720"/>
+        <w:tab w:val="center" w:pos="4819" w:leader="none"/>
+        <w:tab w:val="right" w:pos="9638" w:leader="none"/>
+      </w:tabs>
+      <w:spacing w:lineRule="auto" w:line="240" w:before="0" w:after="0"/>
+      <w:ind w:hanging="0" w:left="0" w:right="0"/>
+      <w:jc w:val="center"/>
+      <w:rPr>
+        <w:rFonts w:ascii="Liberation Serif" w:hAnsi="Liberation Serif" w:eastAsia="Liberation Serif" w:cs="Liberation Serif"/>
+        <w:b w:val="false"/>
+        <w:i w:val="false"/>
+        <w:i w:val="false"/>
+        <w:caps w:val="false"/>
+        <w:smallCaps w:val="false"/>
+        <w:strike w:val="false"/>
+        <w:dstrike w:val="false"/>
+        <w:color w:val="000000"/>
+        <w:position w:val="0"/>
+        <w:sz w:val="24"/>
+        <w:sz w:val="24"/>
+        <w:szCs w:val="24"/>
+        <w:u w:val="none"/>
+        <w:shd w:fill="auto" w:val="clear"/>
+        <w:vertAlign w:val="baseline"/>
+      </w:rPr>
+    </w:pPr>
+    <w:r>
+      <w:rPr/>
+      <w:fldChar w:fldCharType="begin"/>
+    </w:r>
+    <w:r>
+      <w:rPr/>
+      <w:instrText xml:space="preserve"> PAGE </w:instrText>
+    </w:r>
+    <w:r>
+      <w:rPr/>
+      <w:fldChar w:fldCharType="separate"/>
+    </w:r>
+    <w:r>
+      <w:rPr/>
+      <w:t>9</w:t>
+    </w:r>
+    <w:r>
+      <w:rPr/>
+      <w:fldChar w:fldCharType="end"/>
+    </w:r>
+    <w:r>
+      <w:rPr>
+        <w:rFonts w:eastAsia="Liberation Serif" w:cs="Liberation Serif"/>
+        <w:b w:val="false"/>
+        <w:i w:val="false"/>
+        <w:caps w:val="false"/>
+        <w:smallCaps w:val="false"/>
+        <w:strike w:val="false"/>
+        <w:dstrike w:val="false"/>
+        <w:color w:val="000000"/>
+        <w:position w:val="0"/>
+        <w:sz w:val="24"/>
+        <w:sz w:val="24"/>
+        <w:szCs w:val="24"/>
+        <w:u w:val="none"/>
+        <w:shd w:fill="auto" w:val="clear"/>
+        <w:vertAlign w:val="baseline"/>
+      </w:rPr>
+      <w:t xml:space="preserve"> </w:t>
+    </w:r>
+    <w:r>
+      <w:rPr>
+        <w:rFonts w:eastAsia="Liberation Serif" w:cs="Liberation Serif"/>
+        <w:b w:val="false"/>
+        <w:i w:val="false"/>
+        <w:caps w:val="false"/>
+        <w:smallCaps w:val="false"/>
+        <w:strike w:val="false"/>
+        <w:dstrike w:val="false"/>
+        <w:color w:val="000000"/>
+        <w:position w:val="0"/>
+        <w:sz w:val="24"/>
+        <w:sz w:val="24"/>
+        <w:szCs w:val="24"/>
+        <w:u w:val="none"/>
+        <w:shd w:fill="auto" w:val="clear"/>
+        <w:vertAlign w:val="baseline"/>
+      </w:rPr>
+      <w:t xml:space="preserve">/ </w:t>
+    </w:r>
+    <w:r>
+      <w:rPr/>
+      <w:fldChar w:fldCharType="begin"/>
+    </w:r>
+    <w:r>
+      <w:rPr/>
+      <w:instrText xml:space="preserve"> NUMPAGES </w:instrText>
+    </w:r>
+    <w:r>
+      <w:rPr/>
+      <w:fldChar w:fldCharType="separate"/>
+    </w:r>
+    <w:r>
+      <w:rPr/>
+      <w:t>9</w:t>
+    </w:r>
+    <w:r>
+      <w:rPr/>
+      <w:fldChar w:fldCharType="end"/>
+    </w:r>
+  </w:p>
+  <w:p>
+    <w:pPr>
+      <w:pStyle w:val="LO-normal"/>
+      <w:keepNext w:val="false"/>
+      <w:keepLines w:val="false"/>
+      <w:pageBreakBefore w:val="false"/>
+      <w:widowControl w:val="false"/>
+      <w:shd w:val="clear" w:fill="auto"/>
+      <w:spacing w:lineRule="auto" w:line="276" w:before="0" w:after="0"/>
+      <w:ind w:hanging="0" w:left="0" w:right="0"/>
+      <w:jc w:val="left"/>
+      <w:rPr>
+        <w:rFonts w:ascii="Liberation Serif" w:hAnsi="Liberation Serif" w:eastAsia="Liberation Serif" w:cs="Liberation Serif"/>
         <w:b w:val="false"/>
         <w:i w:val="false"/>
         <w:i w:val="false"/>
@@ -3666,21 +3482,34 @@
 </file>
 
 <file path=word/header1.xml><?xml version="1.0" encoding="utf-8"?>
-<w:hdr xmlns:o="urn:schemas-microsoft-com:office:office" xmlns:r="http://schemas.openxmlformats.org/officeDocument/2006/relationships" xmlns:v="urn:schemas-microsoft-com:vml" xmlns:w="http://schemas.openxmlformats.org/wordprocessingml/2006/main" xmlns:w10="urn:schemas-microsoft-com:office:word" xmlns:wp="http://schemas.openxmlformats.org/drawingml/2006/wordprocessingDrawing" xmlns:wps="http://schemas.microsoft.com/office/word/2010/wordprocessingShape" xmlns:wpg="http://schemas.microsoft.com/office/word/2010/wordprocessingGroup" xmlns:mc="http://schemas.openxmlformats.org/markup-compatibility/2006" xmlns:wp14="http://schemas.microsoft.com/office/word/2010/wordprocessingDrawing" xmlns:w14="http://schemas.microsoft.com/office/word/2010/wordml" xmlns:w15="http://schemas.microsoft.com/office/word/2012/wordml" mc:Ignorable="w14 wp14 w15">
+<w:hdr xmlns:o="urn:schemas-microsoft-com:office:office" xmlns:r="http://schemas.openxmlformats.org/officeDocument/2006/relationships" xmlns:v="urn:schemas-microsoft-com:vml" xmlns:w="http://schemas.openxmlformats.org/wordprocessingml/2006/main" xmlns:w10="urn:schemas-microsoft-com:office:word" xmlns:wp="http://schemas.openxmlformats.org/drawingml/2006/wordprocessingDrawing" xmlns:pic="http://schemas.openxmlformats.org/drawingml/2006/picture" xmlns:wps="http://schemas.microsoft.com/office/word/2010/wordprocessingShape" xmlns:wpg="http://schemas.microsoft.com/office/word/2010/wordprocessingGroup" xmlns:mc="http://schemas.openxmlformats.org/markup-compatibility/2006" xmlns:wp14="http://schemas.microsoft.com/office/word/2010/wordprocessingDrawing" xmlns:w14="http://schemas.microsoft.com/office/word/2010/wordml" xmlns:w15="http://schemas.microsoft.com/office/word/2012/wordml" mc:Ignorable="w14 wp14 w15">
   <w:p>
     <w:pPr>
-      <w:pStyle w:val="LOnormal"/>
+      <w:pStyle w:val="Header"/>
+      <w:rPr/>
+    </w:pPr>
+    <w:r>
+      <w:rPr/>
+    </w:r>
+  </w:p>
+</w:hdr>
+</file>
+
+<file path=word/header2.xml><?xml version="1.0" encoding="utf-8"?>
+<w:hdr xmlns:o="urn:schemas-microsoft-com:office:office" xmlns:r="http://schemas.openxmlformats.org/officeDocument/2006/relationships" xmlns:v="urn:schemas-microsoft-com:vml" xmlns:w="http://schemas.openxmlformats.org/wordprocessingml/2006/main" xmlns:w10="urn:schemas-microsoft-com:office:word" xmlns:wp="http://schemas.openxmlformats.org/drawingml/2006/wordprocessingDrawing" xmlns:pic="http://schemas.openxmlformats.org/drawingml/2006/picture" xmlns:wps="http://schemas.microsoft.com/office/word/2010/wordprocessingShape" xmlns:wpg="http://schemas.microsoft.com/office/word/2010/wordprocessingGroup" xmlns:mc="http://schemas.openxmlformats.org/markup-compatibility/2006" xmlns:wp14="http://schemas.microsoft.com/office/word/2010/wordprocessingDrawing" xmlns:w14="http://schemas.microsoft.com/office/word/2010/wordml" xmlns:w15="http://schemas.microsoft.com/office/word/2012/wordml" mc:Ignorable="w14 wp14 w15">
+  <w:p>
+    <w:pPr>
+      <w:pStyle w:val="LO-normal"/>
       <w:keepNext w:val="false"/>
       <w:keepLines w:val="false"/>
       <w:pageBreakBefore w:val="false"/>
       <w:widowControl w:val="false"/>
       <w:shd w:val="clear" w:fill="auto"/>
       <w:spacing w:lineRule="auto" w:line="276" w:before="0" w:after="0"/>
-      <w:ind w:left="0" w:right="0" w:hanging="0"/>
+      <w:ind w:hanging="0" w:left="0" w:right="0"/>
       <w:jc w:val="left"/>
       <w:rPr>
         <w:rFonts w:ascii="Liberation Serif" w:hAnsi="Liberation Serif" w:eastAsia="Liberation Serif" w:cs="Liberation Serif"/>
-        <w:b w:val="false"/>
         <w:b w:val="false"/>
         <w:i w:val="false"/>
         <w:i w:val="false"/>
@@ -3746,17 +3575,16 @@
         </w:tcPr>
         <w:p>
           <w:pPr>
-            <w:pStyle w:val="LOnormal"/>
+            <w:pStyle w:val="LO-normal"/>
             <w:keepNext w:val="false"/>
             <w:keepLines w:val="false"/>
             <w:widowControl w:val="false"/>
             <w:shd w:val="clear" w:fill="auto"/>
             <w:spacing w:lineRule="auto" w:line="240" w:before="0" w:after="0"/>
-            <w:ind w:left="0" w:right="0" w:hanging="0"/>
+            <w:ind w:hanging="0" w:left="0" w:right="0"/>
             <w:jc w:val="left"/>
             <w:rPr>
               <w:rFonts w:ascii="Liberation Serif" w:hAnsi="Liberation Serif" w:eastAsia="Liberation Serif" w:cs="Liberation Serif"/>
-              <w:b w:val="false"/>
               <w:b w:val="false"/>
               <w:i w:val="false"/>
               <w:i w:val="false"/>
@@ -3802,17 +3630,16 @@
         </w:tcPr>
         <w:p>
           <w:pPr>
-            <w:pStyle w:val="LOnormal"/>
+            <w:pStyle w:val="LO-normal"/>
             <w:keepNext w:val="false"/>
             <w:keepLines w:val="false"/>
             <w:widowControl w:val="false"/>
             <w:shd w:val="clear" w:fill="auto"/>
             <w:spacing w:lineRule="auto" w:line="240" w:before="0" w:after="0"/>
-            <w:ind w:left="0" w:right="0" w:hanging="0"/>
+            <w:ind w:hanging="0" w:left="0" w:right="0"/>
             <w:jc w:val="right"/>
             <w:rPr>
               <w:rFonts w:ascii="Liberation Serif" w:hAnsi="Liberation Serif" w:eastAsia="Liberation Serif" w:cs="Liberation Serif"/>
-              <w:b w:val="false"/>
               <w:b w:val="false"/>
               <w:i w:val="false"/>
               <w:i w:val="false"/>
@@ -3856,7 +3683,7 @@
   </w:tbl>
   <w:p>
     <w:pPr>
-      <w:pStyle w:val="LOnormal"/>
+      <w:pStyle w:val="LO-normal"/>
       <w:keepNext w:val="false"/>
       <w:keepLines w:val="false"/>
       <w:pageBreakBefore w:val="false"/>
@@ -3868,11 +3695,254 @@
         <w:tab w:val="right" w:pos="9638" w:leader="none"/>
       </w:tabs>
       <w:spacing w:lineRule="auto" w:line="240" w:before="0" w:after="0"/>
-      <w:ind w:left="0" w:right="0" w:hanging="0"/>
+      <w:ind w:hanging="0" w:left="0" w:right="0"/>
       <w:jc w:val="left"/>
       <w:rPr>
         <w:rFonts w:ascii="Liberation Serif" w:hAnsi="Liberation Serif" w:eastAsia="Liberation Serif" w:cs="Liberation Serif"/>
         <w:b w:val="false"/>
+        <w:i w:val="false"/>
+        <w:i w:val="false"/>
+        <w:caps w:val="false"/>
+        <w:smallCaps w:val="false"/>
+        <w:strike w:val="false"/>
+        <w:dstrike w:val="false"/>
+        <w:color w:val="000000"/>
+        <w:position w:val="0"/>
+        <w:sz w:val="24"/>
+        <w:sz w:val="24"/>
+        <w:szCs w:val="24"/>
+        <w:u w:val="none"/>
+        <w:shd w:fill="auto" w:val="clear"/>
+        <w:vertAlign w:val="baseline"/>
+      </w:rPr>
+    </w:pPr>
+    <w:r>
+      <w:rPr>
+        <w:rFonts w:eastAsia="Liberation Serif" w:cs="Liberation Serif"/>
+        <w:b w:val="false"/>
+        <w:i w:val="false"/>
+        <w:caps w:val="false"/>
+        <w:smallCaps w:val="false"/>
+        <w:strike w:val="false"/>
+        <w:dstrike w:val="false"/>
+        <w:color w:val="000000"/>
+        <w:position w:val="0"/>
+        <w:sz w:val="24"/>
+        <w:sz w:val="24"/>
+        <w:szCs w:val="24"/>
+        <w:u w:val="none"/>
+        <w:shd w:fill="auto" w:val="clear"/>
+        <w:vertAlign w:val="baseline"/>
+      </w:rPr>
+    </w:r>
+  </w:p>
+</w:hdr>
+</file>
+
+<file path=word/header3.xml><?xml version="1.0" encoding="utf-8"?>
+<w:hdr xmlns:o="urn:schemas-microsoft-com:office:office" xmlns:r="http://schemas.openxmlformats.org/officeDocument/2006/relationships" xmlns:v="urn:schemas-microsoft-com:vml" xmlns:w="http://schemas.openxmlformats.org/wordprocessingml/2006/main" xmlns:w10="urn:schemas-microsoft-com:office:word" xmlns:wp="http://schemas.openxmlformats.org/drawingml/2006/wordprocessingDrawing" xmlns:pic="http://schemas.openxmlformats.org/drawingml/2006/picture" xmlns:wps="http://schemas.microsoft.com/office/word/2010/wordprocessingShape" xmlns:wpg="http://schemas.microsoft.com/office/word/2010/wordprocessingGroup" xmlns:mc="http://schemas.openxmlformats.org/markup-compatibility/2006" xmlns:wp14="http://schemas.microsoft.com/office/word/2010/wordprocessingDrawing" xmlns:w14="http://schemas.microsoft.com/office/word/2010/wordml" xmlns:w15="http://schemas.microsoft.com/office/word/2012/wordml" mc:Ignorable="w14 wp14 w15">
+  <w:p>
+    <w:pPr>
+      <w:pStyle w:val="LO-normal"/>
+      <w:keepNext w:val="false"/>
+      <w:keepLines w:val="false"/>
+      <w:pageBreakBefore w:val="false"/>
+      <w:widowControl w:val="false"/>
+      <w:shd w:val="clear" w:fill="auto"/>
+      <w:spacing w:lineRule="auto" w:line="276" w:before="0" w:after="0"/>
+      <w:ind w:hanging="0" w:left="0" w:right="0"/>
+      <w:jc w:val="left"/>
+      <w:rPr>
+        <w:rFonts w:ascii="Liberation Serif" w:hAnsi="Liberation Serif" w:eastAsia="Liberation Serif" w:cs="Liberation Serif"/>
+        <w:b w:val="false"/>
+        <w:i w:val="false"/>
+        <w:i w:val="false"/>
+        <w:caps w:val="false"/>
+        <w:smallCaps w:val="false"/>
+        <w:strike w:val="false"/>
+        <w:dstrike w:val="false"/>
+        <w:color w:val="000000"/>
+        <w:position w:val="0"/>
+        <w:sz w:val="24"/>
+        <w:sz w:val="24"/>
+        <w:szCs w:val="24"/>
+        <w:u w:val="none"/>
+        <w:shd w:fill="auto" w:val="clear"/>
+        <w:vertAlign w:val="baseline"/>
+      </w:rPr>
+    </w:pPr>
+    <w:r>
+      <w:rPr>
+        <w:rFonts w:eastAsia="Liberation Serif" w:cs="Liberation Serif"/>
+        <w:b w:val="false"/>
+        <w:i w:val="false"/>
+        <w:caps w:val="false"/>
+        <w:smallCaps w:val="false"/>
+        <w:strike w:val="false"/>
+        <w:dstrike w:val="false"/>
+        <w:color w:val="000000"/>
+        <w:position w:val="0"/>
+        <w:sz w:val="24"/>
+        <w:sz w:val="24"/>
+        <w:szCs w:val="24"/>
+        <w:u w:val="none"/>
+        <w:shd w:fill="auto" w:val="clear"/>
+        <w:vertAlign w:val="baseline"/>
+      </w:rPr>
+    </w:r>
+  </w:p>
+  <w:tbl>
+    <w:tblPr>
+      <w:tblStyle w:val="Table6"/>
+      <w:tblW w:w="9638" w:type="dxa"/>
+      <w:jc w:val="left"/>
+      <w:tblInd w:w="0" w:type="dxa"/>
+      <w:tblLayout w:type="fixed"/>
+      <w:tblCellMar>
+        <w:top w:w="0" w:type="dxa"/>
+        <w:left w:w="108" w:type="dxa"/>
+        <w:bottom w:w="0" w:type="dxa"/>
+        <w:right w:w="108" w:type="dxa"/>
+      </w:tblCellMar>
+      <w:tblLook w:val="0000"/>
+    </w:tblPr>
+    <w:tblGrid>
+      <w:gridCol w:w="4819"/>
+      <w:gridCol w:w="4818"/>
+    </w:tblGrid>
+    <w:tr>
+      <w:trPr/>
+      <w:tc>
+        <w:tcPr>
+          <w:tcW w:w="4819" w:type="dxa"/>
+          <w:tcBorders/>
+        </w:tcPr>
+        <w:p>
+          <w:pPr>
+            <w:pStyle w:val="LO-normal"/>
+            <w:keepNext w:val="false"/>
+            <w:keepLines w:val="false"/>
+            <w:widowControl w:val="false"/>
+            <w:shd w:val="clear" w:fill="auto"/>
+            <w:spacing w:lineRule="auto" w:line="240" w:before="0" w:after="0"/>
+            <w:ind w:hanging="0" w:left="0" w:right="0"/>
+            <w:jc w:val="left"/>
+            <w:rPr>
+              <w:rFonts w:ascii="Liberation Serif" w:hAnsi="Liberation Serif" w:eastAsia="Liberation Serif" w:cs="Liberation Serif"/>
+              <w:b w:val="false"/>
+              <w:i w:val="false"/>
+              <w:i w:val="false"/>
+              <w:caps w:val="false"/>
+              <w:smallCaps w:val="false"/>
+              <w:strike w:val="false"/>
+              <w:dstrike w:val="false"/>
+              <w:color w:val="000000"/>
+              <w:position w:val="0"/>
+              <w:sz w:val="24"/>
+              <w:sz w:val="24"/>
+              <w:szCs w:val="24"/>
+              <w:u w:val="none"/>
+              <w:shd w:fill="auto" w:val="clear"/>
+              <w:vertAlign w:val="baseline"/>
+            </w:rPr>
+          </w:pPr>
+          <w:r>
+            <w:rPr>
+              <w:rFonts w:eastAsia="Liberation Serif" w:cs="Liberation Serif"/>
+              <w:b w:val="false"/>
+              <w:i w:val="false"/>
+              <w:caps w:val="false"/>
+              <w:smallCaps w:val="false"/>
+              <w:strike w:val="false"/>
+              <w:dstrike w:val="false"/>
+              <w:color w:val="000000"/>
+              <w:position w:val="0"/>
+              <w:sz w:val="24"/>
+              <w:sz w:val="24"/>
+              <w:szCs w:val="24"/>
+              <w:u w:val="none"/>
+              <w:shd w:fill="auto" w:val="clear"/>
+              <w:vertAlign w:val="baseline"/>
+            </w:rPr>
+          </w:r>
+        </w:p>
+      </w:tc>
+      <w:tc>
+        <w:tcPr>
+          <w:tcW w:w="4818" w:type="dxa"/>
+          <w:tcBorders/>
+        </w:tcPr>
+        <w:p>
+          <w:pPr>
+            <w:pStyle w:val="LO-normal"/>
+            <w:keepNext w:val="false"/>
+            <w:keepLines w:val="false"/>
+            <w:widowControl w:val="false"/>
+            <w:shd w:val="clear" w:fill="auto"/>
+            <w:spacing w:lineRule="auto" w:line="240" w:before="0" w:after="0"/>
+            <w:ind w:hanging="0" w:left="0" w:right="0"/>
+            <w:jc w:val="right"/>
+            <w:rPr>
+              <w:rFonts w:ascii="Liberation Serif" w:hAnsi="Liberation Serif" w:eastAsia="Liberation Serif" w:cs="Liberation Serif"/>
+              <w:b w:val="false"/>
+              <w:i w:val="false"/>
+              <w:i w:val="false"/>
+              <w:caps w:val="false"/>
+              <w:smallCaps w:val="false"/>
+              <w:strike w:val="false"/>
+              <w:dstrike w:val="false"/>
+              <w:color w:val="000000"/>
+              <w:position w:val="0"/>
+              <w:sz w:val="16"/>
+              <w:sz w:val="16"/>
+              <w:szCs w:val="16"/>
+              <w:u w:val="none"/>
+              <w:shd w:fill="auto" w:val="clear"/>
+              <w:vertAlign w:val="baseline"/>
+            </w:rPr>
+          </w:pPr>
+          <w:r>
+            <w:rPr>
+              <w:rFonts w:eastAsia="Liberation Serif" w:cs="Liberation Serif"/>
+              <w:b w:val="false"/>
+              <w:i w:val="false"/>
+              <w:caps w:val="false"/>
+              <w:smallCaps w:val="false"/>
+              <w:strike w:val="false"/>
+              <w:dstrike w:val="false"/>
+              <w:color w:val="000000"/>
+              <w:position w:val="0"/>
+              <w:sz w:val="16"/>
+              <w:sz w:val="16"/>
+              <w:szCs w:val="16"/>
+              <w:u w:val="none"/>
+              <w:shd w:fill="auto" w:val="clear"/>
+              <w:vertAlign w:val="baseline"/>
+            </w:rPr>
+            <w:t>CONTENT IS CONFIDENTIAL, DO NOT REDISTRIBUTE</w:t>
+          </w:r>
+        </w:p>
+      </w:tc>
+    </w:tr>
+  </w:tbl>
+  <w:p>
+    <w:pPr>
+      <w:pStyle w:val="LO-normal"/>
+      <w:keepNext w:val="false"/>
+      <w:keepLines w:val="false"/>
+      <w:pageBreakBefore w:val="false"/>
+      <w:widowControl/>
+      <w:shd w:val="clear" w:fill="auto"/>
+      <w:tabs>
+        <w:tab w:val="clear" w:pos="720"/>
+        <w:tab w:val="center" w:pos="4819" w:leader="none"/>
+        <w:tab w:val="right" w:pos="9638" w:leader="none"/>
+      </w:tabs>
+      <w:spacing w:lineRule="auto" w:line="240" w:before="0" w:after="0"/>
+      <w:ind w:hanging="0" w:left="0" w:right="0"/>
+      <w:jc w:val="left"/>
+      <w:rPr>
+        <w:rFonts w:ascii="Liberation Serif" w:hAnsi="Liberation Serif" w:eastAsia="Liberation Serif" w:cs="Liberation Serif"/>
         <w:b w:val="false"/>
         <w:i w:val="false"/>
         <w:i w:val="false"/>
@@ -4199,9 +4269,9 @@
     </w:rPr>
   </w:style>
   <w:style w:type="paragraph" w:styleId="Heading1">
-    <w:name w:val="Heading 1"/>
+    <w:name w:val="heading 1"/>
     <w:basedOn w:val="Heading"/>
-    <w:next w:val="TextBody"/>
+    <w:next w:val="BodyText"/>
     <w:qFormat/>
     <w:pPr>
       <w:numPr>
@@ -4219,9 +4289,9 @@
     </w:rPr>
   </w:style>
   <w:style w:type="paragraph" w:styleId="Heading2">
-    <w:name w:val="Heading 2"/>
+    <w:name w:val="heading 2"/>
     <w:basedOn w:val="Heading"/>
-    <w:next w:val="TextBody"/>
+    <w:next w:val="BodyText"/>
     <w:qFormat/>
     <w:pPr>
       <w:numPr>
@@ -4239,9 +4309,9 @@
     </w:rPr>
   </w:style>
   <w:style w:type="paragraph" w:styleId="Heading3">
-    <w:name w:val="Heading 3"/>
-    <w:basedOn w:val="LOnormal"/>
-    <w:next w:val="LOnormal"/>
+    <w:name w:val="heading 3"/>
+    <w:basedOn w:val="LO-normal"/>
+    <w:next w:val="LO-normal"/>
     <w:qFormat/>
     <w:pPr>
       <w:keepNext w:val="true"/>
@@ -4256,9 +4326,9 @@
     </w:rPr>
   </w:style>
   <w:style w:type="paragraph" w:styleId="Heading4">
-    <w:name w:val="Heading 4"/>
-    <w:basedOn w:val="LOnormal"/>
-    <w:next w:val="LOnormal"/>
+    <w:name w:val="heading 4"/>
+    <w:basedOn w:val="LO-normal"/>
+    <w:next w:val="LO-normal"/>
     <w:qFormat/>
     <w:pPr>
       <w:keepNext w:val="true"/>
@@ -4273,9 +4343,9 @@
     </w:rPr>
   </w:style>
   <w:style w:type="paragraph" w:styleId="Heading5">
-    <w:name w:val="Heading 5"/>
-    <w:basedOn w:val="LOnormal"/>
-    <w:next w:val="LOnormal"/>
+    <w:name w:val="heading 5"/>
+    <w:basedOn w:val="LO-normal"/>
+    <w:next w:val="LO-normal"/>
     <w:qFormat/>
     <w:pPr>
       <w:keepNext w:val="true"/>
@@ -4290,9 +4360,9 @@
     </w:rPr>
   </w:style>
   <w:style w:type="paragraph" w:styleId="Heading6">
-    <w:name w:val="Heading 6"/>
-    <w:basedOn w:val="LOnormal"/>
-    <w:next w:val="LOnormal"/>
+    <w:name w:val="heading 6"/>
+    <w:basedOn w:val="LO-normal"/>
+    <w:next w:val="LO-normal"/>
     <w:qFormat/>
     <w:pPr>
       <w:keepNext w:val="true"/>
@@ -4306,7 +4376,7 @@
       <w:szCs w:val="20"/>
     </w:rPr>
   </w:style>
-  <w:style w:type="character" w:styleId="InternetLink">
+  <w:style w:type="character" w:styleId="Hyperlink">
     <w:name w:val="Hyperlink"/>
     <w:rPr>
       <w:color w:val="000080"/>
@@ -4321,8 +4391,8 @@
   </w:style>
   <w:style w:type="paragraph" w:styleId="Heading">
     <w:name w:val="Heading"/>
-    <w:basedOn w:val="LOnormal"/>
-    <w:next w:val="TextBody"/>
+    <w:basedOn w:val="LO-normal"/>
+    <w:next w:val="BodyText"/>
     <w:qFormat/>
     <w:pPr>
       <w:keepNext w:val="true"/>
@@ -4334,9 +4404,9 @@
       <w:szCs w:val="28"/>
     </w:rPr>
   </w:style>
-  <w:style w:type="paragraph" w:styleId="TextBody">
+  <w:style w:type="paragraph" w:styleId="BodyText">
     <w:name w:val="Body Text"/>
-    <w:basedOn w:val="LOnormal"/>
+    <w:basedOn w:val="LO-normal"/>
     <w:pPr>
       <w:spacing w:lineRule="auto" w:line="276" w:before="0" w:after="140"/>
     </w:pPr>
@@ -4344,15 +4414,15 @@
   </w:style>
   <w:style w:type="paragraph" w:styleId="List">
     <w:name w:val="List"/>
-    <w:basedOn w:val="TextBody"/>
+    <w:basedOn w:val="BodyText"/>
     <w:pPr/>
     <w:rPr>
       <w:rFonts w:cs="FreeSans"/>
     </w:rPr>
   </w:style>
   <w:style w:type="paragraph" w:styleId="Caption">
-    <w:name w:val="Caption"/>
-    <w:basedOn w:val="LOnormal"/>
+    <w:name w:val="caption"/>
+    <w:basedOn w:val="LO-normal"/>
     <w:qFormat/>
     <w:pPr>
       <w:suppressLineNumbers/>
@@ -4368,7 +4438,7 @@
   </w:style>
   <w:style w:type="paragraph" w:styleId="Index">
     <w:name w:val="Index"/>
-    <w:basedOn w:val="LOnormal"/>
+    <w:basedOn w:val="LO-normal"/>
     <w:qFormat/>
     <w:pPr>
       <w:suppressLineNumbers/>
@@ -4377,7 +4447,7 @@
       <w:rFonts w:cs="FreeSans"/>
     </w:rPr>
   </w:style>
-  <w:style w:type="paragraph" w:styleId="LOnormal" w:default="1">
+  <w:style w:type="paragraph" w:styleId="LO-normal" w:default="1">
     <w:name w:val="LO-normal"/>
     <w:qFormat/>
     <w:pPr>
@@ -4398,8 +4468,8 @@
   </w:style>
   <w:style w:type="paragraph" w:styleId="Title">
     <w:name w:val="Title"/>
-    <w:basedOn w:val="LOnormal"/>
-    <w:next w:val="LOnormal"/>
+    <w:basedOn w:val="LO-normal"/>
+    <w:next w:val="LO-normal"/>
     <w:qFormat/>
     <w:pPr>
       <w:keepNext w:val="true"/>
@@ -4415,7 +4485,7 @@
   </w:style>
   <w:style w:type="paragraph" w:styleId="HeaderandFooter">
     <w:name w:val="Header and Footer"/>
-    <w:basedOn w:val="LOnormal"/>
+    <w:basedOn w:val="LO-normal"/>
     <w:qFormat/>
     <w:pPr>
       <w:suppressLineNumbers/>
@@ -4428,7 +4498,7 @@
     <w:rPr/>
   </w:style>
   <w:style w:type="paragraph" w:styleId="Header">
-    <w:name w:val="Header"/>
+    <w:name w:val="header"/>
     <w:basedOn w:val="HeaderandFooter"/>
     <w:pPr>
       <w:suppressLineNumbers/>
@@ -4437,7 +4507,7 @@
   </w:style>
   <w:style w:type="paragraph" w:styleId="TableContents">
     <w:name w:val="Table Contents"/>
-    <w:basedOn w:val="LOnormal"/>
+    <w:basedOn w:val="LO-normal"/>
     <w:qFormat/>
     <w:pPr>
       <w:widowControl w:val="false"/>
@@ -4446,7 +4516,7 @@
     <w:rPr/>
   </w:style>
   <w:style w:type="paragraph" w:styleId="Footer">
-    <w:name w:val="Footer"/>
+    <w:name w:val="footer"/>
     <w:basedOn w:val="HeaderandFooter"/>
     <w:pPr>
       <w:suppressLineNumbers/>
@@ -4454,11 +4524,11 @@
     <w:rPr/>
   </w:style>
   <w:style w:type="paragraph" w:styleId="IndexHeading">
-    <w:name w:val="Index Heading"/>
+    <w:name w:val="index heading"/>
     <w:basedOn w:val="Heading"/>
     <w:pPr>
       <w:suppressLineNumbers/>
-      <w:ind w:left="0" w:hanging="0"/>
+      <w:ind w:hanging="0" w:left="0"/>
     </w:pPr>
     <w:rPr>
       <w:b/>
@@ -4473,7 +4543,7 @@
     <w:qFormat/>
     <w:pPr>
       <w:suppressLineNumbers/>
-      <w:ind w:left="0" w:hanging="0"/>
+      <w:ind w:hanging="0" w:left="0"/>
     </w:pPr>
     <w:rPr>
       <w:b/>
@@ -4482,34 +4552,34 @@
       <w:szCs w:val="32"/>
     </w:rPr>
   </w:style>
-  <w:style w:type="paragraph" w:styleId="Contents1">
-    <w:name w:val="TOC 1"/>
+  <w:style w:type="paragraph" w:styleId="TOC1">
+    <w:name w:val="toc 1"/>
     <w:basedOn w:val="Index"/>
     <w:pPr>
       <w:tabs>
         <w:tab w:val="clear" w:pos="720"/>
         <w:tab w:val="right" w:pos="9638" w:leader="dot"/>
       </w:tabs>
-      <w:ind w:left="0" w:hanging="0"/>
+      <w:ind w:hanging="0" w:left="0"/>
     </w:pPr>
     <w:rPr/>
   </w:style>
-  <w:style w:type="paragraph" w:styleId="Contents2">
-    <w:name w:val="TOC 2"/>
+  <w:style w:type="paragraph" w:styleId="TOC2">
+    <w:name w:val="toc 2"/>
     <w:basedOn w:val="Index"/>
     <w:pPr>
       <w:tabs>
         <w:tab w:val="clear" w:pos="720"/>
         <w:tab w:val="right" w:pos="9638" w:leader="dot"/>
       </w:tabs>
-      <w:ind w:left="283" w:hanging="0"/>
+      <w:ind w:hanging="0" w:left="283"/>
     </w:pPr>
     <w:rPr/>
   </w:style>
   <w:style w:type="paragraph" w:styleId="Subtitle">
     <w:name w:val="Subtitle"/>
-    <w:basedOn w:val="LOnormal"/>
-    <w:next w:val="LOnormal"/>
+    <w:basedOn w:val="LO-normal"/>
+    <w:next w:val="LO-normal"/>
     <w:qFormat/>
     <w:pPr>
       <w:keepNext w:val="true"/>
@@ -4532,41 +4602,41 @@
 </file>
 
 <file path=word/theme/theme1.xml><?xml version="1.0" encoding="utf-8"?>
-<a:theme xmlns:a="http://schemas.openxmlformats.org/drawingml/2006/main" name="Office Theme">
+<a:theme xmlns:a="http://schemas.openxmlformats.org/drawingml/2006/main" xmlns:r="http://schemas.openxmlformats.org/officeDocument/2006/relationships" name="Office Theme">
   <a:themeElements>
     <a:clrScheme name="Office">
       <a:dk1>
-        <a:sysClr val="windowText" lastClr="000000"/>
+        <a:srgbClr val="000000"/>
       </a:dk1>
       <a:lt1>
-        <a:sysClr val="window" lastClr="FFFFFF"/>
+        <a:srgbClr val="ffffff"/>
       </a:lt1>
       <a:dk2>
-        <a:srgbClr val="1F497D"/>
+        <a:srgbClr val="1f497d"/>
       </a:dk2>
       <a:lt2>
-        <a:srgbClr val="EEECE1"/>
+        <a:srgbClr val="eeece1"/>
       </a:lt2>
       <a:accent1>
-        <a:srgbClr val="4F81BD"/>
+        <a:srgbClr val="4f81bd"/>
       </a:accent1>
       <a:accent2>
-        <a:srgbClr val="C0504D"/>
+        <a:srgbClr val="c0504d"/>
       </a:accent2>
       <a:accent3>
-        <a:srgbClr val="9BBB59"/>
+        <a:srgbClr val="9bbb59"/>
       </a:accent3>
       <a:accent4>
-        <a:srgbClr val="8064A2"/>
+        <a:srgbClr val="8064a2"/>
       </a:accent4>
       <a:accent5>
-        <a:srgbClr val="4BACC6"/>
+        <a:srgbClr val="4bacc6"/>
       </a:accent5>
       <a:accent6>
-        <a:srgbClr val="F79646"/>
+        <a:srgbClr val="f79646"/>
       </a:accent6>
       <a:hlink>
-        <a:srgbClr val="0000FF"/>
+        <a:srgbClr val="0000ff"/>
       </a:hlink>
       <a:folHlink>
         <a:srgbClr val="800080"/>
@@ -4574,280 +4644,132 @@
     </a:clrScheme>
     <a:fontScheme name="Office">
       <a:majorFont>
-        <a:latin typeface="Calibri"/>
+        <a:latin typeface="Calibri" pitchFamily="0" charset="1"/>
         <a:ea typeface=""/>
         <a:cs typeface=""/>
-        <a:font script="Jpan" typeface="ＭＳ ゴシック"/>
-        <a:font script="Hang" typeface="맑은 고딕"/>
-        <a:font script="Hans" typeface="宋体"/>
-        <a:font script="Hant" typeface="新細明體"/>
-        <a:font script="Arab" typeface="Times New Roman"/>
-        <a:font script="Hebr" typeface="Times New Roman"/>
-        <a:font script="Thai" typeface="Angsana New"/>
-        <a:font script="Ethi" typeface="Nyala"/>
-        <a:font script="Beng" typeface="Vrinda"/>
-        <a:font script="Gujr" typeface="Shruti"/>
-        <a:font script="Khmr" typeface="MoolBoran"/>
-        <a:font script="Knda" typeface="Tunga"/>
-        <a:font script="Guru" typeface="Raavi"/>
-        <a:font script="Cans" typeface="Euphemia"/>
-        <a:font script="Cher" typeface="Plantagenet Cherokee"/>
-        <a:font script="Yiii" typeface="Microsoft Yi Baiti"/>
-        <a:font script="Tibt" typeface="Microsoft Himalaya"/>
-        <a:font script="Thaa" typeface="MV Boli"/>
-        <a:font script="Deva" typeface="Mangal"/>
-        <a:font script="Telu" typeface="Gautami"/>
-        <a:font script="Taml" typeface="Latha"/>
-        <a:font script="Syrc" typeface="Estrangelo Edessa"/>
-        <a:font script="Orya" typeface="Kalinga"/>
-        <a:font script="Mlym" typeface="Kartika"/>
-        <a:font script="Laoo" typeface="DokChampa"/>
-        <a:font script="Sinh" typeface="Iskoola Pota"/>
-        <a:font script="Mong" typeface="Mongolian Baiti"/>
-        <a:font script="Viet" typeface="Times New Roman"/>
-        <a:font script="Uigh" typeface="Microsoft Uighur"/>
-        <a:font script="Geor" typeface="Sylfaen"/>
       </a:majorFont>
       <a:minorFont>
-        <a:latin typeface="Cambria"/>
+        <a:latin typeface="Cambria" pitchFamily="0" charset="1"/>
         <a:ea typeface=""/>
         <a:cs typeface=""/>
-        <a:font script="Jpan" typeface="ＭＳ 明朝"/>
-        <a:font script="Hang" typeface="맑은 고딕"/>
-        <a:font script="Hans" typeface="宋体"/>
-        <a:font script="Hant" typeface="新細明體"/>
-        <a:font script="Arab" typeface="Arial"/>
-        <a:font script="Hebr" typeface="Arial"/>
-        <a:font script="Thai" typeface="Cordia New"/>
-        <a:font script="Ethi" typeface="Nyala"/>
-        <a:font script="Beng" typeface="Vrinda"/>
-        <a:font script="Gujr" typeface="Shruti"/>
-        <a:font script="Khmr" typeface="DaunPenh"/>
-        <a:font script="Knda" typeface="Tunga"/>
-        <a:font script="Guru" typeface="Raavi"/>
-        <a:font script="Cans" typeface="Euphemia"/>
-        <a:font script="Cher" typeface="Plantagenet Cherokee"/>
-        <a:font script="Yiii" typeface="Microsoft Yi Baiti"/>
-        <a:font script="Tibt" typeface="Microsoft Himalaya"/>
-        <a:font script="Thaa" typeface="MV Boli"/>
-        <a:font script="Deva" typeface="Mangal"/>
-        <a:font script="Telu" typeface="Gautami"/>
-        <a:font script="Taml" typeface="Latha"/>
-        <a:font script="Syrc" typeface="Estrangelo Edessa"/>
-        <a:font script="Orya" typeface="Kalinga"/>
-        <a:font script="Mlym" typeface="Kartika"/>
-        <a:font script="Laoo" typeface="DokChampa"/>
-        <a:font script="Sinh" typeface="Iskoola Pota"/>
-        <a:font script="Mong" typeface="Mongolian Baiti"/>
-        <a:font script="Viet" typeface="Arial"/>
-        <a:font script="Uigh" typeface="Microsoft Uighur"/>
-        <a:font script="Geor" typeface="Sylfaen"/>
       </a:minorFont>
     </a:fontScheme>
-    <a:fmtScheme name="Office">
+    <a:fmtScheme>
       <a:fillStyleLst>
         <a:solidFill>
           <a:schemeClr val="phClr"/>
         </a:solidFill>
-        <a:gradFill rotWithShape="1">
+        <a:gradFill>
           <a:gsLst>
             <a:gs pos="0">
               <a:schemeClr val="phClr">
                 <a:tint val="50000"/>
-                <a:satMod val="300000"/>
               </a:schemeClr>
             </a:gs>
             <a:gs pos="35000">
               <a:schemeClr val="phClr">
                 <a:tint val="37000"/>
-                <a:satMod val="300000"/>
               </a:schemeClr>
             </a:gs>
             <a:gs pos="100000">
               <a:schemeClr val="phClr">
                 <a:tint val="15000"/>
-                <a:satMod val="350000"/>
               </a:schemeClr>
             </a:gs>
           </a:gsLst>
           <a:lin ang="16200000" scaled="1"/>
+          <a:tileRect l="0" t="0" r="0" b="0"/>
         </a:gradFill>
-        <a:gradFill rotWithShape="1">
+        <a:gradFill>
           <a:gsLst>
             <a:gs pos="0">
               <a:schemeClr val="phClr">
                 <a:tint val="100000"/>
                 <a:shade val="100000"/>
-                <a:satMod val="130000"/>
               </a:schemeClr>
             </a:gs>
             <a:gs pos="100000">
               <a:schemeClr val="phClr">
                 <a:tint val="50000"/>
                 <a:shade val="100000"/>
-                <a:satMod val="350000"/>
               </a:schemeClr>
             </a:gs>
           </a:gsLst>
           <a:lin ang="16200000" scaled="0"/>
+          <a:tileRect l="0" t="0" r="0" b="0"/>
         </a:gradFill>
       </a:fillStyleLst>
       <a:lnStyleLst>
         <a:ln w="9525" cap="flat" cmpd="sng" algn="ctr">
-          <a:solidFill>
-            <a:schemeClr val="phClr">
-              <a:shade val="95000"/>
-              <a:satMod val="105000"/>
-            </a:schemeClr>
-          </a:solidFill>
           <a:prstDash val="solid"/>
         </a:ln>
         <a:ln w="25400" cap="flat" cmpd="sng" algn="ctr">
-          <a:solidFill>
-            <a:schemeClr val="phClr"/>
-          </a:solidFill>
           <a:prstDash val="solid"/>
         </a:ln>
         <a:ln w="38100" cap="flat" cmpd="sng" algn="ctr">
-          <a:solidFill>
-            <a:schemeClr val="phClr"/>
-          </a:solidFill>
           <a:prstDash val="solid"/>
         </a:ln>
       </a:lnStyleLst>
       <a:effectStyleLst>
         <a:effectStyle>
-          <a:effectLst>
-            <a:outerShdw blurRad="40000" dist="20000" dir="5400000" rotWithShape="0">
-              <a:srgbClr val="000000">
-                <a:alpha val="38000"/>
-              </a:srgbClr>
-            </a:outerShdw>
-          </a:effectLst>
+          <a:effectLst/>
         </a:effectStyle>
         <a:effectStyle>
-          <a:effectLst>
-            <a:outerShdw blurRad="40000" dist="23000" dir="5400000" rotWithShape="0">
-              <a:srgbClr val="000000">
-                <a:alpha val="35000"/>
-              </a:srgbClr>
-            </a:outerShdw>
-          </a:effectLst>
+          <a:effectLst/>
         </a:effectStyle>
         <a:effectStyle>
-          <a:effectLst>
-            <a:outerShdw blurRad="40000" dist="23000" dir="5400000" rotWithShape="0">
-              <a:srgbClr val="000000">
-                <a:alpha val="35000"/>
-              </a:srgbClr>
-            </a:outerShdw>
-          </a:effectLst>
-          <a:scene3d>
-            <a:camera prst="orthographicFront">
-              <a:rot lat="0" lon="0" rev="0"/>
-            </a:camera>
-            <a:lightRig rig="threePt" dir="t">
-              <a:rot lat="0" lon="0" rev="1200000"/>
-            </a:lightRig>
-          </a:scene3d>
-          <a:sp3d>
-            <a:bevelT w="63500" h="25400"/>
-          </a:sp3d>
+          <a:effectLst/>
         </a:effectStyle>
       </a:effectStyleLst>
       <a:bgFillStyleLst>
         <a:solidFill>
           <a:schemeClr val="phClr"/>
         </a:solidFill>
-        <a:gradFill rotWithShape="1">
+        <a:gradFill>
           <a:gsLst>
             <a:gs pos="0">
               <a:schemeClr val="phClr">
                 <a:tint val="40000"/>
-                <a:satMod val="350000"/>
               </a:schemeClr>
             </a:gs>
             <a:gs pos="40000">
               <a:schemeClr val="phClr">
                 <a:tint val="45000"/>
                 <a:shade val="99000"/>
-                <a:satMod val="350000"/>
               </a:schemeClr>
             </a:gs>
             <a:gs pos="100000">
               <a:schemeClr val="phClr">
                 <a:shade val="20000"/>
-                <a:satMod val="255000"/>
               </a:schemeClr>
             </a:gs>
           </a:gsLst>
           <a:path path="circle">
             <a:fillToRect l="50000" t="-80000" r="50000" b="180000"/>
           </a:path>
+          <a:tileRect l="0" t="0" r="0" b="0"/>
         </a:gradFill>
-        <a:gradFill rotWithShape="1">
+        <a:gradFill>
           <a:gsLst>
             <a:gs pos="0">
               <a:schemeClr val="phClr">
                 <a:tint val="80000"/>
-                <a:satMod val="300000"/>
               </a:schemeClr>
             </a:gs>
             <a:gs pos="100000">
               <a:schemeClr val="phClr">
                 <a:shade val="30000"/>
-                <a:satMod val="200000"/>
               </a:schemeClr>
             </a:gs>
           </a:gsLst>
           <a:path path="circle">
             <a:fillToRect l="50000" t="50000" r="50000" b="50000"/>
           </a:path>
+          <a:tileRect l="0" t="0" r="0" b="0"/>
         </a:gradFill>
       </a:bgFillStyleLst>
     </a:fmtScheme>
   </a:themeElements>
-  <a:objectDefaults>
-    <a:spDef>
-      <a:spPr/>
-      <a:bodyPr/>
-      <a:lstStyle/>
-      <a:style>
-        <a:lnRef idx="1">
-          <a:schemeClr val="accent1"/>
-        </a:lnRef>
-        <a:fillRef idx="3">
-          <a:schemeClr val="accent1"/>
-        </a:fillRef>
-        <a:effectRef idx="2">
-          <a:schemeClr val="accent1"/>
-        </a:effectRef>
-        <a:fontRef idx="minor">
-          <a:schemeClr val="lt1"/>
-        </a:fontRef>
-      </a:style>
-    </a:spDef>
-    <a:lnDef>
-      <a:spPr/>
-      <a:bodyPr/>
-      <a:lstStyle/>
-      <a:style>
-        <a:lnRef idx="2">
-          <a:schemeClr val="accent1"/>
-        </a:lnRef>
-        <a:fillRef idx="0">
-          <a:schemeClr val="accent1"/>
-        </a:fillRef>
-        <a:effectRef idx="1">
-          <a:schemeClr val="accent1"/>
-        </a:effectRef>
-        <a:fontRef idx="minor">
-          <a:schemeClr val="tx1"/>
-        </a:fontRef>
-      </a:style>
-    </a:lnDef>
-  </a:objectDefaults>
-  <a:extraClrSchemeLst/>
 </a:theme>
 </file>
 

</xml_diff>

<commit_message>
Migrate more code to C#
</commit_message>
<xml_diff>
--- a/data/attachments/default-report-template.docx
+++ b/data/attachments/default-report-template.docx
@@ -69,14 +69,32 @@
           <w:szCs w:val="52"/>
         </w:rPr>
       </w:pPr>
-      <w:r>
-        <w:rPr>
-          <w:b/>
-          <w:sz w:val="52"/>
-          <w:szCs w:val="52"/>
-        </w:rPr>
-        <w:t>${project.name}</w:t>
-      </w:r>
+      <w:sdt>
+        <w:sdtPr>
+          <w:alias w:val="Project name"/>
+          <w:tag w:val="project.name"/>
+          <w:id w:val="1288560042"/>
+          <w:showingPlcHdr/>
+          <w:text/>
+        </w:sdtPr>
+        <w:sdtContent>
+          <w:r>
+            <w:rPr>
+              <w:b/>
+              <w:sz w:val="52"/>
+              <w:szCs w:val="52"/>
+            </w:rPr>
+          </w:r>
+          <w:r>
+            <w:rPr>
+              <w:b/>
+              <w:sz w:val="52"/>
+              <w:szCs w:val="52"/>
+            </w:rPr>
+            <w:t>Click here to enter text</w:t>
+          </w:r>
+        </w:sdtContent>
+      </w:sdt>
     </w:p>
     <w:p>
       <w:pPr>
@@ -114,8 +132,34 @@
           <w:sz w:val="52"/>
           <w:szCs w:val="52"/>
         </w:rPr>
-        <w:t>Prepared for ${client.name}</w:t>
-      </w:r>
+        <w:t xml:space="preserve">Prepared for </w:t>
+      </w:r>
+      <w:sdt>
+        <w:sdtPr>
+          <w:alias w:val="Client name"/>
+          <w:tag w:val="client.name"/>
+          <w:id w:val="1051986092"/>
+          <w:showingPlcHdr/>
+          <w:text/>
+        </w:sdtPr>
+        <w:sdtContent>
+          <w:r>
+            <w:rPr>
+              <w:b/>
+              <w:sz w:val="52"/>
+              <w:szCs w:val="52"/>
+            </w:rPr>
+          </w:r>
+          <w:r>
+            <w:rPr>
+              <w:b/>
+              <w:sz w:val="52"/>
+              <w:szCs w:val="52"/>
+            </w:rPr>
+            <w:t>Click here to enter text</w:t>
+          </w:r>
+        </w:sdtContent>
+      </w:sdt>
     </w:p>
     <w:p>
       <w:pPr>
@@ -153,8 +197,34 @@
           <w:sz w:val="52"/>
           <w:szCs w:val="52"/>
         </w:rPr>
-        <w:t>Prepared by ${serviceProvider.name}</w:t>
-      </w:r>
+        <w:t xml:space="preserve">Prepared by </w:t>
+      </w:r>
+      <w:sdt>
+        <w:sdtPr>
+          <w:alias w:val="Service provider name"/>
+          <w:tag w:val="serviceProvider.name"/>
+          <w:id w:val="283317178"/>
+          <w:showingPlcHdr/>
+          <w:text/>
+        </w:sdtPr>
+        <w:sdtContent>
+          <w:r>
+            <w:rPr>
+              <w:b/>
+              <w:sz w:val="52"/>
+              <w:szCs w:val="52"/>
+            </w:rPr>
+          </w:r>
+          <w:r>
+            <w:rPr>
+              <w:b/>
+              <w:sz w:val="52"/>
+              <w:szCs w:val="52"/>
+            </w:rPr>
+            <w:t>Click here to enter text</w:t>
+          </w:r>
+        </w:sdtContent>
+      </w:sdt>
     </w:p>
     <w:p>
       <w:pPr>
@@ -197,22 +267,34 @@
       <w:pPr>
         <w:pStyle w:val="LO-normal"/>
         <w:jc w:val="center"/>
-        <w:rPr>
-          <w:b/>
-          <w:sz w:val="52"/>
-          <w:szCs w:val="52"/>
-        </w:rPr>
-      </w:pPr>
-      <w:bookmarkStart w:id="3" w:name="_heading=h.3znysh7"/>
-      <w:bookmarkEnd w:id="3"/>
-      <w:r>
-        <w:rPr>
-          <w:b/>
-          <w:sz w:val="52"/>
-          <w:szCs w:val="52"/>
-        </w:rPr>
-        <w:t>${date}</w:t>
-      </w:r>
+        <w:rPr/>
+      </w:pPr>
+      <w:sdt>
+        <w:sdtPr>
+          <w:alias w:val="Report date"/>
+          <w:tag w:val="report.date"/>
+          <w:id w:val="856754781"/>
+          <w:showingPlcHdr/>
+          <w:text/>
+        </w:sdtPr>
+        <w:sdtContent>
+          <w:r>
+            <w:rPr>
+              <w:b/>
+              <w:sz w:val="52"/>
+              <w:szCs w:val="52"/>
+            </w:rPr>
+          </w:r>
+          <w:r>
+            <w:rPr>
+              <w:b/>
+              <w:sz w:val="52"/>
+              <w:szCs w:val="52"/>
+            </w:rPr>
+            <w:t>Click here to enter text</w:t>
+          </w:r>
+        </w:sdtContent>
+      </w:sdt>
     </w:p>
     <w:p>
       <w:pPr>
@@ -236,20 +318,34 @@
       <w:pPr>
         <w:pStyle w:val="LO-normal"/>
         <w:jc w:val="center"/>
-        <w:rPr>
-          <w:b/>
-          <w:sz w:val="52"/>
-          <w:szCs w:val="52"/>
-        </w:rPr>
-      </w:pPr>
-      <w:r>
-        <w:rPr>
-          <w:b/>
-          <w:sz w:val="52"/>
-          <w:szCs w:val="52"/>
-        </w:rPr>
-        <w:t>${lastRevisionName}</w:t>
-      </w:r>
+        <w:rPr/>
+      </w:pPr>
+      <w:sdt>
+        <w:sdtPr>
+          <w:alias w:val="Report revision name"/>
+          <w:tag w:val="report.revisionName"/>
+          <w:id w:val="1043889965"/>
+          <w:showingPlcHdr/>
+          <w:text/>
+        </w:sdtPr>
+        <w:sdtContent>
+          <w:r>
+            <w:rPr>
+              <w:b/>
+              <w:sz w:val="52"/>
+              <w:szCs w:val="52"/>
+            </w:rPr>
+          </w:r>
+          <w:r>
+            <w:rPr>
+              <w:b/>
+              <w:sz w:val="52"/>
+              <w:szCs w:val="52"/>
+            </w:rPr>
+            <w:t>Click here to enter text</w:t>
+          </w:r>
+        </w:sdtContent>
+      </w:sdt>
     </w:p>
     <w:p>
       <w:pPr>
@@ -290,14 +386,12 @@
           <w:rFonts w:ascii="Liberation Sans" w:hAnsi="Liberation Sans" w:eastAsia="Liberation Sans" w:cs="Liberation Sans"/>
           <w:b/>
           <w:i w:val="false"/>
-          <w:i w:val="false"/>
           <w:caps w:val="false"/>
           <w:smallCaps w:val="false"/>
           <w:strike w:val="false"/>
           <w:dstrike w:val="false"/>
           <w:color w:val="000000"/>
           <w:position w:val="0"/>
-          <w:sz w:val="32"/>
           <w:sz w:val="32"/>
           <w:szCs w:val="32"/>
           <w:u w:val="none"/>
@@ -316,7 +410,6 @@
           <w:dstrike w:val="false"/>
           <w:color w:val="000000"/>
           <w:position w:val="0"/>
-          <w:sz w:val="32"/>
           <w:sz w:val="32"/>
           <w:szCs w:val="32"/>
           <w:u w:val="none"/>
@@ -349,23 +442,23 @@
           </w:r>
           <w:r>
             <w:rPr>
+              <w:rStyle w:val="IndexLink"/>
               <w:webHidden/>
-              <w:rStyle w:val="IndexLink"/>
             </w:rPr>
             <w:instrText xml:space="preserve"> TOC \z \o "1-9" \u \h</w:instrText>
           </w:r>
           <w:r>
             <w:rPr>
+              <w:rStyle w:val="IndexLink"/>
               <w:webHidden/>
-              <w:rStyle w:val="IndexLink"/>
             </w:rPr>
             <w:fldChar w:fldCharType="separate"/>
           </w:r>
-          <w:hyperlink w:anchor="__RefHeading___Toc523_786158731">
+          <w:hyperlink w:anchor="__RefHeading___Toc523_786158731" w:tooltip="Revision history">
             <w:r>
               <w:rPr>
+                <w:rStyle w:val="IndexLink"/>
                 <w:webHidden/>
-                <w:rStyle w:val="IndexLink"/>
               </w:rPr>
               <w:t>Revision history</w:t>
               <w:tab/>
@@ -382,11 +475,11 @@
             </w:tabs>
             <w:rPr/>
           </w:pPr>
-          <w:hyperlink w:anchor="__RefHeading___Toc525_786158731">
+          <w:hyperlink w:anchor="__RefHeading___Toc525_786158731" w:tooltip="Project details">
             <w:r>
               <w:rPr>
+                <w:rStyle w:val="IndexLink"/>
                 <w:webHidden/>
-                <w:rStyle w:val="IndexLink"/>
               </w:rPr>
               <w:t>Project details</w:t>
               <w:tab/>
@@ -403,11 +496,11 @@
             </w:tabs>
             <w:rPr/>
           </w:pPr>
-          <w:hyperlink w:anchor="__RefHeading___Toc527_786158731">
+          <w:hyperlink w:anchor="__RefHeading___Toc527_786158731" w:tooltip="InfoSec Team">
             <w:r>
               <w:rPr>
+                <w:rStyle w:val="IndexLink"/>
                 <w:webHidden/>
-                <w:rStyle w:val="IndexLink"/>
               </w:rPr>
               <w:t>InfoSec Team</w:t>
               <w:tab/>
@@ -424,11 +517,11 @@
             </w:tabs>
             <w:rPr/>
           </w:pPr>
-          <w:hyperlink w:anchor="__RefHeading___Toc531_786158731">
+          <w:hyperlink w:anchor="__RefHeading___Toc531_786158731" w:tooltip="Assets">
             <w:r>
               <w:rPr>
+                <w:rStyle w:val="IndexLink"/>
                 <w:webHidden/>
-                <w:rStyle w:val="IndexLink"/>
               </w:rPr>
               <w:t>Assets</w:t>
               <w:tab/>
@@ -445,11 +538,11 @@
             </w:tabs>
             <w:rPr/>
           </w:pPr>
-          <w:hyperlink w:anchor="__RefHeading___Toc533_786158731">
+          <w:hyperlink w:anchor="__RefHeading___Toc533_786158731" w:tooltip="Findings overview">
             <w:r>
               <w:rPr>
+                <w:rStyle w:val="IndexLink"/>
                 <w:webHidden/>
-                <w:rStyle w:val="IndexLink"/>
               </w:rPr>
               <w:t>Findings overview</w:t>
               <w:tab/>
@@ -466,11 +559,11 @@
             </w:tabs>
             <w:rPr/>
           </w:pPr>
-          <w:hyperlink w:anchor="__RefHeading___Toc535_786158731">
+          <w:hyperlink w:anchor="__RefHeading___Toc535_786158731" w:tooltip="Vulnerabilities">
             <w:r>
               <w:rPr>
+                <w:rStyle w:val="IndexLink"/>
                 <w:webHidden/>
-                <w:rStyle w:val="IndexLink"/>
               </w:rPr>
               <w:t>Vulnerabilities</w:t>
               <w:tab/>
@@ -500,14 +593,12 @@
           <w:rFonts w:ascii="Liberation Serif" w:hAnsi="Liberation Serif" w:eastAsia="Liberation Serif" w:cs="Liberation Serif"/>
           <w:b w:val="false"/>
           <w:i w:val="false"/>
-          <w:i w:val="false"/>
           <w:caps w:val="false"/>
           <w:smallCaps w:val="false"/>
           <w:strike w:val="false"/>
           <w:dstrike w:val="false"/>
           <w:color w:val="000000"/>
           <w:position w:val="0"/>
-          <w:sz w:val="24"/>
           <w:sz w:val="24"/>
           <w:szCs w:val="24"/>
           <w:u w:val="none"/>
@@ -527,7 +618,6 @@
           <w:color w:val="000000"/>
           <w:position w:val="0"/>
           <w:sz w:val="24"/>
-          <w:sz w:val="24"/>
           <w:szCs w:val="24"/>
           <w:u w:val="none"/>
           <w:shd w:fill="auto" w:val="clear"/>
@@ -550,10 +640,10 @@
         <w:jc w:val="left"/>
         <w:rPr/>
       </w:pPr>
-      <w:bookmarkStart w:id="4" w:name="__RefHeading___Toc523_786158731"/>
-      <w:bookmarkStart w:id="5" w:name="_heading=h.2et92p0"/>
+      <w:bookmarkStart w:id="3" w:name="__RefHeading___Toc523_786158731"/>
+      <w:bookmarkStart w:id="4" w:name="_heading=h.2et92p0"/>
+      <w:bookmarkEnd w:id="3"/>
       <w:bookmarkEnd w:id="4"/>
-      <w:bookmarkEnd w:id="5"/>
       <w:r>
         <w:rPr/>
         <w:t>Revision history</w:t>
@@ -604,14 +694,12 @@
                 <w:rFonts w:ascii="Liberation Serif" w:hAnsi="Liberation Serif" w:eastAsia="Liberation Serif" w:cs="Liberation Serif"/>
                 <w:b w:val="false"/>
                 <w:i w:val="false"/>
-                <w:i w:val="false"/>
                 <w:caps w:val="false"/>
                 <w:smallCaps w:val="false"/>
                 <w:strike w:val="false"/>
                 <w:dstrike w:val="false"/>
                 <w:color w:val="000000"/>
                 <w:position w:val="0"/>
-                <w:sz w:val="24"/>
                 <w:sz w:val="24"/>
                 <w:szCs w:val="24"/>
                 <w:u w:val="none"/>
@@ -630,7 +718,6 @@
                 <w:dstrike w:val="false"/>
                 <w:color w:val="000000"/>
                 <w:position w:val="0"/>
-                <w:sz w:val="24"/>
                 <w:sz w:val="24"/>
                 <w:szCs w:val="24"/>
                 <w:u w:val="none"/>
@@ -664,14 +751,12 @@
                 <w:rFonts w:ascii="Liberation Serif" w:hAnsi="Liberation Serif" w:eastAsia="Liberation Serif" w:cs="Liberation Serif"/>
                 <w:b w:val="false"/>
                 <w:i w:val="false"/>
-                <w:i w:val="false"/>
                 <w:caps w:val="false"/>
                 <w:smallCaps w:val="false"/>
                 <w:strike w:val="false"/>
                 <w:dstrike w:val="false"/>
                 <w:color w:val="000000"/>
                 <w:position w:val="0"/>
-                <w:sz w:val="24"/>
                 <w:sz w:val="24"/>
                 <w:szCs w:val="24"/>
                 <w:u w:val="none"/>
@@ -690,7 +775,6 @@
                 <w:dstrike w:val="false"/>
                 <w:color w:val="000000"/>
                 <w:position w:val="0"/>
-                <w:sz w:val="24"/>
                 <w:sz w:val="24"/>
                 <w:szCs w:val="24"/>
                 <w:u w:val="none"/>
@@ -725,14 +809,12 @@
                 <w:rFonts w:ascii="Liberation Serif" w:hAnsi="Liberation Serif" w:eastAsia="Liberation Serif" w:cs="Liberation Serif"/>
                 <w:b w:val="false"/>
                 <w:i w:val="false"/>
-                <w:i w:val="false"/>
                 <w:caps w:val="false"/>
                 <w:smallCaps w:val="false"/>
                 <w:strike w:val="false"/>
                 <w:dstrike w:val="false"/>
                 <w:color w:val="000000"/>
                 <w:position w:val="0"/>
-                <w:sz w:val="24"/>
                 <w:sz w:val="24"/>
                 <w:szCs w:val="24"/>
                 <w:u w:val="none"/>
@@ -751,7 +833,6 @@
                 <w:dstrike w:val="false"/>
                 <w:color w:val="000000"/>
                 <w:position w:val="0"/>
-                <w:sz w:val="24"/>
                 <w:sz w:val="24"/>
                 <w:szCs w:val="24"/>
                 <w:u w:val="none"/>
@@ -787,7 +868,6 @@
                 <w:rFonts w:ascii="Liberation Serif" w:hAnsi="Liberation Serif" w:eastAsia="Liberation Serif" w:cs="Liberation Serif"/>
                 <w:b w:val="false"/>
                 <w:i w:val="false"/>
-                <w:i w:val="false"/>
                 <w:caps w:val="false"/>
                 <w:smallCaps w:val="false"/>
                 <w:strike w:val="false"/>
@@ -795,15 +875,14 @@
                 <w:color w:val="000000"/>
                 <w:position w:val="0"/>
                 <w:sz w:val="24"/>
-                <w:sz w:val="24"/>
                 <w:szCs w:val="24"/>
                 <w:u w:val="none"/>
                 <w:shd w:fill="auto" w:val="clear"/>
                 <w:vertAlign w:val="baseline"/>
               </w:rPr>
             </w:pPr>
-            <w:bookmarkStart w:id="6" w:name="_heading=h.tyjcwt"/>
-            <w:bookmarkEnd w:id="6"/>
+            <w:bookmarkStart w:id="5" w:name="_heading=h.tyjcwt"/>
+            <w:bookmarkEnd w:id="5"/>
             <w:r>
               <w:rPr>
                 <w:rFonts w:eastAsia="Liberation Serif" w:cs="Liberation Serif"/>
@@ -815,7 +894,6 @@
                 <w:dstrike w:val="false"/>
                 <w:color w:val="000000"/>
                 <w:position w:val="0"/>
-                <w:sz w:val="24"/>
                 <w:sz w:val="24"/>
                 <w:szCs w:val="24"/>
                 <w:u w:val="none"/>
@@ -848,14 +926,12 @@
                 <w:rFonts w:ascii="Liberation Serif" w:hAnsi="Liberation Serif" w:eastAsia="Liberation Serif" w:cs="Liberation Serif"/>
                 <w:b w:val="false"/>
                 <w:i w:val="false"/>
-                <w:i w:val="false"/>
                 <w:caps w:val="false"/>
                 <w:smallCaps w:val="false"/>
                 <w:strike w:val="false"/>
                 <w:dstrike w:val="false"/>
                 <w:color w:val="000000"/>
                 <w:position w:val="0"/>
-                <w:sz w:val="24"/>
                 <w:sz w:val="24"/>
                 <w:szCs w:val="24"/>
                 <w:u w:val="none"/>
@@ -874,7 +950,6 @@
                 <w:dstrike w:val="false"/>
                 <w:color w:val="000000"/>
                 <w:position w:val="0"/>
-                <w:sz w:val="24"/>
                 <w:sz w:val="24"/>
                 <w:szCs w:val="24"/>
                 <w:u w:val="none"/>
@@ -908,14 +983,12 @@
                 <w:rFonts w:ascii="Liberation Serif" w:hAnsi="Liberation Serif" w:eastAsia="Liberation Serif" w:cs="Liberation Serif"/>
                 <w:b w:val="false"/>
                 <w:i w:val="false"/>
-                <w:i w:val="false"/>
                 <w:caps w:val="false"/>
                 <w:smallCaps w:val="false"/>
                 <w:strike w:val="false"/>
                 <w:dstrike w:val="false"/>
                 <w:color w:val="000000"/>
                 <w:position w:val="0"/>
-                <w:sz w:val="24"/>
                 <w:sz w:val="24"/>
                 <w:szCs w:val="24"/>
                 <w:u w:val="none"/>
@@ -935,7 +1008,6 @@
                 <w:color w:val="000000"/>
                 <w:position w:val="0"/>
                 <w:sz w:val="24"/>
-                <w:sz w:val="24"/>
                 <w:szCs w:val="24"/>
                 <w:u w:val="none"/>
                 <w:shd w:fill="auto" w:val="clear"/>
@@ -962,14 +1034,12 @@
           <w:rFonts w:ascii="Liberation Serif" w:hAnsi="Liberation Serif" w:eastAsia="Liberation Serif" w:cs="Liberation Serif"/>
           <w:b w:val="false"/>
           <w:i w:val="false"/>
-          <w:i w:val="false"/>
           <w:caps w:val="false"/>
           <w:smallCaps w:val="false"/>
           <w:strike w:val="false"/>
           <w:dstrike w:val="false"/>
           <w:color w:val="000000"/>
           <w:position w:val="0"/>
-          <w:sz w:val="24"/>
           <w:sz w:val="24"/>
           <w:szCs w:val="24"/>
           <w:u w:val="none"/>
@@ -989,7 +1059,6 @@
           <w:color w:val="000000"/>
           <w:position w:val="0"/>
           <w:sz w:val="24"/>
-          <w:sz w:val="24"/>
           <w:szCs w:val="24"/>
           <w:u w:val="none"/>
           <w:shd w:fill="auto" w:val="clear"/>
@@ -1181,21 +1250,83 @@
         <w:pStyle w:val="Heading1"/>
         <w:numPr>
           <w:ilvl w:val="0"/>
-          <w:numId w:val="1"/>
+          <w:numId w:val="0"/>
         </w:numPr>
         <w:spacing w:before="0" w:after="120"/>
         <w:ind w:hanging="0" w:left="0"/>
         <w:jc w:val="left"/>
         <w:rPr/>
       </w:pPr>
-      <w:bookmarkStart w:id="7" w:name="__RefHeading___Toc525_786158731"/>
-      <w:bookmarkStart w:id="8" w:name="_heading=h.3dy6vkm"/>
+      <w:bookmarkStart w:id="6" w:name="__RefHeading___Toc525_786158731"/>
+      <w:bookmarkStart w:id="7" w:name="_heading=h.3dy6vkm"/>
+      <w:bookmarkEnd w:id="6"/>
       <w:bookmarkEnd w:id="7"/>
-      <w:bookmarkEnd w:id="8"/>
       <w:r>
         <w:rPr/>
         <w:t>Project details</w:t>
       </w:r>
+    </w:p>
+    <w:p>
+      <w:pPr>
+        <w:pStyle w:val="LO-normal"/>
+        <w:keepNext w:val="false"/>
+        <w:keepLines w:val="false"/>
+        <w:pageBreakBefore w:val="false"/>
+        <w:widowControl/>
+        <w:shd w:val="clear" w:fill="auto"/>
+        <w:spacing w:lineRule="auto" w:line="276" w:before="0" w:after="140"/>
+        <w:ind w:hanging="0" w:left="0" w:right="0"/>
+        <w:jc w:val="left"/>
+        <w:rPr/>
+      </w:pPr>
+      <w:sdt>
+        <w:sdtPr>
+          <w:alias w:val="Project description"/>
+          <w:tag w:val="project.description"/>
+          <w:id w:val="1775312571"/>
+          <w:showingPlcHdr/>
+          <w:text/>
+        </w:sdtPr>
+        <w:sdtContent>
+          <w:r>
+            <w:rPr>
+              <w:rFonts w:eastAsia="Liberation Serif" w:cs="Liberation Serif"/>
+              <w:b w:val="false"/>
+              <w:i w:val="false"/>
+              <w:caps w:val="false"/>
+              <w:smallCaps w:val="false"/>
+              <w:strike w:val="false"/>
+              <w:dstrike w:val="false"/>
+              <w:color w:val="000000"/>
+              <w:position w:val="0"/>
+              <w:sz w:val="24"/>
+              <w:szCs w:val="24"/>
+              <w:u w:val="none"/>
+              <w:shd w:fill="auto" w:val="clear"/>
+              <w:vertAlign w:val="baseline"/>
+            </w:rPr>
+          </w:r>
+          <w:r>
+            <w:rPr>
+              <w:rFonts w:eastAsia="Liberation Serif" w:cs="Liberation Serif"/>
+              <w:b w:val="false"/>
+              <w:i w:val="false"/>
+              <w:caps w:val="false"/>
+              <w:smallCaps w:val="false"/>
+              <w:strike w:val="false"/>
+              <w:dstrike w:val="false"/>
+              <w:color w:val="000000"/>
+              <w:position w:val="0"/>
+              <w:sz w:val="24"/>
+              <w:szCs w:val="24"/>
+              <w:u w:val="none"/>
+              <w:shd w:fill="auto" w:val="clear"/>
+              <w:vertAlign w:val="baseline"/>
+            </w:rPr>
+            <w:t>Click here to enter text</w:t>
+          </w:r>
+        </w:sdtContent>
+      </w:sdt>
     </w:p>
     <w:p>
       <w:pPr>
@@ -1212,14 +1343,12 @@
           <w:rFonts w:ascii="Liberation Serif" w:hAnsi="Liberation Serif" w:eastAsia="Liberation Serif" w:cs="Liberation Serif"/>
           <w:b w:val="false"/>
           <w:i w:val="false"/>
-          <w:i w:val="false"/>
           <w:caps w:val="false"/>
           <w:smallCaps w:val="false"/>
           <w:strike w:val="false"/>
           <w:dstrike w:val="false"/>
           <w:color w:val="000000"/>
           <w:position w:val="0"/>
-          <w:sz w:val="24"/>
           <w:sz w:val="24"/>
           <w:szCs w:val="24"/>
           <w:u w:val="none"/>
@@ -1239,63 +1368,11 @@
           <w:color w:val="000000"/>
           <w:position w:val="0"/>
           <w:sz w:val="24"/>
-          <w:sz w:val="24"/>
           <w:szCs w:val="24"/>
           <w:u w:val="none"/>
           <w:shd w:fill="auto" w:val="clear"/>
           <w:vertAlign w:val="baseline"/>
         </w:rPr>
-        <w:t>${project.description}</w:t>
-      </w:r>
-    </w:p>
-    <w:p>
-      <w:pPr>
-        <w:pStyle w:val="LO-normal"/>
-        <w:keepNext w:val="false"/>
-        <w:keepLines w:val="false"/>
-        <w:pageBreakBefore w:val="false"/>
-        <w:widowControl/>
-        <w:shd w:val="clear" w:fill="auto"/>
-        <w:spacing w:lineRule="auto" w:line="276" w:before="0" w:after="140"/>
-        <w:ind w:hanging="0" w:left="0" w:right="0"/>
-        <w:jc w:val="left"/>
-        <w:rPr>
-          <w:rFonts w:ascii="Liberation Serif" w:hAnsi="Liberation Serif" w:eastAsia="Liberation Serif" w:cs="Liberation Serif"/>
-          <w:b w:val="false"/>
-          <w:i w:val="false"/>
-          <w:i w:val="false"/>
-          <w:caps w:val="false"/>
-          <w:smallCaps w:val="false"/>
-          <w:strike w:val="false"/>
-          <w:dstrike w:val="false"/>
-          <w:color w:val="000000"/>
-          <w:position w:val="0"/>
-          <w:sz w:val="24"/>
-          <w:sz w:val="24"/>
-          <w:szCs w:val="24"/>
-          <w:u w:val="none"/>
-          <w:shd w:fill="auto" w:val="clear"/>
-          <w:vertAlign w:val="baseline"/>
-        </w:rPr>
-      </w:pPr>
-      <w:r>
-        <w:rPr>
-          <w:rFonts w:eastAsia="Liberation Serif" w:cs="Liberation Serif"/>
-          <w:b w:val="false"/>
-          <w:i w:val="false"/>
-          <w:caps w:val="false"/>
-          <w:smallCaps w:val="false"/>
-          <w:strike w:val="false"/>
-          <w:dstrike w:val="false"/>
-          <w:color w:val="000000"/>
-          <w:position w:val="0"/>
-          <w:sz w:val="24"/>
-          <w:sz w:val="24"/>
-          <w:szCs w:val="24"/>
-          <w:u w:val="none"/>
-          <w:shd w:fill="auto" w:val="clear"/>
-          <w:vertAlign w:val="baseline"/>
-        </w:rPr>
       </w:r>
       <w:r>
         <w:br w:type="page"/>
@@ -1306,17 +1383,17 @@
         <w:pStyle w:val="Heading1"/>
         <w:numPr>
           <w:ilvl w:val="0"/>
-          <w:numId w:val="1"/>
+          <w:numId w:val="0"/>
         </w:numPr>
         <w:spacing w:before="0" w:after="120"/>
         <w:ind w:hanging="0" w:left="0"/>
         <w:jc w:val="left"/>
         <w:rPr/>
       </w:pPr>
-      <w:bookmarkStart w:id="9" w:name="__RefHeading___Toc527_786158731"/>
-      <w:bookmarkStart w:id="10" w:name="_heading=h.1t3h5sf"/>
+      <w:bookmarkStart w:id="8" w:name="__RefHeading___Toc527_786158731"/>
+      <w:bookmarkStart w:id="9" w:name="_heading=h.1t3h5sf"/>
+      <w:bookmarkEnd w:id="8"/>
       <w:bookmarkEnd w:id="9"/>
-      <w:bookmarkEnd w:id="10"/>
       <w:r>
         <w:rPr/>
         <w:t>InfoSec Team</w:t>
@@ -1349,7 +1426,7 @@
       </w:tblPr>
       <w:tblGrid>
         <w:gridCol w:w="3230"/>
-        <w:gridCol w:w="3230"/>
+        <w:gridCol w:w="3231"/>
       </w:tblGrid>
       <w:tr>
         <w:trPr/>
@@ -1380,7 +1457,7 @@
         </w:tc>
         <w:tc>
           <w:tcPr>
-            <w:tcW w:w="3230" w:type="dxa"/>
+            <w:tcW w:w="3231" w:type="dxa"/>
             <w:tcBorders>
               <w:top w:val="single" w:sz="4" w:space="0" w:color="000000"/>
               <w:left w:val="single" w:sz="4" w:space="0" w:color="000000"/>
@@ -1431,7 +1508,7 @@
         </w:tc>
         <w:tc>
           <w:tcPr>
-            <w:tcW w:w="3230" w:type="dxa"/>
+            <w:tcW w:w="3231" w:type="dxa"/>
             <w:tcBorders>
               <w:left w:val="single" w:sz="4" w:space="0" w:color="000000"/>
               <w:bottom w:val="single" w:sz="4" w:space="0" w:color="000000"/>
@@ -1480,15 +1557,15 @@
         <w:pStyle w:val="Heading1"/>
         <w:numPr>
           <w:ilvl w:val="0"/>
-          <w:numId w:val="1"/>
+          <w:numId w:val="0"/>
         </w:numPr>
         <w:spacing w:before="0" w:after="120"/>
         <w:ind w:hanging="0" w:left="0"/>
         <w:jc w:val="left"/>
         <w:rPr/>
       </w:pPr>
-      <w:bookmarkStart w:id="11" w:name="__RefHeading___Toc531_786158731"/>
-      <w:bookmarkEnd w:id="11"/>
+      <w:bookmarkStart w:id="10" w:name="__RefHeading___Toc531_786158731"/>
+      <w:bookmarkEnd w:id="10"/>
       <w:r>
         <w:rPr/>
         <w:t>Assets</w:t>
@@ -1509,14 +1586,12 @@
           <w:rFonts w:ascii="Liberation Serif" w:hAnsi="Liberation Serif" w:eastAsia="Liberation Serif" w:cs="Liberation Serif"/>
           <w:b w:val="false"/>
           <w:i w:val="false"/>
-          <w:i w:val="false"/>
           <w:caps w:val="false"/>
           <w:smallCaps w:val="false"/>
           <w:strike w:val="false"/>
           <w:dstrike w:val="false"/>
           <w:color w:val="000000"/>
           <w:position w:val="0"/>
-          <w:sz w:val="24"/>
           <w:sz w:val="24"/>
           <w:szCs w:val="24"/>
           <w:u w:val="none"/>
@@ -1535,7 +1610,6 @@
           <w:dstrike w:val="false"/>
           <w:color w:val="000000"/>
           <w:position w:val="0"/>
-          <w:sz w:val="24"/>
           <w:sz w:val="24"/>
           <w:szCs w:val="24"/>
           <w:u w:val="none"/>
@@ -1561,7 +1635,7 @@
       </w:tblPr>
       <w:tblGrid>
         <w:gridCol w:w="4819"/>
-        <w:gridCol w:w="4818"/>
+        <w:gridCol w:w="4819"/>
       </w:tblGrid>
       <w:tr>
         <w:trPr/>
@@ -1588,7 +1662,6 @@
                 <w:rFonts w:ascii="Liberation Serif" w:hAnsi="Liberation Serif" w:eastAsia="Liberation Serif" w:cs="Liberation Serif"/>
                 <w:b/>
                 <w:i w:val="false"/>
-                <w:i w:val="false"/>
                 <w:caps w:val="false"/>
                 <w:smallCaps w:val="false"/>
                 <w:strike w:val="false"/>
@@ -1596,13 +1669,14 @@
                 <w:color w:val="000000"/>
                 <w:position w:val="0"/>
                 <w:sz w:val="24"/>
-                <w:sz w:val="24"/>
                 <w:szCs w:val="24"/>
                 <w:u w:val="none"/>
                 <w:shd w:fill="auto" w:val="clear"/>
                 <w:vertAlign w:val="baseline"/>
               </w:rPr>
             </w:pPr>
+            <w:bookmarkStart w:id="11" w:name="assetsTable"/>
+            <w:bookmarkEnd w:id="11"/>
             <w:r>
               <w:rPr>
                 <w:rFonts w:eastAsia="Liberation Serif" w:cs="Liberation Serif"/>
@@ -1615,7 +1689,6 @@
                 <w:color w:val="000000"/>
                 <w:position w:val="0"/>
                 <w:sz w:val="24"/>
-                <w:sz w:val="24"/>
                 <w:szCs w:val="24"/>
                 <w:u w:val="none"/>
                 <w:shd w:fill="auto" w:val="clear"/>
@@ -1627,7 +1700,7 @@
         </w:tc>
         <w:tc>
           <w:tcPr>
-            <w:tcW w:w="4818" w:type="dxa"/>
+            <w:tcW w:w="4819" w:type="dxa"/>
             <w:tcBorders>
               <w:top w:val="single" w:sz="4" w:space="0" w:color="000000"/>
               <w:left w:val="single" w:sz="4" w:space="0" w:color="000000"/>
@@ -1649,14 +1722,12 @@
                 <w:rFonts w:ascii="Liberation Serif" w:hAnsi="Liberation Serif" w:eastAsia="Liberation Serif" w:cs="Liberation Serif"/>
                 <w:b/>
                 <w:i w:val="false"/>
-                <w:i w:val="false"/>
                 <w:caps w:val="false"/>
                 <w:smallCaps w:val="false"/>
                 <w:strike w:val="false"/>
                 <w:dstrike w:val="false"/>
                 <w:color w:val="000000"/>
                 <w:position w:val="0"/>
-                <w:sz w:val="24"/>
                 <w:sz w:val="24"/>
                 <w:szCs w:val="24"/>
                 <w:u w:val="none"/>
@@ -1675,7 +1746,6 @@
                 <w:dstrike w:val="false"/>
                 <w:color w:val="000000"/>
                 <w:position w:val="0"/>
-                <w:sz w:val="24"/>
                 <w:sz w:val="24"/>
                 <w:szCs w:val="24"/>
                 <w:u w:val="none"/>
@@ -1707,50 +1777,60 @@
               <w:spacing w:lineRule="auto" w:line="240" w:before="0" w:after="0"/>
               <w:ind w:hanging="0" w:left="0" w:right="0"/>
               <w:jc w:val="left"/>
-              <w:rPr>
-                <w:rFonts w:ascii="Liberation Serif" w:hAnsi="Liberation Serif" w:eastAsia="Liberation Serif" w:cs="Liberation Serif"/>
-                <w:b w:val="false"/>
-                <w:i w:val="false"/>
-                <w:i w:val="false"/>
-                <w:caps w:val="false"/>
-                <w:smallCaps w:val="false"/>
-                <w:strike w:val="false"/>
-                <w:dstrike w:val="false"/>
-                <w:color w:val="000000"/>
-                <w:position w:val="0"/>
-                <w:sz w:val="24"/>
-                <w:sz w:val="24"/>
-                <w:szCs w:val="24"/>
-                <w:u w:val="none"/>
-                <w:shd w:fill="auto" w:val="clear"/>
-                <w:vertAlign w:val="baseline"/>
-              </w:rPr>
+              <w:rPr/>
             </w:pPr>
-            <w:r>
-              <w:rPr>
-                <w:rFonts w:eastAsia="Liberation Serif" w:cs="Liberation Serif"/>
-                <w:b w:val="false"/>
-                <w:i w:val="false"/>
-                <w:caps w:val="false"/>
-                <w:smallCaps w:val="false"/>
-                <w:strike w:val="false"/>
-                <w:dstrike w:val="false"/>
-                <w:color w:val="000000"/>
-                <w:position w:val="0"/>
-                <w:sz w:val="24"/>
-                <w:sz w:val="24"/>
-                <w:szCs w:val="24"/>
-                <w:u w:val="none"/>
-                <w:shd w:fill="auto" w:val="clear"/>
-                <w:vertAlign w:val="baseline"/>
-              </w:rPr>
-              <w:t>${asset.name}</w:t>
-            </w:r>
+            <w:sdt>
+              <w:sdtPr>
+                <w:alias w:val="Asset name"/>
+                <w:tag w:val="asset.name"/>
+                <w:id w:val="217312347"/>
+                <w:text/>
+              </w:sdtPr>
+              <w:sdtContent>
+                <w:r>
+                  <w:rPr>
+                    <w:rFonts w:eastAsia="Liberation Serif" w:cs="Liberation Serif"/>
+                    <w:b w:val="false"/>
+                    <w:i w:val="false"/>
+                    <w:caps w:val="false"/>
+                    <w:smallCaps w:val="false"/>
+                    <w:strike w:val="false"/>
+                    <w:dstrike w:val="false"/>
+                    <w:color w:val="000000"/>
+                    <w:position w:val="0"/>
+                    <w:sz w:val="24"/>
+                    <w:szCs w:val="24"/>
+                    <w:u w:val="none"/>
+                    <w:shd w:fill="auto" w:val="clear"/>
+                    <w:vertAlign w:val="baseline"/>
+                  </w:rPr>
+                </w:r>
+                <w:r>
+                  <w:rPr>
+                    <w:rFonts w:eastAsia="Liberation Serif" w:cs="Liberation Serif"/>
+                    <w:b w:val="false"/>
+                    <w:i w:val="false"/>
+                    <w:caps w:val="false"/>
+                    <w:smallCaps w:val="false"/>
+                    <w:strike w:val="false"/>
+                    <w:dstrike w:val="false"/>
+                    <w:color w:val="000000"/>
+                    <w:position w:val="0"/>
+                    <w:sz w:val="24"/>
+                    <w:szCs w:val="24"/>
+                    <w:u w:val="none"/>
+                    <w:shd w:fill="auto" w:val="clear"/>
+                    <w:vertAlign w:val="baseline"/>
+                  </w:rPr>
+                  <w:t>Click here to enter text</w:t>
+                </w:r>
+              </w:sdtContent>
+            </w:sdt>
           </w:p>
         </w:tc>
         <w:tc>
           <w:tcPr>
-            <w:tcW w:w="4818" w:type="dxa"/>
+            <w:tcW w:w="4819" w:type="dxa"/>
             <w:tcBorders>
               <w:left w:val="single" w:sz="4" w:space="0" w:color="000000"/>
               <w:bottom w:val="single" w:sz="4" w:space="0" w:color="000000"/>
@@ -1767,45 +1847,56 @@
               <w:spacing w:lineRule="auto" w:line="240" w:before="0" w:after="0"/>
               <w:ind w:hanging="0" w:left="0" w:right="0"/>
               <w:jc w:val="left"/>
-              <w:rPr>
-                <w:rFonts w:ascii="Liberation Serif" w:hAnsi="Liberation Serif" w:eastAsia="Liberation Serif" w:cs="Liberation Serif"/>
-                <w:b w:val="false"/>
-                <w:i w:val="false"/>
-                <w:i w:val="false"/>
-                <w:caps w:val="false"/>
-                <w:smallCaps w:val="false"/>
-                <w:strike w:val="false"/>
-                <w:dstrike w:val="false"/>
-                <w:color w:val="000000"/>
-                <w:position w:val="0"/>
-                <w:sz w:val="24"/>
-                <w:sz w:val="24"/>
-                <w:szCs w:val="24"/>
-                <w:u w:val="none"/>
-                <w:shd w:fill="auto" w:val="clear"/>
-                <w:vertAlign w:val="baseline"/>
-              </w:rPr>
+              <w:rPr/>
             </w:pPr>
-            <w:r>
-              <w:rPr>
-                <w:rFonts w:eastAsia="Liberation Serif" w:cs="Liberation Serif"/>
-                <w:b w:val="false"/>
-                <w:i w:val="false"/>
-                <w:caps w:val="false"/>
-                <w:smallCaps w:val="false"/>
-                <w:strike w:val="false"/>
-                <w:dstrike w:val="false"/>
-                <w:color w:val="000000"/>
-                <w:position w:val="0"/>
-                <w:sz w:val="24"/>
-                <w:sz w:val="24"/>
-                <w:szCs w:val="24"/>
-                <w:u w:val="none"/>
-                <w:shd w:fill="auto" w:val="clear"/>
-                <w:vertAlign w:val="baseline"/>
-              </w:rPr>
-              <w:t>${asset.kind}</w:t>
-            </w:r>
+            <w:sdt>
+              <w:sdtPr>
+                <w:alias w:val="Asset type"/>
+                <w:tag w:val="asset.type"/>
+                <w:id w:val="2042038528"/>
+                <w:showingPlcHdr/>
+                <w:text/>
+              </w:sdtPr>
+              <w:sdtContent>
+                <w:r>
+                  <w:rPr>
+                    <w:rFonts w:eastAsia="Liberation Serif" w:cs="Liberation Serif"/>
+                    <w:b w:val="false"/>
+                    <w:i w:val="false"/>
+                    <w:caps w:val="false"/>
+                    <w:smallCaps w:val="false"/>
+                    <w:strike w:val="false"/>
+                    <w:dstrike w:val="false"/>
+                    <w:color w:val="000000"/>
+                    <w:position w:val="0"/>
+                    <w:sz w:val="24"/>
+                    <w:szCs w:val="24"/>
+                    <w:u w:val="none"/>
+                    <w:shd w:fill="auto" w:val="clear"/>
+                    <w:vertAlign w:val="baseline"/>
+                  </w:rPr>
+                </w:r>
+                <w:r>
+                  <w:rPr>
+                    <w:rFonts w:eastAsia="Liberation Serif" w:cs="Liberation Serif"/>
+                    <w:b w:val="false"/>
+                    <w:i w:val="false"/>
+                    <w:caps w:val="false"/>
+                    <w:smallCaps w:val="false"/>
+                    <w:strike w:val="false"/>
+                    <w:dstrike w:val="false"/>
+                    <w:color w:val="000000"/>
+                    <w:position w:val="0"/>
+                    <w:sz w:val="24"/>
+                    <w:szCs w:val="24"/>
+                    <w:u w:val="none"/>
+                    <w:shd w:fill="auto" w:val="clear"/>
+                    <w:vertAlign w:val="baseline"/>
+                  </w:rPr>
+                  <w:t>Click here to enter text</w:t>
+                </w:r>
+              </w:sdtContent>
+            </w:sdt>
           </w:p>
         </w:tc>
       </w:tr>
@@ -1825,14 +1916,12 @@
           <w:rFonts w:ascii="Liberation Serif" w:hAnsi="Liberation Serif" w:eastAsia="Liberation Serif" w:cs="Liberation Serif"/>
           <w:b w:val="false"/>
           <w:i w:val="false"/>
-          <w:i w:val="false"/>
           <w:caps w:val="false"/>
           <w:smallCaps w:val="false"/>
           <w:strike w:val="false"/>
           <w:dstrike w:val="false"/>
           <w:color w:val="000000"/>
           <w:position w:val="0"/>
-          <w:sz w:val="24"/>
           <w:sz w:val="24"/>
           <w:szCs w:val="24"/>
           <w:u w:val="none"/>
@@ -1851,7 +1940,6 @@
           <w:dstrike w:val="false"/>
           <w:color w:val="000000"/>
           <w:position w:val="0"/>
-          <w:sz w:val="24"/>
           <w:sz w:val="24"/>
           <w:szCs w:val="24"/>
           <w:u w:val="none"/>
@@ -1875,14 +1963,12 @@
           <w:rFonts w:ascii="Liberation Serif" w:hAnsi="Liberation Serif" w:eastAsia="Liberation Serif" w:cs="Liberation Serif"/>
           <w:b w:val="false"/>
           <w:i w:val="false"/>
-          <w:i w:val="false"/>
           <w:caps w:val="false"/>
           <w:smallCaps w:val="false"/>
           <w:strike w:val="false"/>
           <w:dstrike w:val="false"/>
           <w:color w:val="000000"/>
           <w:position w:val="0"/>
-          <w:sz w:val="24"/>
           <w:sz w:val="24"/>
           <w:szCs w:val="24"/>
           <w:u w:val="none"/>
@@ -1901,7 +1987,6 @@
           <w:dstrike w:val="false"/>
           <w:color w:val="000000"/>
           <w:position w:val="0"/>
-          <w:sz w:val="24"/>
           <w:sz w:val="24"/>
           <w:szCs w:val="24"/>
           <w:u w:val="none"/>
@@ -1951,7 +2036,7 @@
       </w:tblPr>
       <w:tblGrid>
         <w:gridCol w:w="2385"/>
-        <w:gridCol w:w="7259"/>
+        <w:gridCol w:w="7260"/>
       </w:tblGrid>
       <w:tr>
         <w:trPr/>
@@ -1979,14 +2064,12 @@
                 <w:rFonts w:ascii="Liberation Serif" w:hAnsi="Liberation Serif" w:eastAsia="Liberation Serif" w:cs="Liberation Serif"/>
                 <w:b w:val="false"/>
                 <w:i w:val="false"/>
-                <w:i w:val="false"/>
                 <w:caps w:val="false"/>
                 <w:smallCaps w:val="false"/>
                 <w:strike w:val="false"/>
                 <w:dstrike w:val="false"/>
                 <w:color w:val="000000"/>
                 <w:position w:val="0"/>
-                <w:sz w:val="24"/>
                 <w:sz w:val="24"/>
                 <w:szCs w:val="24"/>
                 <w:u w:val="none"/>
@@ -2006,7 +2089,6 @@
                 <w:color w:val="000000"/>
                 <w:position w:val="0"/>
                 <w:sz w:val="24"/>
-                <w:sz w:val="24"/>
                 <w:szCs w:val="24"/>
                 <w:u w:val="none"/>
                 <w:shd w:fill="auto" w:val="clear"/>
@@ -2018,7 +2100,7 @@
         </w:tc>
         <w:tc>
           <w:tcPr>
-            <w:tcW w:w="7259" w:type="dxa"/>
+            <w:tcW w:w="7260" w:type="dxa"/>
             <w:tcBorders>
               <w:top w:val="single" w:sz="4" w:space="0" w:color="000000"/>
               <w:left w:val="single" w:sz="4" w:space="0" w:color="000000"/>
@@ -2040,14 +2122,12 @@
                 <w:rFonts w:ascii="Liberation Serif" w:hAnsi="Liberation Serif" w:eastAsia="Liberation Serif" w:cs="Liberation Serif"/>
                 <w:b w:val="false"/>
                 <w:i w:val="false"/>
-                <w:i w:val="false"/>
                 <w:caps w:val="false"/>
                 <w:smallCaps w:val="false"/>
                 <w:strike w:val="false"/>
                 <w:dstrike w:val="false"/>
                 <w:color w:val="000000"/>
                 <w:position w:val="0"/>
-                <w:sz w:val="24"/>
                 <w:sz w:val="24"/>
                 <w:szCs w:val="24"/>
                 <w:u w:val="none"/>
@@ -2068,7 +2148,6 @@
                 <w:dstrike w:val="false"/>
                 <w:color w:val="000000"/>
                 <w:position w:val="0"/>
-                <w:sz w:val="24"/>
                 <w:sz w:val="24"/>
                 <w:szCs w:val="24"/>
                 <w:u w:val="none"/>
@@ -2105,14 +2184,12 @@
                 <w:rFonts w:ascii="Liberation Serif" w:hAnsi="Liberation Serif" w:eastAsia="Liberation Serif" w:cs="Liberation Serif"/>
                 <w:b w:val="false"/>
                 <w:i w:val="false"/>
-                <w:i w:val="false"/>
                 <w:caps w:val="false"/>
                 <w:smallCaps w:val="false"/>
                 <w:strike w:val="false"/>
                 <w:dstrike w:val="false"/>
                 <w:color w:val="000000"/>
                 <w:position w:val="0"/>
-                <w:sz w:val="24"/>
                 <w:sz w:val="24"/>
                 <w:szCs w:val="24"/>
                 <w:u w:val="none"/>
@@ -2132,7 +2209,6 @@
                 <w:color w:val="000000"/>
                 <w:position w:val="0"/>
                 <w:sz w:val="24"/>
-                <w:sz w:val="24"/>
                 <w:szCs w:val="24"/>
                 <w:u w:val="none"/>
                 <w:shd w:fill="auto" w:val="clear"/>
@@ -2144,7 +2220,7 @@
         </w:tc>
         <w:tc>
           <w:tcPr>
-            <w:tcW w:w="7259" w:type="dxa"/>
+            <w:tcW w:w="7260" w:type="dxa"/>
             <w:tcBorders>
               <w:left w:val="single" w:sz="4" w:space="0" w:color="000000"/>
               <w:bottom w:val="single" w:sz="4" w:space="0" w:color="000000"/>
@@ -2165,14 +2241,12 @@
                 <w:rFonts w:ascii="Liberation Serif" w:hAnsi="Liberation Serif" w:eastAsia="Liberation Serif" w:cs="Liberation Serif"/>
                 <w:b w:val="false"/>
                 <w:i w:val="false"/>
-                <w:i w:val="false"/>
                 <w:caps w:val="false"/>
                 <w:smallCaps w:val="false"/>
                 <w:strike w:val="false"/>
                 <w:dstrike w:val="false"/>
                 <w:color w:val="000000"/>
                 <w:position w:val="0"/>
-                <w:sz w:val="24"/>
                 <w:sz w:val="24"/>
                 <w:szCs w:val="24"/>
                 <w:u w:val="none"/>
@@ -2191,7 +2265,6 @@
                 <w:dstrike w:val="false"/>
                 <w:color w:val="000000"/>
                 <w:position w:val="0"/>
-                <w:sz w:val="24"/>
                 <w:sz w:val="24"/>
                 <w:szCs w:val="24"/>
                 <w:u w:val="none"/>
@@ -2228,14 +2301,12 @@
                 <w:rFonts w:ascii="Liberation Serif" w:hAnsi="Liberation Serif" w:eastAsia="Liberation Serif" w:cs="Liberation Serif"/>
                 <w:b w:val="false"/>
                 <w:i w:val="false"/>
-                <w:i w:val="false"/>
                 <w:caps w:val="false"/>
                 <w:smallCaps w:val="false"/>
                 <w:strike w:val="false"/>
                 <w:dstrike w:val="false"/>
                 <w:color w:val="000000"/>
                 <w:position w:val="0"/>
-                <w:sz w:val="24"/>
                 <w:sz w:val="24"/>
                 <w:szCs w:val="24"/>
                 <w:u w:val="none"/>
@@ -2255,7 +2326,6 @@
                 <w:color w:val="000000"/>
                 <w:position w:val="0"/>
                 <w:sz w:val="24"/>
-                <w:sz w:val="24"/>
                 <w:szCs w:val="24"/>
                 <w:u w:val="none"/>
                 <w:shd w:fill="auto" w:val="clear"/>
@@ -2267,7 +2337,7 @@
         </w:tc>
         <w:tc>
           <w:tcPr>
-            <w:tcW w:w="7259" w:type="dxa"/>
+            <w:tcW w:w="7260" w:type="dxa"/>
             <w:tcBorders>
               <w:left w:val="single" w:sz="4" w:space="0" w:color="000000"/>
               <w:bottom w:val="single" w:sz="4" w:space="0" w:color="000000"/>
@@ -2288,14 +2358,12 @@
                 <w:rFonts w:ascii="Liberation Serif" w:hAnsi="Liberation Serif" w:eastAsia="Liberation Serif" w:cs="Liberation Serif"/>
                 <w:b w:val="false"/>
                 <w:i w:val="false"/>
-                <w:i w:val="false"/>
                 <w:caps w:val="false"/>
                 <w:smallCaps w:val="false"/>
                 <w:strike w:val="false"/>
                 <w:dstrike w:val="false"/>
                 <w:color w:val="000000"/>
                 <w:position w:val="0"/>
-                <w:sz w:val="24"/>
                 <w:sz w:val="24"/>
                 <w:szCs w:val="24"/>
                 <w:u w:val="none"/>
@@ -2314,7 +2382,6 @@
                 <w:dstrike w:val="false"/>
                 <w:color w:val="000000"/>
                 <w:position w:val="0"/>
-                <w:sz w:val="24"/>
                 <w:sz w:val="24"/>
                 <w:szCs w:val="24"/>
                 <w:u w:val="none"/>
@@ -2351,14 +2418,12 @@
                 <w:rFonts w:ascii="Liberation Serif" w:hAnsi="Liberation Serif" w:eastAsia="Liberation Serif" w:cs="Liberation Serif"/>
                 <w:b w:val="false"/>
                 <w:i w:val="false"/>
-                <w:i w:val="false"/>
                 <w:caps w:val="false"/>
                 <w:smallCaps w:val="false"/>
                 <w:strike w:val="false"/>
                 <w:dstrike w:val="false"/>
                 <w:color w:val="000000"/>
                 <w:position w:val="0"/>
-                <w:sz w:val="24"/>
                 <w:sz w:val="24"/>
                 <w:szCs w:val="24"/>
                 <w:u w:val="none"/>
@@ -2378,7 +2443,6 @@
                 <w:color w:val="000000"/>
                 <w:position w:val="0"/>
                 <w:sz w:val="24"/>
-                <w:sz w:val="24"/>
                 <w:szCs w:val="24"/>
                 <w:u w:val="none"/>
                 <w:shd w:fill="auto" w:val="clear"/>
@@ -2390,7 +2454,7 @@
         </w:tc>
         <w:tc>
           <w:tcPr>
-            <w:tcW w:w="7259" w:type="dxa"/>
+            <w:tcW w:w="7260" w:type="dxa"/>
             <w:tcBorders>
               <w:left w:val="single" w:sz="4" w:space="0" w:color="000000"/>
               <w:bottom w:val="single" w:sz="4" w:space="0" w:color="000000"/>
@@ -2411,14 +2475,12 @@
                 <w:rFonts w:ascii="Liberation Serif" w:hAnsi="Liberation Serif" w:eastAsia="Liberation Serif" w:cs="Liberation Serif"/>
                 <w:b w:val="false"/>
                 <w:i w:val="false"/>
-                <w:i w:val="false"/>
                 <w:caps w:val="false"/>
                 <w:smallCaps w:val="false"/>
                 <w:strike w:val="false"/>
                 <w:dstrike w:val="false"/>
                 <w:color w:val="000000"/>
                 <w:position w:val="0"/>
-                <w:sz w:val="24"/>
                 <w:sz w:val="24"/>
                 <w:szCs w:val="24"/>
                 <w:u w:val="none"/>
@@ -2438,7 +2500,6 @@
                 <w:color w:val="000000"/>
                 <w:position w:val="0"/>
                 <w:sz w:val="24"/>
-                <w:sz w:val="24"/>
                 <w:szCs w:val="24"/>
                 <w:u w:val="none"/>
                 <w:shd w:fill="auto" w:val="clear"/>
@@ -2465,14 +2526,12 @@
           <w:rFonts w:ascii="Liberation Serif" w:hAnsi="Liberation Serif" w:eastAsia="Liberation Serif" w:cs="Liberation Serif"/>
           <w:b w:val="false"/>
           <w:i w:val="false"/>
-          <w:i w:val="false"/>
           <w:caps w:val="false"/>
           <w:smallCaps w:val="false"/>
           <w:strike w:val="false"/>
           <w:dstrike w:val="false"/>
           <w:color w:val="000000"/>
           <w:position w:val="0"/>
-          <w:sz w:val="24"/>
           <w:sz w:val="24"/>
           <w:szCs w:val="24"/>
           <w:u w:val="none"/>
@@ -2491,7 +2550,6 @@
           <w:dstrike w:val="false"/>
           <w:color w:val="000000"/>
           <w:position w:val="0"/>
-          <w:sz w:val="24"/>
           <w:sz w:val="24"/>
           <w:szCs w:val="24"/>
           <w:u w:val="none"/>
@@ -2515,14 +2573,12 @@
           <w:rFonts w:ascii="Liberation Serif" w:hAnsi="Liberation Serif" w:eastAsia="Liberation Serif" w:cs="Liberation Serif"/>
           <w:b w:val="false"/>
           <w:i w:val="false"/>
-          <w:i w:val="false"/>
           <w:caps w:val="false"/>
           <w:smallCaps w:val="false"/>
           <w:strike w:val="false"/>
           <w:dstrike w:val="false"/>
           <w:color w:val="000000"/>
           <w:position w:val="0"/>
-          <w:sz w:val="24"/>
           <w:sz w:val="24"/>
           <w:szCs w:val="24"/>
           <w:u w:val="none"/>
@@ -2542,7 +2598,6 @@
           <w:color w:val="000000"/>
           <w:position w:val="0"/>
           <w:sz w:val="24"/>
-          <w:sz w:val="24"/>
           <w:szCs w:val="24"/>
           <w:u w:val="none"/>
           <w:shd w:fill="auto" w:val="clear"/>
@@ -2558,7 +2613,7 @@
         <w:pStyle w:val="Heading1"/>
         <w:numPr>
           <w:ilvl w:val="0"/>
-          <w:numId w:val="1"/>
+          <w:numId w:val="0"/>
         </w:numPr>
         <w:spacing w:before="0" w:after="120"/>
         <w:ind w:hanging="0" w:left="0"/>
@@ -2577,458 +2632,74 @@
     <w:p>
       <w:pPr>
         <w:pStyle w:val="LO-normal"/>
-        <w:keepNext w:val="false"/>
-        <w:keepLines w:val="false"/>
         <w:pageBreakBefore w:val="false"/>
-        <w:widowControl/>
-        <w:shd w:val="clear" w:fill="auto"/>
-        <w:spacing w:lineRule="auto" w:line="276" w:before="0" w:after="140"/>
-        <w:ind w:hanging="0" w:left="0" w:right="0"/>
-        <w:jc w:val="left"/>
-        <w:rPr>
-          <w:rFonts w:ascii="Liberation Serif" w:hAnsi="Liberation Serif" w:eastAsia="Liberation Serif" w:cs="Liberation Serif"/>
-          <w:b w:val="false"/>
-          <w:i w:val="false"/>
-          <w:i w:val="false"/>
-          <w:caps w:val="false"/>
-          <w:smallCaps w:val="false"/>
-          <w:strike w:val="false"/>
-          <w:dstrike w:val="false"/>
-          <w:color w:val="000000"/>
-          <w:position w:val="0"/>
-          <w:sz w:val="24"/>
-          <w:sz w:val="24"/>
-          <w:szCs w:val="24"/>
-          <w:u w:val="none"/>
-          <w:shd w:fill="auto" w:val="clear"/>
-          <w:vertAlign w:val="baseline"/>
-        </w:rPr>
-      </w:pPr>
-      <w:r>
-        <w:rPr>
-          <w:rFonts w:eastAsia="Liberation Serif" w:cs="Liberation Serif"/>
-          <w:b w:val="false"/>
-          <w:i w:val="false"/>
-          <w:caps w:val="false"/>
-          <w:smallCaps w:val="false"/>
-          <w:strike w:val="false"/>
-          <w:dstrike w:val="false"/>
-          <w:color w:val="000000"/>
-          <w:position w:val="0"/>
-          <w:sz w:val="24"/>
-          <w:sz w:val="24"/>
-          <w:szCs w:val="24"/>
-          <w:u w:val="none"/>
-          <w:shd w:fill="auto" w:val="clear"/>
-          <w:vertAlign w:val="baseline"/>
-        </w:rPr>
-      </w:r>
-    </w:p>
-    <w:p>
-      <w:pPr>
-        <w:pStyle w:val="LO-normal"/>
-        <w:rPr>
-          <w:rFonts w:ascii="Liberation Serif" w:hAnsi="Liberation Serif" w:eastAsia="Liberation Serif" w:cs="Liberation Serif"/>
-          <w:b w:val="false"/>
-          <w:i w:val="false"/>
-          <w:i w:val="false"/>
-          <w:caps w:val="false"/>
-          <w:smallCaps w:val="false"/>
-          <w:strike w:val="false"/>
-          <w:dstrike w:val="false"/>
-          <w:color w:val="000000"/>
-          <w:position w:val="0"/>
-          <w:sz w:val="24"/>
-          <w:sz w:val="24"/>
-          <w:szCs w:val="24"/>
-          <w:u w:val="none"/>
-          <w:shd w:fill="auto" w:val="clear"/>
-          <w:vertAlign w:val="baseline"/>
-        </w:rPr>
-      </w:pPr>
-      <w:r>
-        <w:rPr/>
-        <w:t>${findings.list}</w:t>
-      </w:r>
-    </w:p>
-    <w:p>
-      <w:pPr>
-        <w:pStyle w:val="LO-normal"/>
-        <w:rPr>
-          <w:rFonts w:ascii="Liberation Serif" w:hAnsi="Liberation Serif" w:eastAsia="Liberation Serif" w:cs="Liberation Serif"/>
-          <w:b w:val="false"/>
-          <w:i w:val="false"/>
-          <w:i w:val="false"/>
-          <w:caps w:val="false"/>
-          <w:smallCaps w:val="false"/>
-          <w:strike w:val="false"/>
-          <w:dstrike w:val="false"/>
-          <w:color w:val="000000"/>
-          <w:position w:val="0"/>
-          <w:sz w:val="24"/>
-          <w:sz w:val="24"/>
-          <w:szCs w:val="24"/>
-          <w:u w:val="none"/>
-          <w:shd w:fill="auto" w:val="clear"/>
-          <w:vertAlign w:val="baseline"/>
-        </w:rPr>
-      </w:pPr>
-      <w:r>
-        <w:rPr>
-          <w:rFonts w:eastAsia="Liberation Serif" w:cs="Liberation Serif"/>
-          <w:b w:val="false"/>
-          <w:i w:val="false"/>
-          <w:caps w:val="false"/>
-          <w:smallCaps w:val="false"/>
-          <w:strike w:val="false"/>
-          <w:dstrike w:val="false"/>
-          <w:color w:val="000000"/>
-          <w:position w:val="0"/>
-          <w:sz w:val="24"/>
-          <w:sz w:val="24"/>
-          <w:szCs w:val="24"/>
-          <w:u w:val="none"/>
-          <w:shd w:fill="auto" w:val="clear"/>
-          <w:vertAlign w:val="baseline"/>
-        </w:rPr>
-        <w:t>${findings.list.summary}</w:t>
-      </w:r>
-    </w:p>
-    <w:p>
-      <w:pPr>
-        <w:pStyle w:val="LO-normal"/>
-        <w:rPr>
-          <w:rFonts w:ascii="Liberation Serif" w:hAnsi="Liberation Serif" w:eastAsia="Liberation Serif" w:cs="Liberation Serif"/>
-          <w:b w:val="false"/>
-          <w:i w:val="false"/>
-          <w:i w:val="false"/>
-          <w:caps w:val="false"/>
-          <w:smallCaps w:val="false"/>
-          <w:strike w:val="false"/>
-          <w:dstrike w:val="false"/>
-          <w:color w:val="000000"/>
-          <w:position w:val="0"/>
-          <w:sz w:val="24"/>
-          <w:sz w:val="24"/>
-          <w:szCs w:val="24"/>
-          <w:u w:val="none"/>
-          <w:shd w:fill="auto" w:val="clear"/>
-          <w:vertAlign w:val="baseline"/>
-        </w:rPr>
-      </w:pPr>
-      <w:r>
-        <w:rPr>
-          <w:rFonts w:eastAsia="Liberation Serif" w:cs="Liberation Serif"/>
-          <w:b w:val="false"/>
-          <w:i w:val="false"/>
-          <w:caps w:val="false"/>
-          <w:smallCaps w:val="false"/>
-          <w:strike w:val="false"/>
-          <w:dstrike w:val="false"/>
-          <w:color w:val="000000"/>
-          <w:position w:val="0"/>
-          <w:sz w:val="24"/>
-          <w:sz w:val="24"/>
-          <w:szCs w:val="24"/>
-          <w:u w:val="none"/>
-          <w:shd w:fill="auto" w:val="clear"/>
-          <w:vertAlign w:val="baseline"/>
-        </w:rPr>
-        <w:t>Category: ${findings.list.category_name}</w:t>
-      </w:r>
-    </w:p>
-    <w:p>
-      <w:pPr>
-        <w:pStyle w:val="LO-normal"/>
-        <w:rPr>
-          <w:rFonts w:ascii="Liberation Serif" w:hAnsi="Liberation Serif" w:eastAsia="Liberation Serif" w:cs="Liberation Serif"/>
-          <w:b w:val="false"/>
-          <w:i w:val="false"/>
-          <w:i w:val="false"/>
-          <w:caps w:val="false"/>
-          <w:smallCaps w:val="false"/>
-          <w:strike w:val="false"/>
-          <w:dstrike w:val="false"/>
-          <w:color w:val="000000"/>
-          <w:position w:val="0"/>
-          <w:sz w:val="24"/>
-          <w:sz w:val="24"/>
-          <w:szCs w:val="24"/>
-          <w:u w:val="none"/>
-          <w:shd w:fill="auto" w:val="clear"/>
-          <w:vertAlign w:val="baseline"/>
-        </w:rPr>
-      </w:pPr>
-      <w:r>
-        <w:rPr/>
-        <w:t>Severity: ${findings.list.severity}</w:t>
-      </w:r>
-    </w:p>
-    <w:p>
-      <w:pPr>
-        <w:pStyle w:val="LO-normal"/>
-        <w:rPr>
-          <w:rFonts w:ascii="Liberation Serif" w:hAnsi="Liberation Serif" w:eastAsia="Liberation Serif" w:cs="Liberation Serif"/>
-          <w:b w:val="false"/>
-          <w:i w:val="false"/>
-          <w:i w:val="false"/>
-          <w:caps w:val="false"/>
-          <w:smallCaps w:val="false"/>
-          <w:strike w:val="false"/>
-          <w:dstrike w:val="false"/>
-          <w:color w:val="000000"/>
-          <w:position w:val="0"/>
-          <w:sz w:val="24"/>
-          <w:sz w:val="24"/>
-          <w:szCs w:val="24"/>
-          <w:u w:val="none"/>
-          <w:shd w:fill="auto" w:val="clear"/>
-          <w:vertAlign w:val="baseline"/>
-        </w:rPr>
-      </w:pPr>
-      <w:r>
-        <w:rPr/>
-        <w:t>CVSS score: ${findings.list.cvss_score}</w:t>
-      </w:r>
-    </w:p>
-    <w:p>
-      <w:pPr>
-        <w:pStyle w:val="LO-normal"/>
-        <w:rPr/>
-      </w:pPr>
-      <w:r>
-        <w:rPr/>
-        <w:t>OWASP vector: ${findings.list.owasp_vector}</w:t>
-      </w:r>
-    </w:p>
-    <w:p>
-      <w:pPr>
-        <w:pStyle w:val="LO-normal"/>
-        <w:rPr/>
-      </w:pPr>
-      <w:r>
-        <w:rPr/>
-        <w:t>OWASP overall rating: ${findings.list.owasp_overall}</w:t>
-      </w:r>
-    </w:p>
-    <w:p>
-      <w:pPr>
-        <w:pStyle w:val="Heading4"/>
-        <w:rPr>
-          <w:rFonts w:ascii="Liberation Serif" w:hAnsi="Liberation Serif" w:eastAsia="Liberation Serif" w:cs="Liberation Serif"/>
-          <w:b/>
-          <w:i w:val="false"/>
-          <w:i w:val="false"/>
-          <w:caps w:val="false"/>
-          <w:smallCaps w:val="false"/>
-          <w:strike w:val="false"/>
-          <w:dstrike w:val="false"/>
-          <w:color w:val="000000"/>
-          <w:position w:val="0"/>
-          <w:sz w:val="24"/>
-          <w:sz w:val="24"/>
-          <w:szCs w:val="24"/>
-          <w:u w:val="none"/>
-          <w:shd w:fill="auto" w:val="clear"/>
-          <w:vertAlign w:val="baseline"/>
-        </w:rPr>
-      </w:pPr>
-      <w:r>
-        <w:rPr/>
-        <w:t>Description</w:t>
-      </w:r>
-    </w:p>
-    <w:p>
-      <w:pPr>
-        <w:pStyle w:val="LO-normal"/>
-        <w:rPr>
-          <w:rFonts w:ascii="Liberation Serif" w:hAnsi="Liberation Serif" w:eastAsia="Liberation Serif" w:cs="Liberation Serif"/>
-          <w:b w:val="false"/>
-          <w:i w:val="false"/>
-          <w:i w:val="false"/>
-          <w:caps w:val="false"/>
-          <w:smallCaps w:val="false"/>
-          <w:strike w:val="false"/>
-          <w:dstrike w:val="false"/>
-          <w:color w:val="000000"/>
-          <w:position w:val="0"/>
-          <w:sz w:val="24"/>
-          <w:sz w:val="24"/>
-          <w:szCs w:val="24"/>
-          <w:u w:val="none"/>
-          <w:shd w:fill="auto" w:val="clear"/>
-          <w:vertAlign w:val="baseline"/>
-        </w:rPr>
-      </w:pPr>
-      <w:r>
-        <w:rPr/>
-        <w:t>${findings.list.description}</w:t>
-      </w:r>
-    </w:p>
-    <w:p>
-      <w:pPr>
-        <w:pStyle w:val="Heading4"/>
-        <w:rPr>
-          <w:rFonts w:ascii="Liberation Serif" w:hAnsi="Liberation Serif" w:eastAsia="Liberation Serif" w:cs="Liberation Serif"/>
-          <w:b/>
-          <w:i w:val="false"/>
-          <w:i w:val="false"/>
-          <w:caps w:val="false"/>
-          <w:smallCaps w:val="false"/>
-          <w:strike w:val="false"/>
-          <w:dstrike w:val="false"/>
-          <w:color w:val="000000"/>
-          <w:position w:val="0"/>
-          <w:sz w:val="24"/>
-          <w:sz w:val="24"/>
-          <w:szCs w:val="24"/>
-          <w:u w:val="none"/>
-          <w:shd w:fill="auto" w:val="clear"/>
-          <w:vertAlign w:val="baseline"/>
-        </w:rPr>
-      </w:pPr>
-      <w:r>
-        <w:rPr/>
-        <w:t>Proof of concept</w:t>
-      </w:r>
-    </w:p>
-    <w:p>
-      <w:pPr>
-        <w:pStyle w:val="LO-normal"/>
-        <w:rPr>
-          <w:rFonts w:ascii="Liberation Serif" w:hAnsi="Liberation Serif" w:eastAsia="Liberation Serif" w:cs="Liberation Serif"/>
-          <w:b w:val="false"/>
-          <w:i w:val="false"/>
-          <w:i w:val="false"/>
-          <w:caps w:val="false"/>
-          <w:smallCaps w:val="false"/>
-          <w:strike w:val="false"/>
-          <w:dstrike w:val="false"/>
-          <w:color w:val="000000"/>
-          <w:position w:val="0"/>
-          <w:sz w:val="24"/>
-          <w:sz w:val="24"/>
-          <w:szCs w:val="24"/>
-          <w:u w:val="none"/>
-          <w:shd w:fill="auto" w:val="clear"/>
-          <w:vertAlign w:val="baseline"/>
-        </w:rPr>
-      </w:pPr>
-      <w:r>
-        <w:rPr/>
-        <w:t>${findings.list.proof_of_concept}</w:t>
-      </w:r>
-    </w:p>
-    <w:p>
-      <w:pPr>
-        <w:pStyle w:val="Heading4"/>
-        <w:rPr>
-          <w:rFonts w:ascii="Liberation Serif" w:hAnsi="Liberation Serif" w:eastAsia="Liberation Serif" w:cs="Liberation Serif"/>
-          <w:b/>
-          <w:i w:val="false"/>
-          <w:i w:val="false"/>
-          <w:caps w:val="false"/>
-          <w:smallCaps w:val="false"/>
-          <w:strike w:val="false"/>
-          <w:dstrike w:val="false"/>
-          <w:color w:val="000000"/>
-          <w:position w:val="0"/>
-          <w:sz w:val="24"/>
-          <w:sz w:val="24"/>
-          <w:szCs w:val="24"/>
-          <w:u w:val="none"/>
-          <w:shd w:fill="auto" w:val="clear"/>
-          <w:vertAlign w:val="baseline"/>
-        </w:rPr>
-      </w:pPr>
-      <w:r>
-        <w:rPr/>
-        <w:t>Remediation</w:t>
-      </w:r>
-    </w:p>
-    <w:p>
-      <w:pPr>
-        <w:pStyle w:val="LO-normal"/>
-        <w:rPr>
-          <w:rFonts w:ascii="Liberation Serif" w:hAnsi="Liberation Serif" w:eastAsia="Liberation Serif" w:cs="Liberation Serif"/>
-          <w:b w:val="false"/>
-          <w:i w:val="false"/>
-          <w:i w:val="false"/>
-          <w:caps w:val="false"/>
-          <w:smallCaps w:val="false"/>
-          <w:strike w:val="false"/>
-          <w:dstrike w:val="false"/>
-          <w:color w:val="000000"/>
-          <w:position w:val="0"/>
-          <w:sz w:val="24"/>
-          <w:sz w:val="24"/>
-          <w:szCs w:val="24"/>
-          <w:u w:val="none"/>
-          <w:shd w:fill="auto" w:val="clear"/>
-          <w:vertAlign w:val="baseline"/>
-        </w:rPr>
-      </w:pPr>
-      <w:r>
-        <w:rPr/>
-        <w:t>${findings.list.remediation}</w:t>
-      </w:r>
-    </w:p>
-    <w:p>
-      <w:pPr>
-        <w:pStyle w:val="LO-normal"/>
-        <w:rPr>
-          <w:rFonts w:ascii="Liberation Serif" w:hAnsi="Liberation Serif" w:eastAsia="Liberation Serif" w:cs="Liberation Serif"/>
-          <w:b w:val="false"/>
-          <w:i w:val="false"/>
-          <w:i w:val="false"/>
-          <w:caps w:val="false"/>
-          <w:smallCaps w:val="false"/>
-          <w:strike w:val="false"/>
-          <w:dstrike w:val="false"/>
-          <w:color w:val="000000"/>
-          <w:position w:val="0"/>
-          <w:sz w:val="24"/>
-          <w:sz w:val="24"/>
-          <w:szCs w:val="24"/>
-          <w:u w:val="none"/>
-          <w:shd w:fill="auto" w:val="clear"/>
-          <w:vertAlign w:val="baseline"/>
-        </w:rPr>
-      </w:pPr>
-      <w:r>
-        <w:rPr/>
-        <w:t>${/findings.list}</w:t>
-      </w:r>
-    </w:p>
-    <w:p>
-      <w:pPr>
-        <w:pStyle w:val="LO-normal"/>
-        <w:rPr/>
-      </w:pPr>
-      <w:r>
-        <w:rPr/>
-      </w:r>
-      <w:bookmarkStart w:id="17" w:name="__RefHeading___Toc539_786158731"/>
-      <w:bookmarkStart w:id="18" w:name="__RefHeading___Toc539_786158731"/>
-      <w:bookmarkEnd w:id="18"/>
-    </w:p>
-    <w:p>
-      <w:pPr>
-        <w:pStyle w:val="LO-normal"/>
-        <w:numPr>
-          <w:ilvl w:val="0"/>
-          <w:numId w:val="1"/>
-        </w:numPr>
-        <w:spacing w:lineRule="auto" w:line="276" w:before="0" w:after="140"/>
-        <w:rPr>
-          <w:b/>
-        </w:rPr>
-      </w:pPr>
-      <w:r>
-        <w:rPr>
-          <w:b/>
-        </w:rPr>
-      </w:r>
+        <w:rPr/>
+      </w:pPr>
+      <w:sdt>
+        <w:sdtPr>
+          <w:alias w:val="Finding"/>
+          <w:tag w:val="finding"/>
+          <w:id w:val="1506791494"/>
+        </w:sdtPr>
+        <w:sdtContent>
+          <w:r>
+            <w:rPr/>
+          </w:r>
+          <w:sdt>
+            <w:sdtPr>
+              <w:alias w:val="Finding summary"/>
+              <w:tag w:val="finding.summary"/>
+              <w:id w:val="1813213859"/>
+              <w:showingPlcHdr/>
+              <w:text/>
+            </w:sdtPr>
+            <w:sdtContent>
+              <w:r>
+                <w:rPr/>
+              </w:r>
+              <w:r>
+                <w:rPr/>
+                <w:t>Click here to enter text</w:t>
+              </w:r>
+            </w:sdtContent>
+          </w:sdt>
+          <w:r>
+            <w:rPr/>
+            <w:br/>
+            <w:br/>
+          </w:r>
+          <w:r>
+            <w:rPr>
+              <w:b/>
+              <w:bCs/>
+            </w:rPr>
+            <w:t xml:space="preserve">Severity: </w:t>
+          </w:r>
+          <w:sdt>
+            <w:sdtPr>
+              <w:alias w:val="Finding severity"/>
+              <w:tag w:val="finding.severity"/>
+              <w:id w:val="136177092"/>
+              <w:showingPlcHdr/>
+              <w:text/>
+            </w:sdtPr>
+            <w:sdtContent>
+              <w:r>
+                <w:rPr/>
+              </w:r>
+              <w:r>
+                <w:rPr/>
+                <w:t>Click here to enter text</w:t>
+              </w:r>
+            </w:sdtContent>
+          </w:sdt>
+          <w:r>
+            <w:rPr/>
+            <w:br/>
+            <w:br/>
+          </w:r>
+        </w:sdtContent>
+      </w:sdt>
     </w:p>
     <w:sectPr>
       <w:headerReference w:type="even" r:id="rId2"/>
@@ -3085,14 +2756,12 @@
         <w:rFonts w:ascii="Liberation Serif" w:hAnsi="Liberation Serif" w:eastAsia="Liberation Serif" w:cs="Liberation Serif"/>
         <w:b w:val="false"/>
         <w:i w:val="false"/>
-        <w:i w:val="false"/>
         <w:caps w:val="false"/>
         <w:smallCaps w:val="false"/>
         <w:strike w:val="false"/>
         <w:dstrike w:val="false"/>
         <w:color w:val="000000"/>
         <w:position w:val="0"/>
-        <w:sz w:val="24"/>
         <w:sz w:val="24"/>
         <w:szCs w:val="24"/>
         <w:u w:val="none"/>
@@ -3114,7 +2783,7 @@
     </w:r>
     <w:r>
       <w:rPr/>
-      <w:t>9</w:t>
+      <w:t>8</w:t>
     </w:r>
     <w:r>
       <w:rPr/>
@@ -3131,7 +2800,6 @@
         <w:dstrike w:val="false"/>
         <w:color w:val="000000"/>
         <w:position w:val="0"/>
-        <w:sz w:val="24"/>
         <w:sz w:val="24"/>
         <w:szCs w:val="24"/>
         <w:u w:val="none"/>
@@ -3151,7 +2819,6 @@
         <w:dstrike w:val="false"/>
         <w:color w:val="000000"/>
         <w:position w:val="0"/>
-        <w:sz w:val="24"/>
         <w:sz w:val="24"/>
         <w:szCs w:val="24"/>
         <w:u w:val="none"/>
@@ -3196,14 +2863,12 @@
         <w:rFonts w:ascii="Liberation Serif" w:hAnsi="Liberation Serif" w:eastAsia="Liberation Serif" w:cs="Liberation Serif"/>
         <w:b w:val="false"/>
         <w:i w:val="false"/>
-        <w:i w:val="false"/>
         <w:caps w:val="false"/>
         <w:smallCaps w:val="false"/>
         <w:strike w:val="false"/>
         <w:dstrike w:val="false"/>
         <w:color w:val="000000"/>
         <w:position w:val="0"/>
-        <w:sz w:val="24"/>
         <w:sz w:val="24"/>
         <w:szCs w:val="24"/>
         <w:u w:val="none"/>
@@ -3222,7 +2887,6 @@
         <w:dstrike w:val="false"/>
         <w:color w:val="000000"/>
         <w:position w:val="0"/>
-        <w:sz w:val="24"/>
         <w:sz w:val="24"/>
         <w:szCs w:val="24"/>
         <w:u w:val="none"/>
@@ -3256,14 +2920,12 @@
         <w:rFonts w:ascii="Liberation Serif" w:hAnsi="Liberation Serif" w:eastAsia="Liberation Serif" w:cs="Liberation Serif"/>
         <w:b w:val="false"/>
         <w:i w:val="false"/>
-        <w:i w:val="false"/>
         <w:caps w:val="false"/>
         <w:smallCaps w:val="false"/>
         <w:strike w:val="false"/>
         <w:dstrike w:val="false"/>
         <w:color w:val="000000"/>
         <w:position w:val="0"/>
-        <w:sz w:val="24"/>
         <w:sz w:val="24"/>
         <w:szCs w:val="24"/>
         <w:u w:val="none"/>
@@ -3285,7 +2947,7 @@
     </w:r>
     <w:r>
       <w:rPr/>
-      <w:t>9</w:t>
+      <w:t>8</w:t>
     </w:r>
     <w:r>
       <w:rPr/>
@@ -3302,7 +2964,6 @@
         <w:dstrike w:val="false"/>
         <w:color w:val="000000"/>
         <w:position w:val="0"/>
-        <w:sz w:val="24"/>
         <w:sz w:val="24"/>
         <w:szCs w:val="24"/>
         <w:u w:val="none"/>
@@ -3322,7 +2983,6 @@
         <w:dstrike w:val="false"/>
         <w:color w:val="000000"/>
         <w:position w:val="0"/>
-        <w:sz w:val="24"/>
         <w:sz w:val="24"/>
         <w:szCs w:val="24"/>
         <w:u w:val="none"/>
@@ -3367,14 +3027,12 @@
         <w:rFonts w:ascii="Liberation Serif" w:hAnsi="Liberation Serif" w:eastAsia="Liberation Serif" w:cs="Liberation Serif"/>
         <w:b w:val="false"/>
         <w:i w:val="false"/>
-        <w:i w:val="false"/>
         <w:caps w:val="false"/>
         <w:smallCaps w:val="false"/>
         <w:strike w:val="false"/>
         <w:dstrike w:val="false"/>
         <w:color w:val="000000"/>
         <w:position w:val="0"/>
-        <w:sz w:val="24"/>
         <w:sz w:val="24"/>
         <w:szCs w:val="24"/>
         <w:u w:val="none"/>
@@ -3393,7 +3051,6 @@
         <w:dstrike w:val="false"/>
         <w:color w:val="000000"/>
         <w:position w:val="0"/>
-        <w:sz w:val="24"/>
         <w:sz w:val="24"/>
         <w:szCs w:val="24"/>
         <w:u w:val="none"/>
@@ -3436,14 +3093,12 @@
         <w:rFonts w:ascii="Liberation Serif" w:hAnsi="Liberation Serif" w:eastAsia="Liberation Serif" w:cs="Liberation Serif"/>
         <w:b w:val="false"/>
         <w:i w:val="false"/>
-        <w:i w:val="false"/>
         <w:caps w:val="false"/>
         <w:smallCaps w:val="false"/>
         <w:strike w:val="false"/>
         <w:dstrike w:val="false"/>
         <w:color w:val="000000"/>
         <w:position w:val="0"/>
-        <w:sz w:val="24"/>
         <w:sz w:val="24"/>
         <w:szCs w:val="24"/>
         <w:u w:val="none"/>
@@ -3462,7 +3117,6 @@
         <w:dstrike w:val="false"/>
         <w:color w:val="000000"/>
         <w:position w:val="0"/>
-        <w:sz w:val="24"/>
         <w:sz w:val="24"/>
         <w:szCs w:val="24"/>
         <w:u w:val="none"/>
@@ -3488,7 +3142,7 @@
     </w:tblPr>
     <w:tblGrid>
       <w:gridCol w:w="4819"/>
-      <w:gridCol w:w="4818"/>
+      <w:gridCol w:w="4819"/>
     </w:tblGrid>
     <w:tr>
       <w:trPr/>
@@ -3511,14 +3165,12 @@
               <w:rFonts w:ascii="Liberation Serif" w:hAnsi="Liberation Serif" w:eastAsia="Liberation Serif" w:cs="Liberation Serif"/>
               <w:b w:val="false"/>
               <w:i w:val="false"/>
-              <w:i w:val="false"/>
               <w:caps w:val="false"/>
               <w:smallCaps w:val="false"/>
               <w:strike w:val="false"/>
               <w:dstrike w:val="false"/>
               <w:color w:val="000000"/>
               <w:position w:val="0"/>
-              <w:sz w:val="24"/>
               <w:sz w:val="24"/>
               <w:szCs w:val="24"/>
               <w:u w:val="none"/>
@@ -3538,7 +3190,6 @@
               <w:color w:val="000000"/>
               <w:position w:val="0"/>
               <w:sz w:val="24"/>
-              <w:sz w:val="24"/>
               <w:szCs w:val="24"/>
               <w:u w:val="none"/>
               <w:shd w:fill="auto" w:val="clear"/>
@@ -3549,7 +3200,7 @@
       </w:tc>
       <w:tc>
         <w:tcPr>
-          <w:tcW w:w="4818" w:type="dxa"/>
+          <w:tcW w:w="4819" w:type="dxa"/>
           <w:tcBorders/>
         </w:tcPr>
         <w:p>
@@ -3566,14 +3217,12 @@
               <w:rFonts w:ascii="Liberation Serif" w:hAnsi="Liberation Serif" w:eastAsia="Liberation Serif" w:cs="Liberation Serif"/>
               <w:b w:val="false"/>
               <w:i w:val="false"/>
-              <w:i w:val="false"/>
               <w:caps w:val="false"/>
               <w:smallCaps w:val="false"/>
               <w:strike w:val="false"/>
               <w:dstrike w:val="false"/>
               <w:color w:val="000000"/>
               <w:position w:val="0"/>
-              <w:sz w:val="16"/>
               <w:sz w:val="16"/>
               <w:szCs w:val="16"/>
               <w:u w:val="none"/>
@@ -3592,7 +3241,6 @@
               <w:dstrike w:val="false"/>
               <w:color w:val="000000"/>
               <w:position w:val="0"/>
-              <w:sz w:val="16"/>
               <w:sz w:val="16"/>
               <w:szCs w:val="16"/>
               <w:u w:val="none"/>
@@ -3625,14 +3273,12 @@
         <w:rFonts w:ascii="Liberation Serif" w:hAnsi="Liberation Serif" w:eastAsia="Liberation Serif" w:cs="Liberation Serif"/>
         <w:b w:val="false"/>
         <w:i w:val="false"/>
-        <w:i w:val="false"/>
         <w:caps w:val="false"/>
         <w:smallCaps w:val="false"/>
         <w:strike w:val="false"/>
         <w:dstrike w:val="false"/>
         <w:color w:val="000000"/>
         <w:position w:val="0"/>
-        <w:sz w:val="24"/>
         <w:sz w:val="24"/>
         <w:szCs w:val="24"/>
         <w:u w:val="none"/>
@@ -3651,7 +3297,6 @@
         <w:dstrike w:val="false"/>
         <w:color w:val="000000"/>
         <w:position w:val="0"/>
-        <w:sz w:val="24"/>
         <w:sz w:val="24"/>
         <w:szCs w:val="24"/>
         <w:u w:val="none"/>
@@ -3680,14 +3325,12 @@
         <w:rFonts w:ascii="Liberation Serif" w:hAnsi="Liberation Serif" w:eastAsia="Liberation Serif" w:cs="Liberation Serif"/>
         <w:b w:val="false"/>
         <w:i w:val="false"/>
-        <w:i w:val="false"/>
         <w:caps w:val="false"/>
         <w:smallCaps w:val="false"/>
         <w:strike w:val="false"/>
         <w:dstrike w:val="false"/>
         <w:color w:val="000000"/>
         <w:position w:val="0"/>
-        <w:sz w:val="24"/>
         <w:sz w:val="24"/>
         <w:szCs w:val="24"/>
         <w:u w:val="none"/>
@@ -3706,7 +3349,6 @@
         <w:dstrike w:val="false"/>
         <w:color w:val="000000"/>
         <w:position w:val="0"/>
-        <w:sz w:val="24"/>
         <w:sz w:val="24"/>
         <w:szCs w:val="24"/>
         <w:u w:val="none"/>
@@ -3732,7 +3374,7 @@
     </w:tblPr>
     <w:tblGrid>
       <w:gridCol w:w="4819"/>
-      <w:gridCol w:w="4818"/>
+      <w:gridCol w:w="4819"/>
     </w:tblGrid>
     <w:tr>
       <w:trPr/>
@@ -3755,14 +3397,12 @@
               <w:rFonts w:ascii="Liberation Serif" w:hAnsi="Liberation Serif" w:eastAsia="Liberation Serif" w:cs="Liberation Serif"/>
               <w:b w:val="false"/>
               <w:i w:val="false"/>
-              <w:i w:val="false"/>
               <w:caps w:val="false"/>
               <w:smallCaps w:val="false"/>
               <w:strike w:val="false"/>
               <w:dstrike w:val="false"/>
               <w:color w:val="000000"/>
               <w:position w:val="0"/>
-              <w:sz w:val="24"/>
               <w:sz w:val="24"/>
               <w:szCs w:val="24"/>
               <w:u w:val="none"/>
@@ -3782,7 +3422,6 @@
               <w:color w:val="000000"/>
               <w:position w:val="0"/>
               <w:sz w:val="24"/>
-              <w:sz w:val="24"/>
               <w:szCs w:val="24"/>
               <w:u w:val="none"/>
               <w:shd w:fill="auto" w:val="clear"/>
@@ -3793,7 +3432,7 @@
       </w:tc>
       <w:tc>
         <w:tcPr>
-          <w:tcW w:w="4818" w:type="dxa"/>
+          <w:tcW w:w="4819" w:type="dxa"/>
           <w:tcBorders/>
         </w:tcPr>
         <w:p>
@@ -3810,14 +3449,12 @@
               <w:rFonts w:ascii="Liberation Serif" w:hAnsi="Liberation Serif" w:eastAsia="Liberation Serif" w:cs="Liberation Serif"/>
               <w:b w:val="false"/>
               <w:i w:val="false"/>
-              <w:i w:val="false"/>
               <w:caps w:val="false"/>
               <w:smallCaps w:val="false"/>
               <w:strike w:val="false"/>
               <w:dstrike w:val="false"/>
               <w:color w:val="000000"/>
               <w:position w:val="0"/>
-              <w:sz w:val="16"/>
               <w:sz w:val="16"/>
               <w:szCs w:val="16"/>
               <w:u w:val="none"/>
@@ -3836,7 +3473,6 @@
               <w:dstrike w:val="false"/>
               <w:color w:val="000000"/>
               <w:position w:val="0"/>
-              <w:sz w:val="16"/>
               <w:sz w:val="16"/>
               <w:szCs w:val="16"/>
               <w:u w:val="none"/>
@@ -3869,14 +3505,12 @@
         <w:rFonts w:ascii="Liberation Serif" w:hAnsi="Liberation Serif" w:eastAsia="Liberation Serif" w:cs="Liberation Serif"/>
         <w:b w:val="false"/>
         <w:i w:val="false"/>
-        <w:i w:val="false"/>
         <w:caps w:val="false"/>
         <w:smallCaps w:val="false"/>
         <w:strike w:val="false"/>
         <w:dstrike w:val="false"/>
         <w:color w:val="000000"/>
         <w:position w:val="0"/>
-        <w:sz w:val="24"/>
         <w:sz w:val="24"/>
         <w:szCs w:val="24"/>
         <w:u w:val="none"/>
@@ -3895,7 +3529,6 @@
         <w:dstrike w:val="false"/>
         <w:color w:val="000000"/>
         <w:position w:val="0"/>
-        <w:sz w:val="24"/>
         <w:sz w:val="24"/>
         <w:szCs w:val="24"/>
         <w:u w:val="none"/>

</xml_diff>